<commit_message>
Partial Update To CV (Mostly Adding Notable Managed Projects)
</commit_message>
<xml_diff>
--- a/CV_VLAD_TANASESCU_v4.5.4.DOCX
+++ b/CV_VLAD_TANASESCU_v4.5.4.DOCX
@@ -20,172 +20,16 @@
           <w:sz w:val="44"/>
           <w:szCs w:val="44"/>
         </w:rPr>
-        <w:drawing>
-          <wp:anchor distT="0" distB="0" distL="114300" distR="114300" simplePos="0" relativeHeight="251662336" behindDoc="0" locked="0" layoutInCell="1" allowOverlap="1" wp14:anchorId="67BBE847" wp14:editId="0E8532F4">
-            <wp:simplePos x="0" y="0"/>
-            <wp:positionH relativeFrom="column">
-              <wp:posOffset>-295275</wp:posOffset>
-            </wp:positionH>
-            <wp:positionV relativeFrom="paragraph">
-              <wp:posOffset>-426909</wp:posOffset>
-            </wp:positionV>
-            <wp:extent cx="892800" cy="1245767"/>
-            <wp:effectExtent l="0" t="0" r="3175" b="0"/>
-            <wp:wrapNone/>
-            <wp:docPr id="45" name="Picture 45"/>
-            <wp:cNvGraphicFramePr>
-              <a:graphicFrameLocks xmlns:a="http://schemas.openxmlformats.org/drawingml/2006/main" noChangeAspect="1"/>
-            </wp:cNvGraphicFramePr>
-            <a:graphic xmlns:a="http://schemas.openxmlformats.org/drawingml/2006/main">
-              <a:graphicData uri="http://schemas.openxmlformats.org/drawingml/2006/picture">
-                <pic:pic xmlns:pic="http://schemas.openxmlformats.org/drawingml/2006/picture">
-                  <pic:nvPicPr>
-                    <pic:cNvPr id="45" name="Picture 45"/>
-                    <pic:cNvPicPr>
-                      <a:picLocks noChangeAspect="1" noChangeArrowheads="1"/>
-                    </pic:cNvPicPr>
-                  </pic:nvPicPr>
-                  <pic:blipFill>
-                    <a:blip r:embed="rId7">
-                      <a:extLst>
-                        <a:ext uri="{28A0092B-C50C-407E-A947-70E740481C1C}">
-                          <a14:useLocalDpi xmlns:a14="http://schemas.microsoft.com/office/drawing/2010/main" val="0"/>
-                        </a:ext>
-                      </a:extLst>
-                    </a:blip>
-                    <a:stretch>
-                      <a:fillRect/>
-                    </a:stretch>
-                  </pic:blipFill>
-                  <pic:spPr bwMode="auto">
-                    <a:xfrm>
-                      <a:off x="0" y="0"/>
-                      <a:ext cx="892800" cy="1245767"/>
-                    </a:xfrm>
-                    <a:prstGeom prst="rect">
-                      <a:avLst/>
-                    </a:prstGeom>
-                    <a:noFill/>
-                    <a:ln>
-                      <a:noFill/>
-                    </a:ln>
-                  </pic:spPr>
-                </pic:pic>
-              </a:graphicData>
-            </a:graphic>
-            <wp14:sizeRelH relativeFrom="margin">
-              <wp14:pctWidth>0</wp14:pctWidth>
-            </wp14:sizeRelH>
-            <wp14:sizeRelV relativeFrom="margin">
-              <wp14:pctHeight>0</wp14:pctHeight>
-            </wp14:sizeRelV>
-          </wp:anchor>
-        </w:drawing>
-      </w:r>
-      <w:r>
-        <w:rPr>
-          <w:rFonts w:ascii="Ubuntu Light" w:hAnsi="Ubuntu Light"/>
-          <w:b/>
-          <w:noProof/>
-          <w:sz w:val="44"/>
-          <w:szCs w:val="44"/>
-        </w:rPr>
         <mc:AlternateContent>
           <mc:Choice Requires="wps">
             <w:drawing>
-              <wp:anchor distT="0" distB="0" distL="114300" distR="114300" simplePos="0" relativeHeight="251661312" behindDoc="0" locked="0" layoutInCell="1" allowOverlap="1" wp14:anchorId="501E6E3C" wp14:editId="12EE0219">
+              <wp:anchor distT="0" distB="0" distL="114300" distR="114300" simplePos="0" relativeHeight="251660288" behindDoc="0" locked="0" layoutInCell="1" allowOverlap="1" wp14:anchorId="4E2E2FC2" wp14:editId="52DF3F17">
                 <wp:simplePos x="0" y="0"/>
                 <wp:positionH relativeFrom="column">
-                  <wp:posOffset>-619125</wp:posOffset>
+                  <wp:posOffset>-675599</wp:posOffset>
                 </wp:positionH>
                 <wp:positionV relativeFrom="paragraph">
-                  <wp:posOffset>-550545</wp:posOffset>
-                </wp:positionV>
-                <wp:extent cx="1544955" cy="1512570"/>
-                <wp:effectExtent l="0" t="0" r="0" b="0"/>
-                <wp:wrapNone/>
-                <wp:docPr id="42" name="Oval 42"/>
-                <wp:cNvGraphicFramePr/>
-                <a:graphic xmlns:a="http://schemas.openxmlformats.org/drawingml/2006/main">
-                  <a:graphicData uri="http://schemas.microsoft.com/office/word/2010/wordprocessingShape">
-                    <wps:wsp>
-                      <wps:cNvSpPr/>
-                      <wps:spPr>
-                        <a:xfrm>
-                          <a:off x="0" y="0"/>
-                          <a:ext cx="1544955" cy="1512570"/>
-                        </a:xfrm>
-                        <a:prstGeom prst="ellipse">
-                          <a:avLst/>
-                        </a:prstGeom>
-                        <a:solidFill>
-                          <a:schemeClr val="bg1"/>
-                        </a:solidFill>
-                        <a:ln>
-                          <a:noFill/>
-                        </a:ln>
-                      </wps:spPr>
-                      <wps:style>
-                        <a:lnRef idx="2">
-                          <a:schemeClr val="accent1">
-                            <a:shade val="50000"/>
-                          </a:schemeClr>
-                        </a:lnRef>
-                        <a:fillRef idx="1">
-                          <a:schemeClr val="accent1"/>
-                        </a:fillRef>
-                        <a:effectRef idx="0">
-                          <a:schemeClr val="accent1"/>
-                        </a:effectRef>
-                        <a:fontRef idx="minor">
-                          <a:schemeClr val="lt1"/>
-                        </a:fontRef>
-                      </wps:style>
-                      <wps:bodyPr rot="0" spcFirstLastPara="0" vertOverflow="overflow" horzOverflow="overflow" vert="horz" wrap="square" lIns="91440" tIns="45720" rIns="91440" bIns="45720" numCol="1" spcCol="0" rtlCol="0" fromWordArt="0" anchor="ctr" anchorCtr="0" forceAA="0" compatLnSpc="1">
-                        <a:prstTxWarp prst="textNoShape">
-                          <a:avLst/>
-                        </a:prstTxWarp>
-                        <a:noAutofit/>
-                      </wps:bodyPr>
-                    </wps:wsp>
-                  </a:graphicData>
-                </a:graphic>
-                <wp14:sizeRelH relativeFrom="margin">
-                  <wp14:pctWidth>0</wp14:pctWidth>
-                </wp14:sizeRelH>
-                <wp14:sizeRelV relativeFrom="margin">
-                  <wp14:pctHeight>0</wp14:pctHeight>
-                </wp14:sizeRelV>
-              </wp:anchor>
-            </w:drawing>
-          </mc:Choice>
-          <mc:Fallback>
-            <w:pict>
-              <v:oval w14:anchorId="748EB392" id="Oval 42" o:spid="_x0000_s1026" style="position:absolute;margin-left:-48.75pt;margin-top:-43.35pt;width:121.65pt;height:119.1pt;z-index:251661312;visibility:visible;mso-wrap-style:square;mso-width-percent:0;mso-height-percent:0;mso-wrap-distance-left:9pt;mso-wrap-distance-top:0;mso-wrap-distance-right:9pt;mso-wrap-distance-bottom:0;mso-position-horizontal:absolute;mso-position-horizontal-relative:text;mso-position-vertical:absolute;mso-position-vertical-relative:text;mso-width-percent:0;mso-height-percent:0;mso-width-relative:margin;mso-height-relative:margin;v-text-anchor:middle" o:gfxdata="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" fillcolor="white [3212]" stroked="f" strokeweight="1pt">
-                <v:stroke joinstyle="miter"/>
-              </v:oval>
-            </w:pict>
-          </mc:Fallback>
-        </mc:AlternateContent>
-      </w:r>
-      <w:r>
-        <w:rPr>
-          <w:rFonts w:ascii="Ubuntu Light" w:hAnsi="Ubuntu Light"/>
-          <w:b/>
-          <w:noProof/>
-          <w:sz w:val="44"/>
-          <w:szCs w:val="44"/>
-        </w:rPr>
-        <mc:AlternateContent>
-          <mc:Choice Requires="wps">
-            <w:drawing>
-              <wp:anchor distT="0" distB="0" distL="114300" distR="114300" simplePos="0" relativeHeight="251660288" behindDoc="0" locked="0" layoutInCell="1" allowOverlap="1" wp14:anchorId="4E2E2FC2" wp14:editId="71FF79F4">
-                <wp:simplePos x="0" y="0"/>
-                <wp:positionH relativeFrom="column">
-                  <wp:posOffset>-666750</wp:posOffset>
-                </wp:positionH>
-                <wp:positionV relativeFrom="paragraph">
-                  <wp:posOffset>-600075</wp:posOffset>
+                  <wp:posOffset>-584537</wp:posOffset>
                 </wp:positionV>
                 <wp:extent cx="1633185" cy="1609725"/>
                 <wp:effectExtent l="0" t="0" r="5715" b="9525"/>
@@ -249,7 +93,7 @@
           </mc:Choice>
           <mc:Fallback>
             <w:pict>
-              <v:shapetype w14:anchorId="6A4234BB" id="_x0000_t23" coordsize="21600,21600" o:spt="23" adj="5400" path="m,10800qy10800,,21600,10800,10800,21600,,10800xm@0,10800qy10800@2@1,10800,10800@0@0,10800xe">
+              <v:shapetype w14:anchorId="05A4B31F" id="_x0000_t23" coordsize="21600,21600" o:spt="23" adj="5400" path="m,10800qy10800,,21600,10800,10800,21600,,10800xm@0,10800qy10800@2@1,10800,10800@0@0,10800xe">
                 <v:formulas>
                   <v:f eqn="val #0"/>
                   <v:f eqn="sum width 0 #0"/>
@@ -263,12 +107,168 @@
                   <v:h position="#0,center" xrange="0,10800"/>
                 </v:handles>
               </v:shapetype>
-              <v:shape id="Circle: Hollow 41" o:spid="_x0000_s1026" type="#_x0000_t23" style="position:absolute;margin-left:-52.5pt;margin-top:-47.25pt;width:128.6pt;height:126.75pt;z-index:251660288;visibility:visible;mso-wrap-style:square;mso-width-percent:0;mso-height-percent:0;mso-wrap-distance-left:9pt;mso-wrap-distance-top:0;mso-wrap-distance-right:9pt;mso-wrap-distance-bottom:0;mso-position-horizontal:absolute;mso-position-horizontal-relative:text;mso-position-vertical:absolute;mso-position-vertical-relative:text;mso-width-percent:0;mso-height-percent:0;mso-width-relative:margin;mso-height-relative:margin;v-text-anchor:middle" o:gfxdata="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" adj="660" fillcolor="#f40" stroked="f" strokeweight="1pt">
+              <v:shape id="Circle: Hollow 41" o:spid="_x0000_s1026" type="#_x0000_t23" style="position:absolute;margin-left:-53.2pt;margin-top:-46.05pt;width:128.6pt;height:126.75pt;z-index:251660288;visibility:visible;mso-wrap-style:square;mso-width-percent:0;mso-height-percent:0;mso-wrap-distance-left:9pt;mso-wrap-distance-top:0;mso-wrap-distance-right:9pt;mso-wrap-distance-bottom:0;mso-position-horizontal:absolute;mso-position-horizontal-relative:text;mso-position-vertical:absolute;mso-position-vertical-relative:text;mso-width-percent:0;mso-height-percent:0;mso-width-relative:margin;mso-height-relative:margin;v-text-anchor:middle" o:gfxdata="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" adj="660" fillcolor="#f40" stroked="f" strokeweight="1pt">
                 <v:stroke joinstyle="miter"/>
               </v:shape>
             </w:pict>
           </mc:Fallback>
         </mc:AlternateContent>
+      </w:r>
+      <w:r>
+        <w:rPr>
+          <w:rFonts w:ascii="Ubuntu Light" w:hAnsi="Ubuntu Light"/>
+          <w:b/>
+          <w:noProof/>
+          <w:sz w:val="44"/>
+          <w:szCs w:val="44"/>
+        </w:rPr>
+        <mc:AlternateContent>
+          <mc:Choice Requires="wps">
+            <w:drawing>
+              <wp:anchor distT="0" distB="0" distL="114300" distR="114300" simplePos="0" relativeHeight="251661312" behindDoc="0" locked="0" layoutInCell="1" allowOverlap="1" wp14:anchorId="501E6E3C" wp14:editId="7A52234A">
+                <wp:simplePos x="0" y="0"/>
+                <wp:positionH relativeFrom="column">
+                  <wp:posOffset>-628015</wp:posOffset>
+                </wp:positionH>
+                <wp:positionV relativeFrom="paragraph">
+                  <wp:posOffset>-537210</wp:posOffset>
+                </wp:positionV>
+                <wp:extent cx="1544955" cy="1512570"/>
+                <wp:effectExtent l="0" t="0" r="0" b="0"/>
+                <wp:wrapNone/>
+                <wp:docPr id="42" name="Oval 42"/>
+                <wp:cNvGraphicFramePr/>
+                <a:graphic xmlns:a="http://schemas.openxmlformats.org/drawingml/2006/main">
+                  <a:graphicData uri="http://schemas.microsoft.com/office/word/2010/wordprocessingShape">
+                    <wps:wsp>
+                      <wps:cNvSpPr/>
+                      <wps:spPr>
+                        <a:xfrm>
+                          <a:off x="0" y="0"/>
+                          <a:ext cx="1544955" cy="1512570"/>
+                        </a:xfrm>
+                        <a:prstGeom prst="ellipse">
+                          <a:avLst/>
+                        </a:prstGeom>
+                        <a:solidFill>
+                          <a:schemeClr val="bg1"/>
+                        </a:solidFill>
+                        <a:ln>
+                          <a:noFill/>
+                        </a:ln>
+                      </wps:spPr>
+                      <wps:style>
+                        <a:lnRef idx="2">
+                          <a:schemeClr val="accent1">
+                            <a:shade val="50000"/>
+                          </a:schemeClr>
+                        </a:lnRef>
+                        <a:fillRef idx="1">
+                          <a:schemeClr val="accent1"/>
+                        </a:fillRef>
+                        <a:effectRef idx="0">
+                          <a:schemeClr val="accent1"/>
+                        </a:effectRef>
+                        <a:fontRef idx="minor">
+                          <a:schemeClr val="lt1"/>
+                        </a:fontRef>
+                      </wps:style>
+                      <wps:bodyPr rot="0" spcFirstLastPara="0" vertOverflow="overflow" horzOverflow="overflow" vert="horz" wrap="square" lIns="91440" tIns="45720" rIns="91440" bIns="45720" numCol="1" spcCol="0" rtlCol="0" fromWordArt="0" anchor="ctr" anchorCtr="0" forceAA="0" compatLnSpc="1">
+                        <a:prstTxWarp prst="textNoShape">
+                          <a:avLst/>
+                        </a:prstTxWarp>
+                        <a:noAutofit/>
+                      </wps:bodyPr>
+                    </wps:wsp>
+                  </a:graphicData>
+                </a:graphic>
+                <wp14:sizeRelH relativeFrom="margin">
+                  <wp14:pctWidth>0</wp14:pctWidth>
+                </wp14:sizeRelH>
+                <wp14:sizeRelV relativeFrom="margin">
+                  <wp14:pctHeight>0</wp14:pctHeight>
+                </wp14:sizeRelV>
+              </wp:anchor>
+            </w:drawing>
+          </mc:Choice>
+          <mc:Fallback>
+            <w:pict>
+              <v:oval w14:anchorId="0384F0FA" id="Oval 42" o:spid="_x0000_s1026" style="position:absolute;margin-left:-49.45pt;margin-top:-42.3pt;width:121.65pt;height:119.1pt;z-index:251661312;visibility:visible;mso-wrap-style:square;mso-width-percent:0;mso-height-percent:0;mso-wrap-distance-left:9pt;mso-wrap-distance-top:0;mso-wrap-distance-right:9pt;mso-wrap-distance-bottom:0;mso-position-horizontal:absolute;mso-position-horizontal-relative:text;mso-position-vertical:absolute;mso-position-vertical-relative:text;mso-width-percent:0;mso-height-percent:0;mso-width-relative:margin;mso-height-relative:margin;v-text-anchor:middle" o:gfxdata="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" fillcolor="white [3212]" stroked="f" strokeweight="1pt">
+                <v:stroke joinstyle="miter"/>
+              </v:oval>
+            </w:pict>
+          </mc:Fallback>
+        </mc:AlternateContent>
+      </w:r>
+      <w:r>
+        <w:rPr>
+          <w:rFonts w:ascii="Ubuntu Light" w:hAnsi="Ubuntu Light"/>
+          <w:b/>
+          <w:noProof/>
+          <w:sz w:val="44"/>
+          <w:szCs w:val="44"/>
+        </w:rPr>
+        <w:drawing>
+          <wp:anchor distT="0" distB="0" distL="114300" distR="114300" simplePos="0" relativeHeight="251662336" behindDoc="0" locked="0" layoutInCell="1" allowOverlap="1" wp14:anchorId="67BBE847" wp14:editId="1BC2C83A">
+            <wp:simplePos x="0" y="0"/>
+            <wp:positionH relativeFrom="column">
+              <wp:posOffset>-380009</wp:posOffset>
+            </wp:positionH>
+            <wp:positionV relativeFrom="paragraph">
+              <wp:posOffset>-303530</wp:posOffset>
+            </wp:positionV>
+            <wp:extent cx="1047748" cy="1047748"/>
+            <wp:effectExtent l="0" t="0" r="635" b="635"/>
+            <wp:wrapNone/>
+            <wp:docPr id="45" name="Picture 45"/>
+            <wp:cNvGraphicFramePr>
+              <a:graphicFrameLocks xmlns:a="http://schemas.openxmlformats.org/drawingml/2006/main" noChangeAspect="1"/>
+            </wp:cNvGraphicFramePr>
+            <a:graphic xmlns:a="http://schemas.openxmlformats.org/drawingml/2006/main">
+              <a:graphicData uri="http://schemas.openxmlformats.org/drawingml/2006/picture">
+                <pic:pic xmlns:pic="http://schemas.openxmlformats.org/drawingml/2006/picture">
+                  <pic:nvPicPr>
+                    <pic:cNvPr id="45" name="Picture 45"/>
+                    <pic:cNvPicPr>
+                      <a:picLocks noChangeAspect="1" noChangeArrowheads="1"/>
+                    </pic:cNvPicPr>
+                  </pic:nvPicPr>
+                  <pic:blipFill>
+                    <a:blip r:embed="rId7" cstate="print">
+                      <a:extLst>
+                        <a:ext uri="{28A0092B-C50C-407E-A947-70E740481C1C}">
+                          <a14:useLocalDpi xmlns:a14="http://schemas.microsoft.com/office/drawing/2010/main" val="0"/>
+                        </a:ext>
+                      </a:extLst>
+                    </a:blip>
+                    <a:stretch>
+                      <a:fillRect/>
+                    </a:stretch>
+                  </pic:blipFill>
+                  <pic:spPr bwMode="auto">
+                    <a:xfrm>
+                      <a:off x="0" y="0"/>
+                      <a:ext cx="1047748" cy="1047748"/>
+                    </a:xfrm>
+                    <a:prstGeom prst="rect">
+                      <a:avLst/>
+                    </a:prstGeom>
+                    <a:noFill/>
+                    <a:ln>
+                      <a:noFill/>
+                    </a:ln>
+                  </pic:spPr>
+                </pic:pic>
+              </a:graphicData>
+            </a:graphic>
+            <wp14:sizeRelH relativeFrom="margin">
+              <wp14:pctWidth>0</wp14:pctWidth>
+            </wp14:sizeRelH>
+            <wp14:sizeRelV relativeFrom="margin">
+              <wp14:pctHeight>0</wp14:pctHeight>
+            </wp14:sizeRelV>
+          </wp:anchor>
+        </w:drawing>
       </w:r>
       <w:r>
         <w:rPr>
@@ -1294,6 +1294,7 @@
         <w:rPr>
           <w:rFonts w:ascii="Ubuntu Light" w:hAnsi="Ubuntu Light"/>
         </w:rPr>
+        <w:lastRenderedPageBreak/>
         <w:t xml:space="preserve">•       </w:t>
       </w:r>
       <w:r>
@@ -1336,7 +1337,6 @@
           <w:sz w:val="28"/>
           <w:szCs w:val="28"/>
         </w:rPr>
-        <w:lastRenderedPageBreak/>
         <w:t xml:space="preserve">WORK </w:t>
       </w:r>
       <w:r>
@@ -1490,14 +1490,12 @@
           <w:rFonts w:ascii="Ubuntu Light" w:hAnsi="Ubuntu Light"/>
         </w:rPr>
       </w:pPr>
-      <w:proofErr w:type="spellStart"/>
       <w:r>
         <w:rPr>
           <w:rFonts w:ascii="Ubuntu Light" w:hAnsi="Ubuntu Light"/>
         </w:rPr>
         <w:t>Fincore</w:t>
       </w:r>
-      <w:proofErr w:type="spellEnd"/>
     </w:p>
     <w:p>
       <w:pPr>
@@ -1783,147 +1781,104 @@
         <w:rPr>
           <w:rFonts w:ascii="Ubuntu Light" w:hAnsi="Ubuntu Light"/>
         </w:rPr>
-        <w:t xml:space="preserve">As a functionality tester, my main responsibilities include completing playthroughs of multiple types such as exhaustive runs where the goal is to achieve 100% completion, </w:t>
-      </w:r>
-      <w:proofErr w:type="spellStart"/>
-      <w:r>
-        <w:rPr>
-          <w:rFonts w:ascii="Ubuntu Light" w:hAnsi="Ubuntu Light"/>
-        </w:rPr>
-        <w:t>speedruns</w:t>
-      </w:r>
-      <w:proofErr w:type="spellEnd"/>
-      <w:r>
-        <w:rPr>
-          <w:rFonts w:ascii="Ubuntu Light" w:hAnsi="Ubuntu Light"/>
-        </w:rPr>
-        <w:t xml:space="preserve"> where the goal is to complete the game in as little time as possible or pacifist runs where the goal is to complete the game without engaging any enemies whatsoever. During</w:t>
-      </w:r>
-    </w:p>
-    <w:p>
-      <w:pPr>
-        <w:rPr>
-          <w:rFonts w:ascii="Ubuntu Light" w:hAnsi="Ubuntu Light"/>
-        </w:rPr>
-      </w:pPr>
-    </w:p>
-    <w:p>
-      <w:pPr>
-        <w:rPr>
-          <w:rFonts w:ascii="Ubuntu Light" w:hAnsi="Ubuntu Light"/>
-        </w:rPr>
-      </w:pPr>
-    </w:p>
-    <w:p>
-      <w:pPr>
-        <w:rPr>
-          <w:rFonts w:ascii="Ubuntu Light" w:hAnsi="Ubuntu Light"/>
-        </w:rPr>
-      </w:pPr>
-      <w:r>
-        <w:rPr>
-          <w:rFonts w:ascii="Ubuntu Light" w:hAnsi="Ubuntu Light"/>
-        </w:rPr>
-        <w:t>these playthroughs, it is one of my core tasks to find functionality issues, establish reliable steps to reproduce these issues alongside an accurate reproduction rate, and then finally to log the discovered issues into the defect management tool (</w:t>
-      </w:r>
-      <w:proofErr w:type="spellStart"/>
-      <w:r>
-        <w:rPr>
-          <w:rFonts w:ascii="Ubuntu Light" w:hAnsi="Ubuntu Light"/>
-        </w:rPr>
-        <w:t>DevSuite</w:t>
-      </w:r>
-      <w:proofErr w:type="spellEnd"/>
-      <w:r>
-        <w:rPr>
-          <w:rFonts w:ascii="Ubuntu Light" w:hAnsi="Ubuntu Light"/>
-        </w:rPr>
-        <w:t xml:space="preserve">, </w:t>
-      </w:r>
-      <w:proofErr w:type="spellStart"/>
-      <w:r>
-        <w:rPr>
-          <w:rFonts w:ascii="Ubuntu Light" w:hAnsi="Ubuntu Light"/>
-        </w:rPr>
-        <w:t>TestTrack</w:t>
-      </w:r>
-      <w:proofErr w:type="spellEnd"/>
-      <w:r>
-        <w:rPr>
-          <w:rFonts w:ascii="Ubuntu Light" w:hAnsi="Ubuntu Light"/>
-        </w:rPr>
-        <w:t xml:space="preserve"> Pro).</w:t>
-      </w:r>
-    </w:p>
-    <w:p>
-      <w:pPr>
-        <w:rPr>
-          <w:rFonts w:ascii="Ubuntu Light" w:hAnsi="Ubuntu Light"/>
-        </w:rPr>
-      </w:pPr>
-    </w:p>
-    <w:p>
-      <w:pPr>
-        <w:rPr>
-          <w:rFonts w:ascii="Ubuntu Light" w:hAnsi="Ubuntu Light"/>
-        </w:rPr>
-      </w:pPr>
-    </w:p>
-    <w:p>
-      <w:pPr>
-        <w:rPr>
-          <w:rFonts w:ascii="Ubuntu Light" w:hAnsi="Ubuntu Light"/>
-        </w:rPr>
-      </w:pPr>
-    </w:p>
-    <w:p>
-      <w:pPr>
-        <w:rPr>
-          <w:rFonts w:ascii="Ubuntu Light" w:hAnsi="Ubuntu Light"/>
-        </w:rPr>
-      </w:pPr>
-    </w:p>
-    <w:p>
-      <w:pPr>
-        <w:rPr>
-          <w:rFonts w:ascii="Ubuntu Light" w:hAnsi="Ubuntu Light"/>
-        </w:rPr>
-      </w:pPr>
-    </w:p>
-    <w:p>
-      <w:pPr>
-        <w:rPr>
-          <w:rFonts w:ascii="Ubuntu Light" w:hAnsi="Ubuntu Light"/>
-        </w:rPr>
-      </w:pPr>
-    </w:p>
-    <w:p>
-      <w:pPr>
-        <w:rPr>
-          <w:rFonts w:ascii="Ubuntu Light" w:hAnsi="Ubuntu Light"/>
-        </w:rPr>
-      </w:pPr>
-    </w:p>
-    <w:p>
-      <w:pPr>
-        <w:rPr>
-          <w:rFonts w:ascii="Ubuntu Light" w:hAnsi="Ubuntu Light"/>
-        </w:rPr>
-      </w:pPr>
-    </w:p>
-    <w:p>
-      <w:pPr>
-        <w:rPr>
-          <w:rFonts w:ascii="Ubuntu Light" w:hAnsi="Ubuntu Light"/>
-          <w:b/>
-        </w:rPr>
-      </w:pPr>
-      <w:r>
-        <w:rPr>
-          <w:rFonts w:ascii="Ubuntu Light" w:hAnsi="Ubuntu Light"/>
-          <w:b/>
-        </w:rPr>
-        <w:lastRenderedPageBreak/>
+        <w:t>As a functionality tester, my main responsibilities include completing playthroughs of multiple types such as exhaustive runs where the goal is to achieve 100% completion, speedruns where the goal is to complete the game in as little time as possible or pacifist runs where the goal is to complete the game without engaging any enemies whatsoever. During</w:t>
+      </w:r>
+    </w:p>
+    <w:p>
+      <w:pPr>
+        <w:rPr>
+          <w:rFonts w:ascii="Ubuntu Light" w:hAnsi="Ubuntu Light"/>
+        </w:rPr>
+      </w:pPr>
+    </w:p>
+    <w:p>
+      <w:pPr>
+        <w:rPr>
+          <w:rFonts w:ascii="Ubuntu Light" w:hAnsi="Ubuntu Light"/>
+        </w:rPr>
+      </w:pPr>
+    </w:p>
+    <w:p>
+      <w:pPr>
+        <w:rPr>
+          <w:rFonts w:ascii="Ubuntu Light" w:hAnsi="Ubuntu Light"/>
+        </w:rPr>
+      </w:pPr>
+      <w:r>
+        <w:rPr>
+          <w:rFonts w:ascii="Ubuntu Light" w:hAnsi="Ubuntu Light"/>
+        </w:rPr>
+        <w:t>these playthroughs, it is one of my core tasks to find functionality issues, establish reliable steps to reproduce these issues alongside an accurate reproduction rate, and then finally to log the discovered issues into the defect management tool (DevSuite, TestTrack Pro).</w:t>
+      </w:r>
+    </w:p>
+    <w:p>
+      <w:pPr>
+        <w:rPr>
+          <w:rFonts w:ascii="Ubuntu Light" w:hAnsi="Ubuntu Light"/>
+        </w:rPr>
+      </w:pPr>
+    </w:p>
+    <w:p>
+      <w:pPr>
+        <w:rPr>
+          <w:rFonts w:ascii="Ubuntu Light" w:hAnsi="Ubuntu Light"/>
+        </w:rPr>
+      </w:pPr>
+    </w:p>
+    <w:p>
+      <w:pPr>
+        <w:rPr>
+          <w:rFonts w:ascii="Ubuntu Light" w:hAnsi="Ubuntu Light"/>
+        </w:rPr>
+      </w:pPr>
+    </w:p>
+    <w:p>
+      <w:pPr>
+        <w:rPr>
+          <w:rFonts w:ascii="Ubuntu Light" w:hAnsi="Ubuntu Light"/>
+        </w:rPr>
+      </w:pPr>
+    </w:p>
+    <w:p>
+      <w:pPr>
+        <w:rPr>
+          <w:rFonts w:ascii="Ubuntu Light" w:hAnsi="Ubuntu Light"/>
+        </w:rPr>
+      </w:pPr>
+    </w:p>
+    <w:p>
+      <w:pPr>
+        <w:rPr>
+          <w:rFonts w:ascii="Ubuntu Light" w:hAnsi="Ubuntu Light"/>
+        </w:rPr>
+      </w:pPr>
+    </w:p>
+    <w:p>
+      <w:pPr>
+        <w:rPr>
+          <w:rFonts w:ascii="Ubuntu Light" w:hAnsi="Ubuntu Light"/>
+        </w:rPr>
+      </w:pPr>
+    </w:p>
+    <w:p>
+      <w:pPr>
+        <w:rPr>
+          <w:rFonts w:ascii="Ubuntu Light" w:hAnsi="Ubuntu Light"/>
+        </w:rPr>
+      </w:pPr>
+    </w:p>
+    <w:p>
+      <w:pPr>
+        <w:rPr>
+          <w:rFonts w:ascii="Ubuntu Light" w:hAnsi="Ubuntu Light"/>
+          <w:b/>
+        </w:rPr>
+      </w:pPr>
+      <w:r>
+        <w:rPr>
+          <w:rFonts w:ascii="Ubuntu Light" w:hAnsi="Ubuntu Light"/>
+          <w:b/>
+        </w:rPr>
         <w:t>Founder / Managing Director</w:t>
       </w:r>
     </w:p>
@@ -2182,7 +2137,19 @@
         <w:rPr>
           <w:rFonts w:ascii="Ubuntu Light" w:hAnsi="Ubuntu Light"/>
         </w:rPr>
-        <w:t>I lead a two-pizza team focused on workflow efficiency and successfully meeting deadlines. One of my core responsibilities is to build test plans and sanity checklists that achieve a practical high degree of test coverage. In addition, I update the test documentation on a daily basis to prevent the use of deprecated or redundant data. At the start of the day, I forward tasks to the team and assign tools and devices that are relevant to the current project. At the end of the day, I revise and centralize reports on the logged defects and prepare the test strategy for the upcoming day based</w:t>
+        <w:t xml:space="preserve">I </w:t>
+      </w:r>
+      <w:r>
+        <w:rPr>
+          <w:rFonts w:ascii="Ubuntu Light" w:hAnsi="Ubuntu Light"/>
+        </w:rPr>
+        <w:t>lead a two-pizza team</w:t>
+      </w:r>
+      <w:r>
+        <w:rPr>
+          <w:rFonts w:ascii="Ubuntu Light" w:hAnsi="Ubuntu Light"/>
+        </w:rPr>
+        <w:t xml:space="preserve"> focused on workflow efficiency and successfully meeting deadlines. One of my core responsibilities is to build test plans and sanity checklists that achieve a practical high degree of test coverage. In addition, I update the test documentation on a daily basis to prevent the use of deprecated or redundant data. At the start of the day, I forward tasks to the team and assign tools and devices that are relevant to the current project. At the end of the day, I revise and centralize reports on the logged defects and prepare the test strategy for the upcoming day based</w:t>
       </w:r>
       <w:r>
         <w:rPr>
@@ -2286,7 +2253,6 @@
           <w:rFonts w:ascii="Ubuntu Light" w:hAnsi="Ubuntu Light"/>
           <w:b/>
         </w:rPr>
-        <w:lastRenderedPageBreak/>
         <w:t>Quality Assurance Tester</w:t>
       </w:r>
     </w:p>
@@ -2353,299 +2319,12 @@
         <w:rPr>
           <w:rFonts w:ascii="Ubuntu Light" w:hAnsi="Ubuntu Light"/>
         </w:rPr>
-        <w:t xml:space="preserve">My main responsibility is to identify as many defects as possible as early in the testing phase as possible, so that the product's life cycle flows efficiently. When a bug is found, part of my responsibilities is to log it in a defect management tool such as Mantis, </w:t>
-      </w:r>
-      <w:proofErr w:type="spellStart"/>
-      <w:r>
-        <w:rPr>
-          <w:rFonts w:ascii="Ubuntu Light" w:hAnsi="Ubuntu Light"/>
-        </w:rPr>
-        <w:t>DevTrack</w:t>
-      </w:r>
-      <w:proofErr w:type="spellEnd"/>
-      <w:r>
-        <w:rPr>
-          <w:rFonts w:ascii="Ubuntu Light" w:hAnsi="Ubuntu Light"/>
-        </w:rPr>
-        <w:t xml:space="preserve"> or </w:t>
-      </w:r>
-      <w:proofErr w:type="spellStart"/>
-      <w:r>
-        <w:rPr>
-          <w:rFonts w:ascii="Ubuntu Light" w:hAnsi="Ubuntu Light"/>
-        </w:rPr>
-        <w:t>TestTrack</w:t>
-      </w:r>
-      <w:proofErr w:type="spellEnd"/>
-      <w:r>
-        <w:rPr>
-          <w:rFonts w:ascii="Ubuntu Light" w:hAnsi="Ubuntu Light"/>
-        </w:rPr>
-        <w:t xml:space="preserve"> Pro. A full report of the issues is generated and sent to the QA Manager at the end of the day. When the next build is deployed, I run all resolved defects through retesting and/or regression testing and confirm which ones still reproduce and which ones have successfully passed fix verification.</w:t>
+        <w:t>My main responsibility is to identify as many defects as possible as early in the testing phase as possible, so that the product's life cycle flows efficiently. When a bug is found, part of my responsibilities is to log it in a defect management tool such as Mantis, DevTrack or TestTrack Pro. A full report of the issues is generated and sent to the QA Manager at the end of the day. When the next build is deployed, I run all resolved defects through retesting and/or regression testing and confirm which ones still reproduce and which ones have successfully passed fix verification.</w:t>
       </w:r>
     </w:p>
     <w:p>
       <w:pPr>
         <w:ind w:left="171" w:hanging="171"/>
-        <w:rPr>
-          <w:rFonts w:ascii="Ubuntu Light" w:hAnsi="Ubuntu Light"/>
-        </w:rPr>
-      </w:pPr>
-    </w:p>
-    <w:p>
-      <w:pPr>
-        <w:rPr>
-          <w:rFonts w:ascii="Ubuntu Light" w:hAnsi="Ubuntu Light"/>
-        </w:rPr>
-      </w:pPr>
-    </w:p>
-    <w:p>
-      <w:pPr>
-        <w:rPr>
-          <w:rFonts w:ascii="Ubuntu Light" w:hAnsi="Ubuntu Light"/>
-        </w:rPr>
-      </w:pPr>
-    </w:p>
-    <w:p>
-      <w:pPr>
-        <w:rPr>
-          <w:rFonts w:ascii="Ubuntu Light" w:hAnsi="Ubuntu Light"/>
-        </w:rPr>
-      </w:pPr>
-    </w:p>
-    <w:p>
-      <w:pPr>
-        <w:rPr>
-          <w:rFonts w:ascii="Ubuntu Light" w:hAnsi="Ubuntu Light"/>
-        </w:rPr>
-      </w:pPr>
-    </w:p>
-    <w:p>
-      <w:pPr>
-        <w:rPr>
-          <w:rFonts w:ascii="Ubuntu Light" w:hAnsi="Ubuntu Light"/>
-        </w:rPr>
-      </w:pPr>
-    </w:p>
-    <w:p>
-      <w:pPr>
-        <w:rPr>
-          <w:rFonts w:ascii="Ubuntu Light" w:hAnsi="Ubuntu Light"/>
-        </w:rPr>
-      </w:pPr>
-    </w:p>
-    <w:p>
-      <w:pPr>
-        <w:rPr>
-          <w:rFonts w:ascii="Ubuntu Light" w:hAnsi="Ubuntu Light"/>
-        </w:rPr>
-      </w:pPr>
-    </w:p>
-    <w:p>
-      <w:pPr>
-        <w:rPr>
-          <w:rFonts w:ascii="Ubuntu Light" w:hAnsi="Ubuntu Light"/>
-        </w:rPr>
-      </w:pPr>
-    </w:p>
-    <w:p>
-      <w:pPr>
-        <w:rPr>
-          <w:rFonts w:ascii="Ubuntu Light" w:hAnsi="Ubuntu Light"/>
-        </w:rPr>
-      </w:pPr>
-    </w:p>
-    <w:p>
-      <w:pPr>
-        <w:rPr>
-          <w:rFonts w:ascii="Ubuntu Light" w:hAnsi="Ubuntu Light"/>
-        </w:rPr>
-      </w:pPr>
-    </w:p>
-    <w:p>
-      <w:pPr>
-        <w:rPr>
-          <w:rFonts w:ascii="Ubuntu Light" w:hAnsi="Ubuntu Light"/>
-        </w:rPr>
-      </w:pPr>
-    </w:p>
-    <w:p>
-      <w:pPr>
-        <w:rPr>
-          <w:rFonts w:ascii="Ubuntu Light" w:hAnsi="Ubuntu Light"/>
-        </w:rPr>
-      </w:pPr>
-    </w:p>
-    <w:p>
-      <w:pPr>
-        <w:rPr>
-          <w:rFonts w:ascii="Ubuntu Light" w:hAnsi="Ubuntu Light"/>
-        </w:rPr>
-      </w:pPr>
-    </w:p>
-    <w:p>
-      <w:pPr>
-        <w:rPr>
-          <w:rFonts w:ascii="Ubuntu Light" w:hAnsi="Ubuntu Light"/>
-        </w:rPr>
-      </w:pPr>
-    </w:p>
-    <w:p>
-      <w:pPr>
-        <w:rPr>
-          <w:rFonts w:ascii="Ubuntu Light" w:hAnsi="Ubuntu Light"/>
-        </w:rPr>
-      </w:pPr>
-    </w:p>
-    <w:p>
-      <w:pPr>
-        <w:rPr>
-          <w:rFonts w:ascii="Ubuntu Light" w:hAnsi="Ubuntu Light"/>
-        </w:rPr>
-      </w:pPr>
-    </w:p>
-    <w:p>
-      <w:pPr>
-        <w:rPr>
-          <w:rFonts w:ascii="Ubuntu Light" w:hAnsi="Ubuntu Light"/>
-        </w:rPr>
-      </w:pPr>
-    </w:p>
-    <w:p>
-      <w:pPr>
-        <w:rPr>
-          <w:rFonts w:ascii="Ubuntu Light" w:hAnsi="Ubuntu Light"/>
-        </w:rPr>
-      </w:pPr>
-    </w:p>
-    <w:p>
-      <w:pPr>
-        <w:rPr>
-          <w:rFonts w:ascii="Ubuntu Light" w:hAnsi="Ubuntu Light"/>
-        </w:rPr>
-      </w:pPr>
-    </w:p>
-    <w:p>
-      <w:pPr>
-        <w:rPr>
-          <w:rFonts w:ascii="Ubuntu Light" w:hAnsi="Ubuntu Light"/>
-        </w:rPr>
-      </w:pPr>
-    </w:p>
-    <w:p>
-      <w:pPr>
-        <w:rPr>
-          <w:rFonts w:ascii="Ubuntu Light" w:hAnsi="Ubuntu Light"/>
-        </w:rPr>
-      </w:pPr>
-    </w:p>
-    <w:p>
-      <w:pPr>
-        <w:rPr>
-          <w:rFonts w:ascii="Ubuntu Light" w:hAnsi="Ubuntu Light"/>
-        </w:rPr>
-      </w:pPr>
-    </w:p>
-    <w:p>
-      <w:pPr>
-        <w:rPr>
-          <w:rFonts w:ascii="Ubuntu Light" w:hAnsi="Ubuntu Light"/>
-        </w:rPr>
-      </w:pPr>
-    </w:p>
-    <w:p>
-      <w:pPr>
-        <w:rPr>
-          <w:rFonts w:ascii="Ubuntu Light" w:hAnsi="Ubuntu Light"/>
-        </w:rPr>
-      </w:pPr>
-    </w:p>
-    <w:p>
-      <w:pPr>
-        <w:rPr>
-          <w:rFonts w:ascii="Ubuntu Light" w:hAnsi="Ubuntu Light"/>
-        </w:rPr>
-      </w:pPr>
-    </w:p>
-    <w:p>
-      <w:pPr>
-        <w:rPr>
-          <w:rFonts w:ascii="Ubuntu Light" w:hAnsi="Ubuntu Light"/>
-        </w:rPr>
-      </w:pPr>
-    </w:p>
-    <w:p>
-      <w:pPr>
-        <w:rPr>
-          <w:rFonts w:ascii="Ubuntu Light" w:hAnsi="Ubuntu Light"/>
-        </w:rPr>
-      </w:pPr>
-    </w:p>
-    <w:p>
-      <w:pPr>
-        <w:rPr>
-          <w:rFonts w:ascii="Ubuntu Light" w:hAnsi="Ubuntu Light"/>
-        </w:rPr>
-      </w:pPr>
-    </w:p>
-    <w:p>
-      <w:pPr>
-        <w:rPr>
-          <w:rFonts w:ascii="Ubuntu Light" w:hAnsi="Ubuntu Light"/>
-        </w:rPr>
-      </w:pPr>
-    </w:p>
-    <w:p>
-      <w:pPr>
-        <w:rPr>
-          <w:rFonts w:ascii="Ubuntu Light" w:hAnsi="Ubuntu Light"/>
-        </w:rPr>
-      </w:pPr>
-    </w:p>
-    <w:p>
-      <w:pPr>
-        <w:rPr>
-          <w:rFonts w:ascii="Ubuntu Light" w:hAnsi="Ubuntu Light"/>
-        </w:rPr>
-      </w:pPr>
-    </w:p>
-    <w:p>
-      <w:pPr>
-        <w:rPr>
-          <w:rFonts w:ascii="Ubuntu Light" w:hAnsi="Ubuntu Light"/>
-        </w:rPr>
-      </w:pPr>
-    </w:p>
-    <w:p>
-      <w:pPr>
-        <w:rPr>
-          <w:rFonts w:ascii="Ubuntu Light" w:hAnsi="Ubuntu Light"/>
-        </w:rPr>
-      </w:pPr>
-    </w:p>
-    <w:p>
-      <w:pPr>
-        <w:rPr>
-          <w:rFonts w:ascii="Ubuntu Light" w:hAnsi="Ubuntu Light"/>
-        </w:rPr>
-      </w:pPr>
-    </w:p>
-    <w:p>
-      <w:pPr>
-        <w:rPr>
-          <w:rFonts w:ascii="Ubuntu Light" w:hAnsi="Ubuntu Light"/>
-        </w:rPr>
-      </w:pPr>
-    </w:p>
-    <w:p>
-      <w:pPr>
-        <w:rPr>
-          <w:rFonts w:ascii="Ubuntu Light" w:hAnsi="Ubuntu Light"/>
-        </w:rPr>
-      </w:pPr>
-    </w:p>
-    <w:p>
-      <w:pPr>
         <w:rPr>
           <w:rFonts w:ascii="Ubuntu Light" w:hAnsi="Ubuntu Light"/>
         </w:rPr>
@@ -2684,7 +2363,1206 @@
           <w:sz w:val="28"/>
           <w:szCs w:val="28"/>
         </w:rPr>
+        <w:t>NOTABLE MANAGED PROJECTS</w:t>
+      </w:r>
+    </w:p>
+    <w:p>
+      <w:pPr>
+        <w:rPr>
+          <w:rFonts w:ascii="Ubuntu Light" w:hAnsi="Ubuntu Light"/>
+          <w:b/>
+        </w:rPr>
+      </w:pPr>
+      <w:r>
+        <w:rPr>
+          <w:rFonts w:ascii="Ubuntu Light" w:hAnsi="Ubuntu Light"/>
+          <w:noProof/>
+        </w:rPr>
+        <mc:AlternateContent>
+          <mc:Choice Requires="wps">
+            <w:drawing>
+              <wp:inline distT="0" distB="0" distL="0" distR="0" wp14:anchorId="33B38F95" wp14:editId="0A980A45">
+                <wp:extent cx="5715000" cy="104775"/>
+                <wp:effectExtent l="0" t="0" r="0" b="9525"/>
+                <wp:docPr id="2" name="Rectangle 2"/>
+                <wp:cNvGraphicFramePr/>
+                <a:graphic xmlns:a="http://schemas.openxmlformats.org/drawingml/2006/main">
+                  <a:graphicData uri="http://schemas.microsoft.com/office/word/2010/wordprocessingShape">
+                    <wps:wsp>
+                      <wps:cNvSpPr/>
+                      <wps:spPr>
+                        <a:xfrm>
+                          <a:off x="0" y="0"/>
+                          <a:ext cx="5715000" cy="104775"/>
+                        </a:xfrm>
+                        <a:prstGeom prst="rect">
+                          <a:avLst/>
+                        </a:prstGeom>
+                        <a:solidFill>
+                          <a:srgbClr val="FF4400"/>
+                        </a:solidFill>
+                        <a:ln>
+                          <a:noFill/>
+                        </a:ln>
+                      </wps:spPr>
+                      <wps:style>
+                        <a:lnRef idx="2">
+                          <a:schemeClr val="accent1">
+                            <a:shade val="50000"/>
+                          </a:schemeClr>
+                        </a:lnRef>
+                        <a:fillRef idx="1">
+                          <a:schemeClr val="accent1"/>
+                        </a:fillRef>
+                        <a:effectRef idx="0">
+                          <a:schemeClr val="accent1"/>
+                        </a:effectRef>
+                        <a:fontRef idx="minor">
+                          <a:schemeClr val="lt1"/>
+                        </a:fontRef>
+                      </wps:style>
+                      <wps:bodyPr rot="0" spcFirstLastPara="0" vertOverflow="overflow" horzOverflow="overflow" vert="horz" wrap="square" lIns="91440" tIns="45720" rIns="91440" bIns="45720" numCol="1" spcCol="0" rtlCol="0" fromWordArt="0" anchor="ctr" anchorCtr="0" forceAA="0" compatLnSpc="1">
+                        <a:prstTxWarp prst="textNoShape">
+                          <a:avLst/>
+                        </a:prstTxWarp>
+                        <a:noAutofit/>
+                      </wps:bodyPr>
+                    </wps:wsp>
+                  </a:graphicData>
+                </a:graphic>
+              </wp:inline>
+            </w:drawing>
+          </mc:Choice>
+          <mc:Fallback>
+            <w:pict>
+              <v:rect w14:anchorId="3B407EC8" id="Rectangle 2" o:spid="_x0000_s1026" style="width:450pt;height:8.25pt;visibility:visible;mso-wrap-style:square;mso-left-percent:-10001;mso-top-percent:-10001;mso-position-horizontal:absolute;mso-position-horizontal-relative:char;mso-position-vertical:absolute;mso-position-vertical-relative:line;mso-left-percent:-10001;mso-top-percent:-10001;v-text-anchor:middle" o:gfxdata="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" fillcolor="#f40" stroked="f" strokeweight="1pt">
+                <w10:anchorlock/>
+              </v:rect>
+            </w:pict>
+          </mc:Fallback>
+        </mc:AlternateContent>
+      </w:r>
+    </w:p>
+    <w:p>
+      <w:pPr>
+        <w:rPr>
+          <w:rFonts w:ascii="Ubuntu Light" w:hAnsi="Ubuntu Light"/>
+        </w:rPr>
+      </w:pPr>
+    </w:p>
+    <w:p>
+      <w:pPr>
+        <w:rPr>
+          <w:rFonts w:ascii="Ubuntu Light" w:hAnsi="Ubuntu Light"/>
+        </w:rPr>
+      </w:pPr>
+    </w:p>
+    <w:p>
+      <w:pPr>
+        <w:rPr>
+          <w:rFonts w:ascii="Ubuntu Light" w:hAnsi="Ubuntu Light"/>
+          <w:b/>
+        </w:rPr>
+      </w:pPr>
+      <w:r>
+        <w:rPr>
+          <w:rFonts w:ascii="Ubuntu Light" w:hAnsi="Ubuntu Light"/>
+          <w:b/>
+        </w:rPr>
+        <w:t>€STR</w:t>
+      </w:r>
+      <w:r>
+        <w:rPr>
+          <w:rFonts w:ascii="Ubuntu Light" w:hAnsi="Ubuntu Light"/>
+          <w:b/>
+        </w:rPr>
+        <w:t xml:space="preserve"> (</w:t>
+      </w:r>
+      <w:r>
+        <w:rPr>
+          <w:rFonts w:ascii="Ubuntu Light" w:hAnsi="Ubuntu Light"/>
+          <w:b/>
+        </w:rPr>
+        <w:t xml:space="preserve">Euro </w:t>
+      </w:r>
+      <w:r>
+        <w:rPr>
+          <w:rFonts w:ascii="Ubuntu Light" w:hAnsi="Ubuntu Light"/>
+          <w:b/>
+        </w:rPr>
+        <w:t>S</w:t>
+      </w:r>
+      <w:r>
+        <w:rPr>
+          <w:rFonts w:ascii="Ubuntu Light" w:hAnsi="Ubuntu Light"/>
+          <w:b/>
+        </w:rPr>
+        <w:t>hort-</w:t>
+      </w:r>
+      <w:r>
+        <w:rPr>
+          <w:rFonts w:ascii="Ubuntu Light" w:hAnsi="Ubuntu Light"/>
+          <w:b/>
+        </w:rPr>
+        <w:t>T</w:t>
+      </w:r>
+      <w:r>
+        <w:rPr>
+          <w:rFonts w:ascii="Ubuntu Light" w:hAnsi="Ubuntu Light"/>
+          <w:b/>
+        </w:rPr>
+        <w:t xml:space="preserve">erm </w:t>
+      </w:r>
+      <w:r>
+        <w:rPr>
+          <w:rFonts w:ascii="Ubuntu Light" w:hAnsi="Ubuntu Light"/>
+          <w:b/>
+        </w:rPr>
+        <w:t>R</w:t>
+      </w:r>
+      <w:r>
+        <w:rPr>
+          <w:rFonts w:ascii="Ubuntu Light" w:hAnsi="Ubuntu Light"/>
+          <w:b/>
+        </w:rPr>
+        <w:t>ate</w:t>
+      </w:r>
+      <w:r>
+        <w:rPr>
+          <w:rFonts w:ascii="Ubuntu Light" w:hAnsi="Ubuntu Light"/>
+          <w:b/>
+        </w:rPr>
+        <w:t>)</w:t>
+      </w:r>
+      <w:r>
+        <w:rPr>
+          <w:rFonts w:ascii="Ubuntu Light" w:hAnsi="Ubuntu Light"/>
+          <w:bCs/>
+        </w:rPr>
+        <w:t xml:space="preserve"> </w:t>
+      </w:r>
+      <w:r>
+        <w:rPr>
+          <w:rFonts w:ascii="Ubuntu Light" w:hAnsi="Ubuntu Light"/>
+          <w:bCs/>
+        </w:rPr>
+        <w:t>–</w:t>
+      </w:r>
+      <w:r>
+        <w:rPr>
+          <w:rFonts w:ascii="Ubuntu Light" w:hAnsi="Ubuntu Light"/>
+          <w:bCs/>
+        </w:rPr>
+        <w:t xml:space="preserve"> Deve</w:t>
+      </w:r>
+      <w:r>
+        <w:rPr>
+          <w:rFonts w:ascii="Ubuntu Light" w:hAnsi="Ubuntu Light"/>
+          <w:bCs/>
+        </w:rPr>
+        <w:t xml:space="preserve">loped for the European </w:t>
+      </w:r>
+      <w:r>
+        <w:rPr>
+          <w:rFonts w:ascii="Ubuntu Light" w:hAnsi="Ubuntu Light"/>
+          <w:bCs/>
+        </w:rPr>
+        <w:t xml:space="preserve">Central Bank, </w:t>
+      </w:r>
+      <w:r>
+        <w:rPr>
+          <w:rFonts w:ascii="Ubuntu Light" w:hAnsi="Ubuntu Light"/>
+          <w:bCs/>
+        </w:rPr>
+        <w:t>€STR</w:t>
+      </w:r>
+      <w:r>
+        <w:rPr>
+          <w:rFonts w:ascii="Ubuntu Light" w:hAnsi="Ubuntu Light"/>
+          <w:bCs/>
+        </w:rPr>
+        <w:t xml:space="preserve"> calculates the reference rate for the currency euro</w:t>
+      </w:r>
+      <w:r>
+        <w:rPr>
+          <w:rFonts w:ascii="Ubuntu Light" w:hAnsi="Ubuntu Light"/>
+          <w:bCs/>
+        </w:rPr>
+        <w:t>. T</w:t>
+      </w:r>
+      <w:r>
+        <w:rPr>
+          <w:rFonts w:ascii="Ubuntu Light" w:hAnsi="Ubuntu Light"/>
+          <w:bCs/>
+        </w:rPr>
+        <w:t xml:space="preserve">he calculations </w:t>
+      </w:r>
+      <w:r>
+        <w:rPr>
+          <w:rFonts w:ascii="Ubuntu Light" w:hAnsi="Ubuntu Light"/>
+          <w:bCs/>
+        </w:rPr>
+        <w:t xml:space="preserve">are </w:t>
+      </w:r>
+      <w:r>
+        <w:rPr>
+          <w:rFonts w:ascii="Ubuntu Light" w:hAnsi="Ubuntu Light"/>
+          <w:bCs/>
+        </w:rPr>
+        <w:t xml:space="preserve">based </w:t>
+      </w:r>
+      <w:r>
+        <w:rPr>
+          <w:rFonts w:ascii="Ubuntu Light" w:hAnsi="Ubuntu Light"/>
+          <w:bCs/>
+        </w:rPr>
+        <w:t>on the money market statistical reporting of the Euro</w:t>
+      </w:r>
+      <w:r>
+        <w:rPr>
+          <w:rFonts w:ascii="Ubuntu Light" w:hAnsi="Ubuntu Light"/>
+          <w:bCs/>
+        </w:rPr>
+        <w:t>s</w:t>
+      </w:r>
+      <w:r>
+        <w:rPr>
+          <w:rFonts w:ascii="Ubuntu Light" w:hAnsi="Ubuntu Light"/>
+          <w:bCs/>
+        </w:rPr>
+        <w:t>ystem</w:t>
+      </w:r>
+      <w:r>
+        <w:rPr>
+          <w:rFonts w:ascii="Ubuntu Light" w:hAnsi="Ubuntu Light"/>
+          <w:bCs/>
+        </w:rPr>
+        <w:t xml:space="preserve">, which is the </w:t>
+      </w:r>
+      <w:r>
+        <w:rPr>
+          <w:rFonts w:ascii="Ubuntu Light" w:hAnsi="Ubuntu Light"/>
+          <w:bCs/>
+        </w:rPr>
+        <w:t>monetary authority of the eurozone</w:t>
+      </w:r>
+      <w:r>
+        <w:rPr>
+          <w:rFonts w:ascii="Ubuntu Light" w:hAnsi="Ubuntu Light"/>
+          <w:bCs/>
+        </w:rPr>
+        <w:t>.</w:t>
+      </w:r>
+      <w:r>
+        <w:rPr>
+          <w:rFonts w:ascii="Ubuntu Light" w:hAnsi="Ubuntu Light"/>
+          <w:bCs/>
+        </w:rPr>
+        <w:t xml:space="preserve"> Additional information can be found at </w:t>
+      </w:r>
+      <w:hyperlink r:id="rId8" w:history="1">
+        <w:r>
+          <w:rPr>
+            <w:rStyle w:val="Hyperlink"/>
+            <w:rFonts w:ascii="Ubuntu Light" w:hAnsi="Ubuntu Light"/>
+            <w:bCs/>
+          </w:rPr>
+          <w:t>https://en.wikipedia.org/wiki/€STR</w:t>
+        </w:r>
+      </w:hyperlink>
+      <w:r>
+        <w:rPr>
+          <w:rFonts w:ascii="Ubuntu Light" w:hAnsi="Ubuntu Light"/>
+          <w:bCs/>
+        </w:rPr>
+        <w:t>.</w:t>
+      </w:r>
+    </w:p>
+    <w:p>
+      <w:pPr>
+        <w:rPr>
+          <w:rFonts w:ascii="Ubuntu Light" w:hAnsi="Ubuntu Light"/>
+          <w:b/>
+        </w:rPr>
+      </w:pPr>
+    </w:p>
+    <w:p>
+      <w:pPr>
+        <w:rPr>
+          <w:rFonts w:ascii="Ubuntu Light" w:hAnsi="Ubuntu Light"/>
+        </w:rPr>
+      </w:pPr>
+    </w:p>
+    <w:p>
+      <w:pPr>
+        <w:rPr>
+          <w:rFonts w:ascii="Ubuntu Light" w:hAnsi="Ubuntu Light"/>
+          <w:b/>
+        </w:rPr>
+      </w:pPr>
+      <w:r>
+        <w:rPr>
+          <w:rFonts w:ascii="Ubuntu Light" w:hAnsi="Ubuntu Light"/>
+          <w:b/>
+        </w:rPr>
+        <w:t>CSDB (</w:t>
+      </w:r>
+      <w:r>
+        <w:rPr>
+          <w:rFonts w:ascii="Ubuntu Light" w:hAnsi="Ubuntu Light"/>
+          <w:b/>
+        </w:rPr>
+        <w:t>Central Securities Database</w:t>
+      </w:r>
+      <w:r>
+        <w:rPr>
+          <w:rFonts w:ascii="Ubuntu Light" w:hAnsi="Ubuntu Light"/>
+          <w:b/>
+        </w:rPr>
+        <w:t>)</w:t>
+      </w:r>
+      <w:r>
+        <w:rPr>
+          <w:rFonts w:ascii="Ubuntu Light" w:hAnsi="Ubuntu Light"/>
+          <w:bCs/>
+        </w:rPr>
+        <w:t xml:space="preserve"> – </w:t>
+      </w:r>
+      <w:r>
+        <w:rPr>
+          <w:rFonts w:ascii="Ubuntu Light" w:hAnsi="Ubuntu Light"/>
+          <w:bCs/>
+        </w:rPr>
+        <w:t>D</w:t>
+      </w:r>
+      <w:r>
+        <w:rPr>
+          <w:rFonts w:ascii="Ubuntu Light" w:hAnsi="Ubuntu Light"/>
+          <w:bCs/>
+        </w:rPr>
+        <w:t>eveloped for the European Central Bank, CSDB</w:t>
+      </w:r>
+      <w:r>
+        <w:rPr>
+          <w:rFonts w:ascii="Ubuntu Light" w:hAnsi="Ubuntu Light"/>
+          <w:bCs/>
+        </w:rPr>
+        <w:t xml:space="preserve"> </w:t>
+      </w:r>
+      <w:r>
+        <w:rPr>
+          <w:rFonts w:ascii="Ubuntu Light" w:hAnsi="Ubuntu Light"/>
+          <w:bCs/>
+        </w:rPr>
+        <w:t>is a single information technology infrastructure</w:t>
+      </w:r>
+      <w:r>
+        <w:rPr>
+          <w:rFonts w:ascii="Ubuntu Light" w:hAnsi="Ubuntu Light"/>
+          <w:bCs/>
+        </w:rPr>
+        <w:t xml:space="preserve"> which </w:t>
+      </w:r>
+      <w:r>
+        <w:rPr>
+          <w:rFonts w:ascii="Ubuntu Light" w:hAnsi="Ubuntu Light"/>
+          <w:bCs/>
+        </w:rPr>
+        <w:t>hold</w:t>
+      </w:r>
+      <w:r>
+        <w:rPr>
+          <w:rFonts w:ascii="Ubuntu Light" w:hAnsi="Ubuntu Light"/>
+          <w:bCs/>
+        </w:rPr>
+        <w:t>s</w:t>
+      </w:r>
+      <w:r>
+        <w:rPr>
+          <w:rFonts w:ascii="Ubuntu Light" w:hAnsi="Ubuntu Light"/>
+          <w:bCs/>
+        </w:rPr>
+        <w:t xml:space="preserve"> complete, accurate, </w:t>
+      </w:r>
+      <w:r>
+        <w:rPr>
+          <w:rFonts w:ascii="Ubuntu Light" w:hAnsi="Ubuntu Light"/>
+          <w:bCs/>
+        </w:rPr>
+        <w:t>consistent,</w:t>
+      </w:r>
+      <w:r>
+        <w:rPr>
+          <w:rFonts w:ascii="Ubuntu Light" w:hAnsi="Ubuntu Light"/>
+          <w:bCs/>
+        </w:rPr>
+        <w:t xml:space="preserve"> and up-to-date information on all individual securities relevant for the statistical purposes of the European System </w:t>
+      </w:r>
+      <w:r>
+        <w:rPr>
+          <w:rFonts w:ascii="Ubuntu Light" w:hAnsi="Ubuntu Light"/>
+          <w:bCs/>
+        </w:rPr>
+        <w:t>O</w:t>
+      </w:r>
+      <w:r>
+        <w:rPr>
+          <w:rFonts w:ascii="Ubuntu Light" w:hAnsi="Ubuntu Light"/>
+          <w:bCs/>
+        </w:rPr>
+        <w:t>f Central Banks</w:t>
+      </w:r>
+      <w:r>
+        <w:rPr>
+          <w:rFonts w:ascii="Ubuntu Light" w:hAnsi="Ubuntu Light"/>
+          <w:bCs/>
+        </w:rPr>
+        <w:t xml:space="preserve">. </w:t>
+      </w:r>
+      <w:r>
+        <w:rPr>
+          <w:rFonts w:ascii="Ubuntu Light" w:hAnsi="Ubuntu Light"/>
+          <w:bCs/>
+        </w:rPr>
+        <w:t>The CSDB contains information on over five million debt securities, equities</w:t>
+      </w:r>
+      <w:r>
+        <w:rPr>
+          <w:rFonts w:ascii="Ubuntu Light" w:hAnsi="Ubuntu Light"/>
+          <w:bCs/>
+        </w:rPr>
+        <w:t>,</w:t>
+      </w:r>
+      <w:r>
+        <w:rPr>
+          <w:rFonts w:ascii="Ubuntu Light" w:hAnsi="Ubuntu Light"/>
+          <w:bCs/>
+        </w:rPr>
+        <w:t xml:space="preserve"> and mutual fund shares/units issued by residents of EU Member States or by other</w:t>
+      </w:r>
+      <w:r>
+        <w:rPr>
+          <w:rFonts w:ascii="Ubuntu Light" w:hAnsi="Ubuntu Light"/>
+          <w:bCs/>
+        </w:rPr>
+        <w:t xml:space="preserve"> partie</w:t>
+      </w:r>
+      <w:r>
+        <w:rPr>
+          <w:rFonts w:ascii="Ubuntu Light" w:hAnsi="Ubuntu Light"/>
+          <w:bCs/>
+        </w:rPr>
+        <w:t>s.</w:t>
+      </w:r>
+      <w:r>
+        <w:rPr>
+          <w:rFonts w:ascii="Ubuntu Light" w:hAnsi="Ubuntu Light"/>
+          <w:bCs/>
+        </w:rPr>
+        <w:t xml:space="preserve"> </w:t>
+      </w:r>
+      <w:r>
+        <w:rPr>
+          <w:rFonts w:ascii="Ubuntu Light" w:hAnsi="Ubuntu Light"/>
+          <w:bCs/>
+        </w:rPr>
+        <w:t>Additional information can be found at</w:t>
+      </w:r>
+      <w:r>
+        <w:rPr>
+          <w:rFonts w:ascii="Ubuntu Light" w:hAnsi="Ubuntu Light"/>
+          <w:bCs/>
+        </w:rPr>
+        <w:t xml:space="preserve"> </w:t>
+      </w:r>
+      <w:hyperlink r:id="rId9" w:history="1">
+        <w:r>
+          <w:rPr>
+            <w:rStyle w:val="Hyperlink"/>
+            <w:rFonts w:ascii="Ubuntu Light" w:hAnsi="Ubuntu Light"/>
+            <w:bCs/>
+          </w:rPr>
+          <w:t>https://en.wikipedia.org/wiki/Central_Securities_Database</w:t>
+        </w:r>
+      </w:hyperlink>
+      <w:r>
+        <w:rPr>
+          <w:rFonts w:ascii="Ubuntu Light" w:hAnsi="Ubuntu Light"/>
+          <w:bCs/>
+        </w:rPr>
+        <w:t>.</w:t>
+      </w:r>
+    </w:p>
+    <w:p>
+      <w:pPr>
+        <w:rPr>
+          <w:rFonts w:ascii="Ubuntu Light" w:hAnsi="Ubuntu Light"/>
+          <w:b/>
+        </w:rPr>
+      </w:pPr>
+    </w:p>
+    <w:p>
+      <w:pPr>
+        <w:rPr>
+          <w:rFonts w:ascii="Ubuntu Light" w:hAnsi="Ubuntu Light"/>
+        </w:rPr>
+      </w:pPr>
+    </w:p>
+    <w:p>
+      <w:pPr>
+        <w:rPr>
+          <w:rFonts w:ascii="Ubuntu Light" w:hAnsi="Ubuntu Light"/>
+          <w:b/>
+        </w:rPr>
+      </w:pPr>
+      <w:r>
+        <w:rPr>
+          <w:rFonts w:ascii="Ubuntu Light" w:hAnsi="Ubuntu Light"/>
+          <w:b/>
+        </w:rPr>
+        <w:t>Query Hub</w:t>
+      </w:r>
+      <w:r>
+        <w:rPr>
+          <w:rFonts w:ascii="Ubuntu Light" w:hAnsi="Ubuntu Light"/>
+          <w:bCs/>
+        </w:rPr>
+        <w:t xml:space="preserve"> – A</w:t>
+      </w:r>
+      <w:r>
+        <w:rPr>
+          <w:rFonts w:ascii="Ubuntu Light" w:hAnsi="Ubuntu Light"/>
+          <w:bCs/>
+        </w:rPr>
+        <w:t xml:space="preserve"> highly versatile </w:t>
+      </w:r>
+      <w:r>
+        <w:rPr>
+          <w:rFonts w:ascii="Ubuntu Light" w:hAnsi="Ubuntu Light"/>
+          <w:bCs/>
+        </w:rPr>
+        <w:t>system</w:t>
+      </w:r>
+      <w:r>
+        <w:rPr>
+          <w:rFonts w:ascii="Ubuntu Light" w:hAnsi="Ubuntu Light"/>
+          <w:bCs/>
+        </w:rPr>
+        <w:t xml:space="preserve"> for managing and processing big data</w:t>
+      </w:r>
+      <w:r>
+        <w:rPr>
+          <w:rFonts w:ascii="Ubuntu Light" w:hAnsi="Ubuntu Light"/>
+          <w:bCs/>
+        </w:rPr>
+        <w:t xml:space="preserve">. One of the more notable implementations of Query Hub </w:t>
+      </w:r>
+      <w:r>
+        <w:rPr>
+          <w:rFonts w:ascii="Ubuntu Light" w:hAnsi="Ubuntu Light"/>
+          <w:bCs/>
+        </w:rPr>
+        <w:t>took shape</w:t>
+      </w:r>
+      <w:r>
+        <w:rPr>
+          <w:rFonts w:ascii="Ubuntu Light" w:hAnsi="Ubuntu Light"/>
+          <w:bCs/>
+        </w:rPr>
+        <w:t xml:space="preserve"> </w:t>
+      </w:r>
+      <w:r>
+        <w:rPr>
+          <w:rFonts w:ascii="Ubuntu Light" w:hAnsi="Ubuntu Light"/>
+          <w:bCs/>
+        </w:rPr>
+        <w:t xml:space="preserve">at the start of the </w:t>
+      </w:r>
+      <w:r>
+        <w:rPr>
+          <w:rFonts w:ascii="Ubuntu Light" w:hAnsi="Ubuntu Light"/>
+          <w:bCs/>
+        </w:rPr>
+        <w:t>COVID-19 pandemic</w:t>
+      </w:r>
+      <w:r>
+        <w:rPr>
+          <w:rFonts w:ascii="Ubuntu Light" w:hAnsi="Ubuntu Light"/>
+          <w:bCs/>
+        </w:rPr>
+        <w:t xml:space="preserve"> </w:t>
+      </w:r>
+      <w:r>
+        <w:rPr>
+          <w:rFonts w:ascii="Ubuntu Light" w:hAnsi="Ubuntu Light"/>
+          <w:bCs/>
+        </w:rPr>
+        <w:t>in the form of an analytical solution to find</w:t>
+      </w:r>
+      <w:r>
+        <w:rPr>
+          <w:rFonts w:ascii="Ubuntu Light" w:hAnsi="Ubuntu Light"/>
+          <w:bCs/>
+        </w:rPr>
+        <w:t>ing</w:t>
+      </w:r>
+      <w:r>
+        <w:rPr>
+          <w:rFonts w:ascii="Ubuntu Light" w:hAnsi="Ubuntu Light"/>
+          <w:bCs/>
+        </w:rPr>
+        <w:t xml:space="preserve"> available hospital beds for COVID-19 patients in the UK and</w:t>
+      </w:r>
+      <w:r>
+        <w:rPr>
+          <w:rFonts w:ascii="Ubuntu Light" w:hAnsi="Ubuntu Light"/>
+          <w:bCs/>
+        </w:rPr>
+        <w:t xml:space="preserve"> </w:t>
+      </w:r>
+      <w:r>
+        <w:rPr>
+          <w:rFonts w:ascii="Ubuntu Light" w:hAnsi="Ubuntu Light"/>
+          <w:bCs/>
+        </w:rPr>
+        <w:t xml:space="preserve">in the </w:t>
+      </w:r>
+      <w:r>
+        <w:rPr>
+          <w:rFonts w:ascii="Ubuntu Light" w:hAnsi="Ubuntu Light"/>
+          <w:bCs/>
+        </w:rPr>
+        <w:t>USA.</w:t>
+      </w:r>
+      <w:r>
+        <w:rPr>
+          <w:rFonts w:ascii="Ubuntu Light" w:hAnsi="Ubuntu Light"/>
+          <w:bCs/>
+        </w:rPr>
+        <w:t xml:space="preserve"> Currently, Query Hub is being used </w:t>
+      </w:r>
+      <w:r>
+        <w:rPr>
+          <w:rFonts w:ascii="Ubuntu Light" w:hAnsi="Ubuntu Light"/>
+          <w:bCs/>
+        </w:rPr>
+        <w:t xml:space="preserve">mainly </w:t>
+      </w:r>
+      <w:r>
+        <w:rPr>
+          <w:rFonts w:ascii="Ubuntu Light" w:hAnsi="Ubuntu Light"/>
+          <w:bCs/>
+        </w:rPr>
+        <w:t>by the UK Financial Conduct Authority for statistical modelling and analysis</w:t>
+      </w:r>
+      <w:r>
+        <w:rPr>
+          <w:rFonts w:ascii="Ubuntu Light" w:hAnsi="Ubuntu Light"/>
+          <w:bCs/>
+        </w:rPr>
+        <w:t xml:space="preserve"> of financial data.</w:t>
+      </w:r>
+    </w:p>
+    <w:p>
+      <w:pPr>
+        <w:rPr>
+          <w:rFonts w:ascii="Ubuntu Light" w:hAnsi="Ubuntu Light"/>
+        </w:rPr>
+      </w:pPr>
+    </w:p>
+    <w:p>
+      <w:pPr>
+        <w:rPr>
+          <w:rFonts w:ascii="Ubuntu Light" w:hAnsi="Ubuntu Light"/>
+        </w:rPr>
+      </w:pPr>
+    </w:p>
+    <w:p>
+      <w:pPr>
+        <w:rPr>
+          <w:rFonts w:ascii="Ubuntu Light" w:hAnsi="Ubuntu Light"/>
+          <w:b/>
+        </w:rPr>
+      </w:pPr>
+      <w:r>
+        <w:rPr>
+          <w:rFonts w:ascii="Ubuntu Light" w:hAnsi="Ubuntu Light"/>
+          <w:b/>
+        </w:rPr>
+        <w:t>CBPM</w:t>
+      </w:r>
+      <w:r>
+        <w:rPr>
+          <w:rFonts w:ascii="Ubuntu Light" w:hAnsi="Ubuntu Light"/>
+          <w:b/>
+        </w:rPr>
+        <w:t xml:space="preserve"> (</w:t>
+      </w:r>
+      <w:r>
+        <w:rPr>
+          <w:rFonts w:ascii="Ubuntu Light" w:hAnsi="Ubuntu Light"/>
+          <w:b/>
+        </w:rPr>
+        <w:t>Collaborative Business Process Management</w:t>
+      </w:r>
+      <w:r>
+        <w:rPr>
+          <w:rFonts w:ascii="Ubuntu Light" w:hAnsi="Ubuntu Light"/>
+          <w:b/>
+        </w:rPr>
+        <w:t>)</w:t>
+      </w:r>
+      <w:r>
+        <w:rPr>
+          <w:rFonts w:ascii="Ubuntu Light" w:hAnsi="Ubuntu Light"/>
+          <w:bCs/>
+        </w:rPr>
+        <w:t xml:space="preserve"> – Initi</w:t>
+      </w:r>
+      <w:r>
+        <w:rPr>
+          <w:rFonts w:ascii="Ubuntu Light" w:hAnsi="Ubuntu Light"/>
+          <w:bCs/>
+        </w:rPr>
+        <w:t xml:space="preserve">ally developed for the UK Home Office, CBPM is now being employed by other </w:t>
+      </w:r>
+      <w:r>
+        <w:rPr>
+          <w:rFonts w:ascii="Ubuntu Light" w:hAnsi="Ubuntu Light"/>
+          <w:bCs/>
+        </w:rPr>
+        <w:t>UK government</w:t>
+      </w:r>
+      <w:r>
+        <w:rPr>
+          <w:rFonts w:ascii="Ubuntu Light" w:hAnsi="Ubuntu Light"/>
+          <w:bCs/>
+        </w:rPr>
+        <w:t xml:space="preserve"> </w:t>
+      </w:r>
+      <w:r>
+        <w:rPr>
+          <w:rFonts w:ascii="Ubuntu Light" w:hAnsi="Ubuntu Light"/>
+          <w:bCs/>
+        </w:rPr>
+        <w:t>organisations, such</w:t>
+      </w:r>
+      <w:r>
+        <w:rPr>
+          <w:rFonts w:ascii="Ubuntu Light" w:hAnsi="Ubuntu Light"/>
+          <w:bCs/>
+        </w:rPr>
+        <w:t xml:space="preserve"> as </w:t>
+      </w:r>
+      <w:r>
+        <w:rPr>
+          <w:rFonts w:ascii="Ubuntu Light" w:hAnsi="Ubuntu Light"/>
+          <w:bCs/>
+        </w:rPr>
+        <w:t xml:space="preserve">the UK </w:t>
+      </w:r>
+      <w:r>
+        <w:rPr>
+          <w:rFonts w:ascii="Ubuntu Light" w:hAnsi="Ubuntu Light"/>
+          <w:bCs/>
+        </w:rPr>
+        <w:t xml:space="preserve">Foreign, Commonwealth &amp; Development Office. CBPM, at its core, is a </w:t>
+      </w:r>
+      <w:r>
+        <w:rPr>
+          <w:rFonts w:ascii="Ubuntu Light" w:hAnsi="Ubuntu Light"/>
+          <w:bCs/>
+        </w:rPr>
+        <w:t>case</w:t>
+      </w:r>
+      <w:r>
+        <w:rPr>
+          <w:rFonts w:ascii="Ubuntu Light" w:hAnsi="Ubuntu Light"/>
+          <w:bCs/>
+        </w:rPr>
+        <w:t xml:space="preserve"> management system which enables organisations to </w:t>
+      </w:r>
+      <w:r>
+        <w:rPr>
+          <w:rFonts w:ascii="Ubuntu Light" w:hAnsi="Ubuntu Light"/>
+          <w:bCs/>
+        </w:rPr>
+        <w:t xml:space="preserve">efficiently </w:t>
+      </w:r>
+      <w:r>
+        <w:rPr>
+          <w:rFonts w:ascii="Ubuntu Light" w:hAnsi="Ubuntu Light"/>
+          <w:bCs/>
+        </w:rPr>
+        <w:t>create, configure,</w:t>
+      </w:r>
+      <w:r>
+        <w:rPr>
+          <w:rFonts w:ascii="Ubuntu Light" w:hAnsi="Ubuntu Light"/>
+          <w:bCs/>
+        </w:rPr>
+        <w:t xml:space="preserve"> and collaborate on </w:t>
+      </w:r>
+      <w:r>
+        <w:rPr>
+          <w:rFonts w:ascii="Ubuntu Light" w:hAnsi="Ubuntu Light"/>
+          <w:bCs/>
+        </w:rPr>
+        <w:t xml:space="preserve">complex </w:t>
+      </w:r>
+      <w:r>
+        <w:rPr>
+          <w:rFonts w:ascii="Ubuntu Light" w:hAnsi="Ubuntu Light"/>
+          <w:bCs/>
+        </w:rPr>
+        <w:t xml:space="preserve">workflows, </w:t>
+      </w:r>
+      <w:r>
+        <w:rPr>
+          <w:rFonts w:ascii="Ubuntu Light" w:hAnsi="Ubuntu Light"/>
+          <w:bCs/>
+        </w:rPr>
         <w:lastRenderedPageBreak/>
+        <w:t>examples of which include</w:t>
+      </w:r>
+      <w:r>
+        <w:rPr>
+          <w:rFonts w:ascii="Ubuntu Light" w:hAnsi="Ubuntu Light"/>
+          <w:bCs/>
+        </w:rPr>
+        <w:t xml:space="preserve"> visa applications</w:t>
+      </w:r>
+      <w:r>
+        <w:rPr>
+          <w:rFonts w:ascii="Ubuntu Light" w:hAnsi="Ubuntu Light"/>
+          <w:bCs/>
+        </w:rPr>
+        <w:t xml:space="preserve">, lorry cargo border processing forms, </w:t>
+      </w:r>
+      <w:r>
+        <w:rPr>
+          <w:rFonts w:ascii="Ubuntu Light" w:hAnsi="Ubuntu Light"/>
+          <w:bCs/>
+        </w:rPr>
+        <w:t xml:space="preserve">and </w:t>
+      </w:r>
+      <w:r>
+        <w:rPr>
+          <w:rFonts w:ascii="Ubuntu Light" w:hAnsi="Ubuntu Light"/>
+          <w:bCs/>
+        </w:rPr>
+        <w:t xml:space="preserve">maritime transport </w:t>
+      </w:r>
+      <w:r>
+        <w:rPr>
+          <w:rFonts w:ascii="Ubuntu Light" w:hAnsi="Ubuntu Light"/>
+          <w:bCs/>
+        </w:rPr>
+        <w:t>requests</w:t>
+      </w:r>
+      <w:r>
+        <w:rPr>
+          <w:rFonts w:ascii="Ubuntu Light" w:hAnsi="Ubuntu Light"/>
+          <w:bCs/>
+        </w:rPr>
+        <w:t>.</w:t>
+      </w:r>
+    </w:p>
+    <w:p>
+      <w:pPr>
+        <w:rPr>
+          <w:rFonts w:ascii="Ubuntu Light" w:hAnsi="Ubuntu Light"/>
+          <w:bCs/>
+        </w:rPr>
+      </w:pPr>
+    </w:p>
+    <w:p>
+      <w:pPr>
+        <w:rPr>
+          <w:rFonts w:ascii="Ubuntu Light" w:hAnsi="Ubuntu Light"/>
+          <w:bCs/>
+        </w:rPr>
+      </w:pPr>
+      <w:r>
+        <w:rPr>
+          <w:rFonts w:ascii="Ubuntu Light" w:hAnsi="Ubuntu Light"/>
+          <w:b/>
+        </w:rPr>
+        <w:t>m</w:t>
+      </w:r>
+      <w:r>
+        <w:rPr>
+          <w:rFonts w:ascii="Ubuntu Light" w:hAnsi="Ubuntu Light"/>
+          <w:b/>
+        </w:rPr>
+        <w:t>eddbase</w:t>
+      </w:r>
+      <w:r>
+        <w:rPr>
+          <w:rFonts w:ascii="Ubuntu Light" w:hAnsi="Ubuntu Light"/>
+          <w:bCs/>
+        </w:rPr>
+        <w:t xml:space="preserve"> – sdf </w:t>
+      </w:r>
+    </w:p>
+    <w:p>
+      <w:pPr>
+        <w:rPr>
+          <w:rFonts w:ascii="Ubuntu Light" w:hAnsi="Ubuntu Light"/>
+          <w:bCs/>
+        </w:rPr>
+      </w:pPr>
+    </w:p>
+    <w:p>
+      <w:pPr>
+        <w:rPr>
+          <w:rFonts w:ascii="Ubuntu Light" w:hAnsi="Ubuntu Light"/>
+          <w:bCs/>
+        </w:rPr>
+      </w:pPr>
+    </w:p>
+    <w:p>
+      <w:pPr>
+        <w:rPr>
+          <w:rFonts w:ascii="Ubuntu Light" w:hAnsi="Ubuntu Light"/>
+        </w:rPr>
+      </w:pPr>
+      <w:r>
+        <w:rPr>
+          <w:rFonts w:ascii="Ubuntu Light" w:hAnsi="Ubuntu Light"/>
+        </w:rPr>
+        <w:t>maybe football manager ?</w:t>
+      </w:r>
+    </w:p>
+    <w:p>
+      <w:pPr>
+        <w:rPr>
+          <w:rFonts w:ascii="Ubuntu Light" w:hAnsi="Ubuntu Light"/>
+        </w:rPr>
+      </w:pPr>
+    </w:p>
+    <w:p>
+      <w:pPr>
+        <w:rPr>
+          <w:rFonts w:ascii="Ubuntu Light" w:hAnsi="Ubuntu Light"/>
+        </w:rPr>
+      </w:pPr>
+    </w:p>
+    <w:p>
+      <w:pPr>
+        <w:rPr>
+          <w:rFonts w:ascii="Ubuntu Light" w:hAnsi="Ubuntu Light"/>
+        </w:rPr>
+      </w:pPr>
+    </w:p>
+    <w:p>
+      <w:pPr>
+        <w:rPr>
+          <w:rFonts w:ascii="Ubuntu Light" w:hAnsi="Ubuntu Light"/>
+        </w:rPr>
+      </w:pPr>
+    </w:p>
+    <w:p>
+      <w:pPr>
+        <w:rPr>
+          <w:rFonts w:ascii="Ubuntu Light" w:hAnsi="Ubuntu Light"/>
+        </w:rPr>
+      </w:pPr>
+    </w:p>
+    <w:p>
+      <w:pPr>
+        <w:rPr>
+          <w:rFonts w:ascii="Ubuntu Light" w:hAnsi="Ubuntu Light"/>
+        </w:rPr>
+      </w:pPr>
+    </w:p>
+    <w:p>
+      <w:pPr>
+        <w:rPr>
+          <w:rFonts w:ascii="Ubuntu Light" w:hAnsi="Ubuntu Light"/>
+        </w:rPr>
+      </w:pPr>
+    </w:p>
+    <w:p>
+      <w:pPr>
+        <w:rPr>
+          <w:rFonts w:ascii="Ubuntu Light" w:hAnsi="Ubuntu Light"/>
+        </w:rPr>
+      </w:pPr>
+    </w:p>
+    <w:p>
+      <w:pPr>
+        <w:rPr>
+          <w:rFonts w:ascii="Ubuntu Light" w:hAnsi="Ubuntu Light"/>
+        </w:rPr>
+      </w:pPr>
+    </w:p>
+    <w:p>
+      <w:pPr>
+        <w:rPr>
+          <w:rFonts w:ascii="Ubuntu Light" w:hAnsi="Ubuntu Light"/>
+        </w:rPr>
+      </w:pPr>
+    </w:p>
+    <w:p>
+      <w:pPr>
+        <w:rPr>
+          <w:rFonts w:ascii="Ubuntu Light" w:hAnsi="Ubuntu Light"/>
+        </w:rPr>
+      </w:pPr>
+    </w:p>
+    <w:p>
+      <w:pPr>
+        <w:rPr>
+          <w:rFonts w:ascii="Ubuntu Light" w:hAnsi="Ubuntu Light"/>
+        </w:rPr>
+      </w:pPr>
+    </w:p>
+    <w:p>
+      <w:pPr>
+        <w:rPr>
+          <w:rFonts w:ascii="Ubuntu Light" w:hAnsi="Ubuntu Light"/>
+        </w:rPr>
+      </w:pPr>
+    </w:p>
+    <w:p>
+      <w:pPr>
+        <w:rPr>
+          <w:rFonts w:ascii="Ubuntu Light" w:hAnsi="Ubuntu Light"/>
+        </w:rPr>
+      </w:pPr>
+    </w:p>
+    <w:p>
+      <w:pPr>
+        <w:rPr>
+          <w:rFonts w:ascii="Ubuntu Light" w:hAnsi="Ubuntu Light"/>
+        </w:rPr>
+      </w:pPr>
+    </w:p>
+    <w:p>
+      <w:pPr>
+        <w:rPr>
+          <w:rFonts w:ascii="Ubuntu Light" w:hAnsi="Ubuntu Light"/>
+        </w:rPr>
+      </w:pPr>
+    </w:p>
+    <w:p>
+      <w:pPr>
+        <w:rPr>
+          <w:rFonts w:ascii="Ubuntu Light" w:hAnsi="Ubuntu Light"/>
+        </w:rPr>
+      </w:pPr>
+    </w:p>
+    <w:p>
+      <w:pPr>
+        <w:rPr>
+          <w:rFonts w:ascii="Ubuntu Light" w:hAnsi="Ubuntu Light"/>
+        </w:rPr>
+      </w:pPr>
+    </w:p>
+    <w:p>
+      <w:pPr>
+        <w:rPr>
+          <w:rFonts w:ascii="Ubuntu Light" w:hAnsi="Ubuntu Light"/>
+        </w:rPr>
+      </w:pPr>
+    </w:p>
+    <w:p>
+      <w:pPr>
+        <w:rPr>
+          <w:rFonts w:ascii="Ubuntu Light" w:hAnsi="Ubuntu Light"/>
+        </w:rPr>
+      </w:pPr>
+    </w:p>
+    <w:p>
+      <w:pPr>
+        <w:rPr>
+          <w:rFonts w:ascii="Ubuntu Light" w:hAnsi="Ubuntu Light"/>
+        </w:rPr>
+      </w:pPr>
+    </w:p>
+    <w:p>
+      <w:pPr>
+        <w:rPr>
+          <w:rFonts w:ascii="Ubuntu Light" w:hAnsi="Ubuntu Light"/>
+        </w:rPr>
+      </w:pPr>
+    </w:p>
+    <w:p>
+      <w:pPr>
+        <w:rPr>
+          <w:rFonts w:ascii="Ubuntu Light" w:hAnsi="Ubuntu Light"/>
+        </w:rPr>
+      </w:pPr>
+    </w:p>
+    <w:p>
+      <w:pPr>
+        <w:rPr>
+          <w:rFonts w:ascii="Ubuntu Light" w:hAnsi="Ubuntu Light"/>
+        </w:rPr>
+      </w:pPr>
+    </w:p>
+    <w:p>
+      <w:pPr>
+        <w:rPr>
+          <w:rFonts w:ascii="Ubuntu Light" w:hAnsi="Ubuntu Light"/>
+        </w:rPr>
+      </w:pPr>
+    </w:p>
+    <w:p>
+      <w:pPr>
+        <w:rPr>
+          <w:rFonts w:ascii="Ubuntu Light" w:hAnsi="Ubuntu Light"/>
+        </w:rPr>
+      </w:pPr>
+    </w:p>
+    <w:p>
+      <w:pPr>
+        <w:rPr>
+          <w:rFonts w:ascii="Ubuntu Light" w:hAnsi="Ubuntu Light"/>
+        </w:rPr>
+      </w:pPr>
+    </w:p>
+    <w:p>
+      <w:pPr>
+        <w:rPr>
+          <w:rFonts w:ascii="Ubuntu Light" w:hAnsi="Ubuntu Light"/>
+        </w:rPr>
+      </w:pPr>
+    </w:p>
+    <w:p>
+      <w:pPr>
+        <w:rPr>
+          <w:rFonts w:ascii="Ubuntu Light" w:hAnsi="Ubuntu Light"/>
+        </w:rPr>
+      </w:pPr>
+    </w:p>
+    <w:p>
+      <w:pPr>
+        <w:rPr>
+          <w:rFonts w:ascii="Ubuntu Light" w:hAnsi="Ubuntu Light"/>
+        </w:rPr>
+      </w:pPr>
+    </w:p>
+    <w:p>
+      <w:pPr>
+        <w:jc w:val="right"/>
+        <w:rPr>
+          <w:rFonts w:ascii="Ubuntu Light" w:hAnsi="Ubuntu Light"/>
+          <w:b/>
+          <w:color w:val="FF4400"/>
+          <w:sz w:val="28"/>
+          <w:szCs w:val="28"/>
+        </w:rPr>
+      </w:pPr>
+      <w:r>
+        <w:rPr>
+          <w:rFonts w:ascii="Ubuntu Light" w:hAnsi="Ubuntu Light"/>
+          <w:b/>
+          <w:color w:val="FF4400"/>
+          <w:sz w:val="28"/>
+          <w:szCs w:val="28"/>
+        </w:rPr>
         <w:t>SKILLS</w:t>
       </w:r>
       <w:r>
@@ -2990,6 +3868,7 @@
               <w:rPr>
                 <w:rFonts w:ascii="Ubuntu Light" w:hAnsi="Ubuntu Light"/>
               </w:rPr>
+              <w:lastRenderedPageBreak/>
               <w:t>JavaScript</w:t>
             </w:r>
           </w:p>
@@ -3030,16 +3909,8 @@
               <w:rPr>
                 <w:rFonts w:ascii="Ubuntu Light" w:hAnsi="Ubuntu Light"/>
               </w:rPr>
-              <w:t>language-</w:t>
+              <w:t>language-ext</w:t>
             </w:r>
-            <w:proofErr w:type="spellStart"/>
-            <w:r>
-              <w:rPr>
-                <w:rFonts w:ascii="Ubuntu Light" w:hAnsi="Ubuntu Light"/>
-              </w:rPr>
-              <w:t>ext</w:t>
-            </w:r>
-            <w:proofErr w:type="spellEnd"/>
           </w:p>
           <w:p>
             <w:pPr>
@@ -3114,14 +3985,12 @@
                 <w:rFonts w:ascii="Ubuntu Light" w:hAnsi="Ubuntu Light"/>
               </w:rPr>
             </w:pPr>
-            <w:proofErr w:type="spellStart"/>
             <w:r>
               <w:rPr>
                 <w:rFonts w:ascii="Ubuntu Light" w:hAnsi="Ubuntu Light"/>
               </w:rPr>
               <w:t>RegEx</w:t>
             </w:r>
-            <w:proofErr w:type="spellEnd"/>
           </w:p>
           <w:p>
             <w:pPr>
@@ -3335,14 +4204,12 @@
                 <w:rFonts w:ascii="Ubuntu Light" w:hAnsi="Ubuntu Light"/>
               </w:rPr>
             </w:pPr>
-            <w:proofErr w:type="spellStart"/>
             <w:r>
               <w:rPr>
                 <w:rFonts w:ascii="Ubuntu Light" w:hAnsi="Ubuntu Light"/>
               </w:rPr>
               <w:t>SpecFlow</w:t>
             </w:r>
-            <w:proofErr w:type="spellEnd"/>
           </w:p>
           <w:p>
             <w:pPr>
@@ -3542,6 +4409,7 @@
                 <w:rFonts w:ascii="Ubuntu Light" w:hAnsi="Ubuntu Light"/>
                 <w:b/>
               </w:rPr>
+              <w:lastRenderedPageBreak/>
               <w:t>DevOps</w:t>
             </w:r>
           </w:p>
@@ -3746,14 +4614,12 @@
                 <w:rFonts w:ascii="Ubuntu Light" w:hAnsi="Ubuntu Light"/>
               </w:rPr>
             </w:pPr>
-            <w:proofErr w:type="spellStart"/>
             <w:r>
               <w:rPr>
                 <w:rFonts w:ascii="Ubuntu Light" w:hAnsi="Ubuntu Light"/>
               </w:rPr>
               <w:t>GitKraken</w:t>
             </w:r>
-            <w:proofErr w:type="spellEnd"/>
           </w:p>
           <w:p>
             <w:pPr>
@@ -4197,6 +5063,7 @@
                 <w:rFonts w:ascii="Ubuntu Light" w:hAnsi="Ubuntu Light"/>
                 <w:b/>
               </w:rPr>
+              <w:lastRenderedPageBreak/>
               <w:t>Front-End</w:t>
             </w:r>
           </w:p>
@@ -4323,6 +5190,7 @@
               <w:rPr>
                 <w:rFonts w:ascii="Ubuntu Light" w:hAnsi="Ubuntu Light"/>
               </w:rPr>
+              <w:lastRenderedPageBreak/>
               <w:t>MongoDB</w:t>
             </w:r>
           </w:p>
@@ -4343,16 +5211,8 @@
               <w:rPr>
                 <w:rFonts w:ascii="Ubuntu Light" w:hAnsi="Ubuntu Light"/>
               </w:rPr>
-              <w:t xml:space="preserve">MySQL </w:t>
+              <w:t>MySQL WorkBench</w:t>
             </w:r>
-            <w:proofErr w:type="spellStart"/>
-            <w:r>
-              <w:rPr>
-                <w:rFonts w:ascii="Ubuntu Light" w:hAnsi="Ubuntu Light"/>
-              </w:rPr>
-              <w:t>WorkBench</w:t>
-            </w:r>
-            <w:proofErr w:type="spellEnd"/>
           </w:p>
           <w:p>
             <w:pPr>
@@ -4470,14 +5330,12 @@
                 <w:rFonts w:ascii="Ubuntu Light" w:hAnsi="Ubuntu Light"/>
               </w:rPr>
             </w:pPr>
-            <w:proofErr w:type="spellStart"/>
             <w:r>
               <w:rPr>
                 <w:rFonts w:ascii="Ubuntu Light" w:hAnsi="Ubuntu Light"/>
               </w:rPr>
               <w:t>Fibery</w:t>
             </w:r>
-            <w:proofErr w:type="spellEnd"/>
           </w:p>
           <w:p>
             <w:pPr>
@@ -4532,14 +5390,12 @@
                 <w:rFonts w:ascii="Ubuntu Light" w:hAnsi="Ubuntu Light"/>
               </w:rPr>
             </w:pPr>
-            <w:proofErr w:type="spellStart"/>
             <w:r>
               <w:rPr>
                 <w:rFonts w:ascii="Ubuntu Light" w:hAnsi="Ubuntu Light"/>
               </w:rPr>
               <w:t>targetprocess</w:t>
             </w:r>
-            <w:proofErr w:type="spellEnd"/>
           </w:p>
           <w:p>
             <w:pPr>
@@ -4593,14 +5449,12 @@
                 <w:rFonts w:ascii="Ubuntu Light" w:hAnsi="Ubuntu Light"/>
               </w:rPr>
             </w:pPr>
-            <w:proofErr w:type="spellStart"/>
             <w:r>
               <w:rPr>
                 <w:rFonts w:ascii="Ubuntu Light" w:hAnsi="Ubuntu Light"/>
               </w:rPr>
               <w:t>mockaroo</w:t>
             </w:r>
-            <w:proofErr w:type="spellEnd"/>
           </w:p>
           <w:p>
             <w:pPr>
@@ -4959,14 +5813,12 @@
           <w:rFonts w:ascii="Ubuntu Light" w:hAnsi="Ubuntu Light"/>
         </w:rPr>
       </w:pPr>
-      <w:proofErr w:type="spellStart"/>
       <w:r>
         <w:rPr>
           <w:rFonts w:ascii="Ubuntu Light" w:hAnsi="Ubuntu Light"/>
         </w:rPr>
         <w:t>StackWorks</w:t>
       </w:r>
-      <w:proofErr w:type="spellEnd"/>
       <w:r>
         <w:rPr>
           <w:rFonts w:ascii="Ubuntu Light" w:hAnsi="Ubuntu Light"/>
@@ -5013,33 +5865,11 @@
           <w:rFonts w:ascii="Ubuntu Light" w:hAnsi="Ubuntu Light"/>
         </w:rPr>
       </w:pPr>
-      <w:proofErr w:type="spellStart"/>
-      <w:r>
-        <w:rPr>
-          <w:rFonts w:ascii="Ubuntu Light" w:hAnsi="Ubuntu Light"/>
-        </w:rPr>
-        <w:t>StackWorks</w:t>
-      </w:r>
-      <w:proofErr w:type="spellEnd"/>
-      <w:r>
-        <w:rPr>
-          <w:rFonts w:ascii="Ubuntu Light" w:hAnsi="Ubuntu Light"/>
-        </w:rPr>
-        <w:t xml:space="preserve">™ offers bespoke pro-bono software solutions to charitable organizations and to NGOs with a focus on social and political issues. Our services range from static websites to complex web applications. The </w:t>
-      </w:r>
-      <w:proofErr w:type="spellStart"/>
-      <w:r>
-        <w:rPr>
-          <w:rFonts w:ascii="Ubuntu Light" w:hAnsi="Ubuntu Light"/>
-        </w:rPr>
-        <w:t>StackWorks</w:t>
-      </w:r>
-      <w:proofErr w:type="spellEnd"/>
-      <w:r>
-        <w:rPr>
-          <w:rFonts w:ascii="Ubuntu Light" w:hAnsi="Ubuntu Light"/>
-        </w:rPr>
-        <w:t>™ brand is also a platform for promoting a range of open-source projects, for educational purposes.</w:t>
+      <w:r>
+        <w:rPr>
+          <w:rFonts w:ascii="Ubuntu Light" w:hAnsi="Ubuntu Light"/>
+        </w:rPr>
+        <w:t>StackWorks™ offers bespoke pro-bono software solutions to charitable organizations and to NGOs with a focus on social and political issues. Our services range from static websites to complex web applications. The StackWorks™ brand is also a platform for promoting a range of open-source projects, for educational purposes.</w:t>
       </w:r>
     </w:p>
     <w:p>
@@ -5805,7 +6635,6 @@
           <w:sz w:val="28"/>
           <w:szCs w:val="28"/>
         </w:rPr>
-        <w:lastRenderedPageBreak/>
         <w:t>COURSES</w:t>
       </w:r>
       <w:r>
@@ -5817,6 +6646,16 @@
           <w:szCs w:val="28"/>
         </w:rPr>
         <w:t xml:space="preserve"> &amp; CERTIFICATIONS</w:t>
+      </w:r>
+      <w:r>
+        <w:rPr>
+          <w:rFonts w:ascii="Ubuntu Light" w:hAnsi="Ubuntu Light"/>
+          <w:b/>
+          <w:color w:val="FF4400"/>
+          <w:sz w:val="28"/>
+          <w:szCs w:val="28"/>
+        </w:rPr>
+        <w:t xml:space="preserve"> (In Alphabetical Order)</w:t>
       </w:r>
     </w:p>
     <w:p>
@@ -6058,6 +6897,7 @@
         <w:rPr>
           <w:rFonts w:ascii="Ubuntu Light" w:hAnsi="Ubuntu Light"/>
         </w:rPr>
+        <w:lastRenderedPageBreak/>
         <w:t>A</w:t>
       </w:r>
       <w:r>
@@ -7195,7 +8035,6 @@
         <w:rPr>
           <w:rFonts w:ascii="Ubuntu Light" w:hAnsi="Ubuntu Light"/>
         </w:rPr>
-        <w:lastRenderedPageBreak/>
         <w:t>Complete Penetration Testing And Ethical Hacking Bootcamp (</w:t>
       </w:r>
       <w:r>
@@ -7361,21 +8200,7 @@
         <w:rPr>
           <w:rFonts w:ascii="Ubuntu Light" w:hAnsi="Ubuntu Light"/>
         </w:rPr>
-        <w:t xml:space="preserve">Complete TensorFlow 2 And </w:t>
-      </w:r>
-      <w:proofErr w:type="spellStart"/>
-      <w:r>
-        <w:rPr>
-          <w:rFonts w:ascii="Ubuntu Light" w:hAnsi="Ubuntu Light"/>
-        </w:rPr>
-        <w:t>Keras</w:t>
-      </w:r>
-      <w:proofErr w:type="spellEnd"/>
-      <w:r>
-        <w:rPr>
-          <w:rFonts w:ascii="Ubuntu Light" w:hAnsi="Ubuntu Light"/>
-        </w:rPr>
-        <w:t xml:space="preserve"> Deep Learning Bootcamp (</w:t>
+        <w:t>Complete TensorFlow 2 And Keras Deep Learning Bootcamp (</w:t>
       </w:r>
       <w:r>
         <w:rPr>
@@ -7416,35 +8241,7 @@
         <w:rPr>
           <w:rFonts w:ascii="Ubuntu Light" w:hAnsi="Ubuntu Light"/>
         </w:rPr>
-        <w:t xml:space="preserve">Complete Web API In .NET 5 Consumed With </w:t>
-      </w:r>
-      <w:proofErr w:type="spellStart"/>
-      <w:r>
-        <w:rPr>
-          <w:rFonts w:ascii="Ubuntu Light" w:hAnsi="Ubuntu Light"/>
-        </w:rPr>
-        <w:t>Blazor</w:t>
-      </w:r>
-      <w:proofErr w:type="spellEnd"/>
-      <w:r>
-        <w:rPr>
-          <w:rFonts w:ascii="Ubuntu Light" w:hAnsi="Ubuntu Light"/>
-        </w:rPr>
-        <w:t xml:space="preserve"> </w:t>
-      </w:r>
-      <w:proofErr w:type="spellStart"/>
-      <w:r>
-        <w:rPr>
-          <w:rFonts w:ascii="Ubuntu Light" w:hAnsi="Ubuntu Light"/>
-        </w:rPr>
-        <w:t>WebAssembly</w:t>
-      </w:r>
-      <w:proofErr w:type="spellEnd"/>
-      <w:r>
-        <w:rPr>
-          <w:rFonts w:ascii="Ubuntu Light" w:hAnsi="Ubuntu Light"/>
-        </w:rPr>
-        <w:t xml:space="preserve"> (</w:t>
+        <w:t>Complete Web API In .NET 5 Consumed With Blazor WebAssembly (</w:t>
       </w:r>
       <w:r>
         <w:rPr>
@@ -7809,14 +8606,7 @@
         <w:rPr>
           <w:rFonts w:ascii="Ubuntu Light" w:hAnsi="Ubuntu Light"/>
         </w:rPr>
-        <w:t xml:space="preserve">Elegant Automation Frameworks With Python And </w:t>
-      </w:r>
-      <w:proofErr w:type="spellStart"/>
-      <w:r>
-        <w:rPr>
-          <w:rFonts w:ascii="Ubuntu Light" w:hAnsi="Ubuntu Light"/>
-        </w:rPr>
-        <w:t>Py</w:t>
+        <w:t>Elegant Automation Frameworks With Python And Py</w:t>
       </w:r>
       <w:r>
         <w:rPr>
@@ -7830,7 +8620,6 @@
         </w:rPr>
         <w:t>est</w:t>
       </w:r>
-      <w:proofErr w:type="spellEnd"/>
       <w:r>
         <w:rPr>
           <w:rFonts w:ascii="Ubuntu Light" w:hAnsi="Ubuntu Light"/>
@@ -7924,21 +8713,7 @@
         <w:rPr>
           <w:rFonts w:ascii="Ubuntu Light" w:hAnsi="Ubuntu Light"/>
         </w:rPr>
-        <w:t xml:space="preserve">End-To-End ASP.NET Core 3.1 API And </w:t>
-      </w:r>
-      <w:proofErr w:type="spellStart"/>
-      <w:r>
-        <w:rPr>
-          <w:rFonts w:ascii="Ubuntu Light" w:hAnsi="Ubuntu Light"/>
-        </w:rPr>
-        <w:t>Blazor</w:t>
-      </w:r>
-      <w:proofErr w:type="spellEnd"/>
-      <w:r>
-        <w:rPr>
-          <w:rFonts w:ascii="Ubuntu Light" w:hAnsi="Ubuntu Light"/>
-        </w:rPr>
-        <w:t xml:space="preserve"> Development (</w:t>
+        <w:t>End-To-End ASP.NET Core 3.1 API And Blazor Development (</w:t>
       </w:r>
       <w:r>
         <w:rPr>
@@ -8299,19 +9074,11 @@
           <w:rFonts w:ascii="Ubuntu Light" w:hAnsi="Ubuntu Light"/>
         </w:rPr>
       </w:pPr>
-      <w:proofErr w:type="spellStart"/>
-      <w:r>
-        <w:rPr>
-          <w:rFonts w:ascii="Ubuntu Light" w:hAnsi="Ubuntu Light"/>
-        </w:rPr>
-        <w:t>IGSoC</w:t>
-      </w:r>
-      <w:proofErr w:type="spellEnd"/>
-      <w:r>
-        <w:rPr>
-          <w:rFonts w:ascii="Ubuntu Light" w:hAnsi="Ubuntu Light"/>
-        </w:rPr>
-        <w:t xml:space="preserve"> </w:t>
+      <w:r>
+        <w:rPr>
+          <w:rFonts w:ascii="Ubuntu Light" w:hAnsi="Ubuntu Light"/>
+        </w:rPr>
+        <w:t xml:space="preserve">IGSoC </w:t>
       </w:r>
       <w:r>
         <w:rPr>
@@ -8539,7 +9306,6 @@
         <w:rPr>
           <w:rFonts w:ascii="Ubuntu Light" w:hAnsi="Ubuntu Light"/>
         </w:rPr>
-        <w:lastRenderedPageBreak/>
         <w:t>Learn Python 3 (</w:t>
       </w:r>
       <w:r>
@@ -8582,6 +9348,7 @@
         <w:rPr>
           <w:rFonts w:ascii="Ubuntu Light" w:hAnsi="Ubuntu Light"/>
         </w:rPr>
+        <w:lastRenderedPageBreak/>
         <w:t>Learn Python &amp; Ethical Hacking From Scratch (</w:t>
       </w:r>
       <w:r>
@@ -9088,21 +9855,7 @@
         <w:rPr>
           <w:rFonts w:ascii="Ubuntu Light" w:hAnsi="Ubuntu Light"/>
         </w:rPr>
-        <w:t xml:space="preserve">Programming In </w:t>
-      </w:r>
-      <w:proofErr w:type="spellStart"/>
-      <w:r>
-        <w:rPr>
-          <w:rFonts w:ascii="Ubuntu Light" w:hAnsi="Ubuntu Light"/>
-        </w:rPr>
-        <w:t>Blazor</w:t>
-      </w:r>
-      <w:proofErr w:type="spellEnd"/>
-      <w:r>
-        <w:rPr>
-          <w:rFonts w:ascii="Ubuntu Light" w:hAnsi="Ubuntu Light"/>
-        </w:rPr>
-        <w:t xml:space="preserve"> With ASP.NET Core 3.2 (</w:t>
+        <w:t>Programming In Blazor With ASP.NET Core 3.2 (</w:t>
       </w:r>
       <w:r>
         <w:rPr>
@@ -9620,12 +10373,12 @@
       </w:r>
     </w:p>
     <w:sectPr>
-      <w:headerReference w:type="even" r:id="rId8"/>
-      <w:headerReference w:type="default" r:id="rId9"/>
-      <w:footerReference w:type="even" r:id="rId10"/>
-      <w:footerReference w:type="default" r:id="rId11"/>
-      <w:headerReference w:type="first" r:id="rId12"/>
-      <w:footerReference w:type="first" r:id="rId13"/>
+      <w:headerReference w:type="even" r:id="rId10"/>
+      <w:headerReference w:type="default" r:id="rId11"/>
+      <w:footerReference w:type="even" r:id="rId12"/>
+      <w:footerReference w:type="default" r:id="rId13"/>
+      <w:headerReference w:type="first" r:id="rId14"/>
+      <w:footerReference w:type="first" r:id="rId15"/>
       <w:pgSz w:w="11906" w:h="16838"/>
       <w:pgMar w:top="1440" w:right="1440" w:bottom="1843" w:left="1440" w:header="708" w:footer="0" w:gutter="0"/>
       <w:cols w:space="708"/>
@@ -9779,7 +10532,6 @@
             </w:rPr>
           </w:pPr>
           <w:hyperlink r:id="rId2" w:history="1">
-            <w:proofErr w:type="spellStart"/>
             <w:r>
               <w:rPr>
                 <w:rStyle w:val="Hyperlink"/>
@@ -9789,7 +10541,6 @@
               </w:rPr>
               <w:t>vlood</w:t>
             </w:r>
-            <w:proofErr w:type="spellEnd"/>
           </w:hyperlink>
         </w:p>
       </w:tc>

</xml_diff>

<commit_message>
Add New Certification & Complete Adding Notable Projects
</commit_message>
<xml_diff>
--- a/CV_VLAD_TANASESCU_v4.5.4.DOCX
+++ b/CV_VLAD_TANASESCU_v4.5.4.DOCX
@@ -1490,12 +1490,14 @@
           <w:rFonts w:ascii="Ubuntu Light" w:hAnsi="Ubuntu Light"/>
         </w:rPr>
       </w:pPr>
+      <w:proofErr w:type="spellStart"/>
       <w:r>
         <w:rPr>
           <w:rFonts w:ascii="Ubuntu Light" w:hAnsi="Ubuntu Light"/>
         </w:rPr>
         <w:t>Fincore</w:t>
       </w:r>
+      <w:proofErr w:type="spellEnd"/>
     </w:p>
     <w:p>
       <w:pPr>
@@ -1781,34 +1783,76 @@
         <w:rPr>
           <w:rFonts w:ascii="Ubuntu Light" w:hAnsi="Ubuntu Light"/>
         </w:rPr>
-        <w:t>As a functionality tester, my main responsibilities include completing playthroughs of multiple types such as exhaustive runs where the goal is to achieve 100% completion, speedruns where the goal is to complete the game in as little time as possible or pacifist runs where the goal is to complete the game without engaging any enemies whatsoever. During</w:t>
-      </w:r>
-    </w:p>
-    <w:p>
-      <w:pPr>
-        <w:rPr>
-          <w:rFonts w:ascii="Ubuntu Light" w:hAnsi="Ubuntu Light"/>
-        </w:rPr>
-      </w:pPr>
-    </w:p>
-    <w:p>
-      <w:pPr>
-        <w:rPr>
-          <w:rFonts w:ascii="Ubuntu Light" w:hAnsi="Ubuntu Light"/>
-        </w:rPr>
-      </w:pPr>
-    </w:p>
-    <w:p>
-      <w:pPr>
-        <w:rPr>
-          <w:rFonts w:ascii="Ubuntu Light" w:hAnsi="Ubuntu Light"/>
-        </w:rPr>
-      </w:pPr>
-      <w:r>
-        <w:rPr>
-          <w:rFonts w:ascii="Ubuntu Light" w:hAnsi="Ubuntu Light"/>
-        </w:rPr>
-        <w:t>these playthroughs, it is one of my core tasks to find functionality issues, establish reliable steps to reproduce these issues alongside an accurate reproduction rate, and then finally to log the discovered issues into the defect management tool (DevSuite, TestTrack Pro).</w:t>
+        <w:t xml:space="preserve">As a functionality tester, my main responsibilities include completing playthroughs of multiple types such as exhaustive runs where the goal is to achieve 100% completion, </w:t>
+      </w:r>
+      <w:proofErr w:type="spellStart"/>
+      <w:r>
+        <w:rPr>
+          <w:rFonts w:ascii="Ubuntu Light" w:hAnsi="Ubuntu Light"/>
+        </w:rPr>
+        <w:t>speedruns</w:t>
+      </w:r>
+      <w:proofErr w:type="spellEnd"/>
+      <w:r>
+        <w:rPr>
+          <w:rFonts w:ascii="Ubuntu Light" w:hAnsi="Ubuntu Light"/>
+        </w:rPr>
+        <w:t xml:space="preserve"> where the goal is to complete the game in as little time as possible or pacifist runs where the goal is to complete the game without engaging any enemies whatsoever. During</w:t>
+      </w:r>
+    </w:p>
+    <w:p>
+      <w:pPr>
+        <w:rPr>
+          <w:rFonts w:ascii="Ubuntu Light" w:hAnsi="Ubuntu Light"/>
+        </w:rPr>
+      </w:pPr>
+    </w:p>
+    <w:p>
+      <w:pPr>
+        <w:rPr>
+          <w:rFonts w:ascii="Ubuntu Light" w:hAnsi="Ubuntu Light"/>
+        </w:rPr>
+      </w:pPr>
+    </w:p>
+    <w:p>
+      <w:pPr>
+        <w:rPr>
+          <w:rFonts w:ascii="Ubuntu Light" w:hAnsi="Ubuntu Light"/>
+        </w:rPr>
+      </w:pPr>
+      <w:r>
+        <w:rPr>
+          <w:rFonts w:ascii="Ubuntu Light" w:hAnsi="Ubuntu Light"/>
+        </w:rPr>
+        <w:t>these playthroughs, it is one of my core tasks to find functionality issues, establish reliable steps to reproduce these issues alongside an accurate reproduction rate, and then finally to log the discovered issues into the defect management tool (</w:t>
+      </w:r>
+      <w:proofErr w:type="spellStart"/>
+      <w:r>
+        <w:rPr>
+          <w:rFonts w:ascii="Ubuntu Light" w:hAnsi="Ubuntu Light"/>
+        </w:rPr>
+        <w:t>DevSuite</w:t>
+      </w:r>
+      <w:proofErr w:type="spellEnd"/>
+      <w:r>
+        <w:rPr>
+          <w:rFonts w:ascii="Ubuntu Light" w:hAnsi="Ubuntu Light"/>
+        </w:rPr>
+        <w:t xml:space="preserve">, </w:t>
+      </w:r>
+      <w:proofErr w:type="spellStart"/>
+      <w:r>
+        <w:rPr>
+          <w:rFonts w:ascii="Ubuntu Light" w:hAnsi="Ubuntu Light"/>
+        </w:rPr>
+        <w:t>TestTrack</w:t>
+      </w:r>
+      <w:proofErr w:type="spellEnd"/>
+      <w:r>
+        <w:rPr>
+          <w:rFonts w:ascii="Ubuntu Light" w:hAnsi="Ubuntu Light"/>
+        </w:rPr>
+        <w:t xml:space="preserve"> Pro).</w:t>
       </w:r>
     </w:p>
     <w:p>
@@ -1945,7 +1989,21 @@
         <w:rPr>
           <w:rFonts w:ascii="Ubuntu Light" w:hAnsi="Ubuntu Light"/>
         </w:rPr>
-        <w:t>Missing Link Media is a multimedia production studio. My responsibilities here range from shooting stock videos and photos to editing or producing sound and, finally, mixing them together to produce high quality multimedia products. In the editing and post-processing stages I constantly use Adobe Premiere, Adobe After Effect, Adobe Photoshop and Adobe Audition.</w:t>
+        <w:t xml:space="preserve">Missing Link Media is a multimedia production studio. My responsibilities here range from shooting stock videos and photos to editing or producing sound and, finally, mixing them together to produce high quality multimedia products. In the editing and post-processing stages I constantly use Adobe Premiere, Adobe After Effect, Adobe </w:t>
+      </w:r>
+      <w:proofErr w:type="gramStart"/>
+      <w:r>
+        <w:rPr>
+          <w:rFonts w:ascii="Ubuntu Light" w:hAnsi="Ubuntu Light"/>
+        </w:rPr>
+        <w:t>Photoshop</w:t>
+      </w:r>
+      <w:proofErr w:type="gramEnd"/>
+      <w:r>
+        <w:rPr>
+          <w:rFonts w:ascii="Ubuntu Light" w:hAnsi="Ubuntu Light"/>
+        </w:rPr>
+        <w:t xml:space="preserve"> and Adobe Audition.</w:t>
       </w:r>
     </w:p>
     <w:p>
@@ -2149,7 +2207,21 @@
         <w:rPr>
           <w:rFonts w:ascii="Ubuntu Light" w:hAnsi="Ubuntu Light"/>
         </w:rPr>
-        <w:t xml:space="preserve"> focused on workflow efficiency and successfully meeting deadlines. One of my core responsibilities is to build test plans and sanity checklists that achieve a practical high degree of test coverage. In addition, I update the test documentation on a daily basis to prevent the use of deprecated or redundant data. At the start of the day, I forward tasks to the team and assign tools and devices that are relevant to the current project. At the end of the day, I revise and centralize reports on the logged defects and prepare the test strategy for the upcoming day based</w:t>
+        <w:t xml:space="preserve"> focused on workflow efficiency and successfully meeting deadlines. One of my core responsibilities is to build test plans and sanity checklists that achieve a practical high degree of test coverage. In addition, I update the test documentation </w:t>
+      </w:r>
+      <w:proofErr w:type="gramStart"/>
+      <w:r>
+        <w:rPr>
+          <w:rFonts w:ascii="Ubuntu Light" w:hAnsi="Ubuntu Light"/>
+        </w:rPr>
+        <w:t>on a daily basis</w:t>
+      </w:r>
+      <w:proofErr w:type="gramEnd"/>
+      <w:r>
+        <w:rPr>
+          <w:rFonts w:ascii="Ubuntu Light" w:hAnsi="Ubuntu Light"/>
+        </w:rPr>
+        <w:t xml:space="preserve"> to prevent the use of deprecated or redundant data. At the start of the day, I forward tasks to the team and assign tools and devices that are relevant to the current project. At the end of the day, I revise and centralize reports on the logged defects and prepare the test strategy for the upcoming day based</w:t>
       </w:r>
       <w:r>
         <w:rPr>
@@ -2319,7 +2391,35 @@
         <w:rPr>
           <w:rFonts w:ascii="Ubuntu Light" w:hAnsi="Ubuntu Light"/>
         </w:rPr>
-        <w:t>My main responsibility is to identify as many defects as possible as early in the testing phase as possible, so that the product's life cycle flows efficiently. When a bug is found, part of my responsibilities is to log it in a defect management tool such as Mantis, DevTrack or TestTrack Pro. A full report of the issues is generated and sent to the QA Manager at the end of the day. When the next build is deployed, I run all resolved defects through retesting and/or regression testing and confirm which ones still reproduce and which ones have successfully passed fix verification.</w:t>
+        <w:t xml:space="preserve">My main responsibility is to identify as many defects as possible as early in the testing phase as possible, so that the product's life cycle flows efficiently. When a bug is found, part of my responsibilities is to log it in a defect management tool such as Mantis, </w:t>
+      </w:r>
+      <w:proofErr w:type="spellStart"/>
+      <w:r>
+        <w:rPr>
+          <w:rFonts w:ascii="Ubuntu Light" w:hAnsi="Ubuntu Light"/>
+        </w:rPr>
+        <w:t>DevTrack</w:t>
+      </w:r>
+      <w:proofErr w:type="spellEnd"/>
+      <w:r>
+        <w:rPr>
+          <w:rFonts w:ascii="Ubuntu Light" w:hAnsi="Ubuntu Light"/>
+        </w:rPr>
+        <w:t xml:space="preserve"> or </w:t>
+      </w:r>
+      <w:proofErr w:type="spellStart"/>
+      <w:r>
+        <w:rPr>
+          <w:rFonts w:ascii="Ubuntu Light" w:hAnsi="Ubuntu Light"/>
+        </w:rPr>
+        <w:t>TestTrack</w:t>
+      </w:r>
+      <w:proofErr w:type="spellEnd"/>
+      <w:r>
+        <w:rPr>
+          <w:rFonts w:ascii="Ubuntu Light" w:hAnsi="Ubuntu Light"/>
+        </w:rPr>
+        <w:t xml:space="preserve"> Pro. A full report of the issues is generated and sent to the QA Manager at the end of the day. When the next build is deployed, I run all resolved defects through retesting and/or regression testing and confirm which ones still reproduce and which ones have successfully passed fix verification.</w:t>
       </w:r>
     </w:p>
     <w:p>
@@ -2567,14 +2667,7 @@
           <w:rFonts w:ascii="Ubuntu Light" w:hAnsi="Ubuntu Light"/>
           <w:bCs/>
         </w:rPr>
-        <w:t xml:space="preserve">Central Bank, </w:t>
-      </w:r>
-      <w:r>
-        <w:rPr>
-          <w:rFonts w:ascii="Ubuntu Light" w:hAnsi="Ubuntu Light"/>
-          <w:bCs/>
-        </w:rPr>
-        <w:t>€STR</w:t>
+        <w:t>Central Bank, €STR</w:t>
       </w:r>
       <w:r>
         <w:rPr>
@@ -2616,7 +2709,15 @@
           <w:rFonts w:ascii="Ubuntu Light" w:hAnsi="Ubuntu Light"/>
           <w:bCs/>
         </w:rPr>
-        <w:t>on the money market statistical reporting of the Euro</w:t>
+        <w:t xml:space="preserve">on the money market statistical reporting of the </w:t>
+      </w:r>
+      <w:proofErr w:type="spellStart"/>
+      <w:r>
+        <w:rPr>
+          <w:rFonts w:ascii="Ubuntu Light" w:hAnsi="Ubuntu Light"/>
+          <w:bCs/>
+        </w:rPr>
+        <w:t>Euro</w:t>
       </w:r>
       <w:r>
         <w:rPr>
@@ -2632,6 +2733,7 @@
         </w:rPr>
         <w:t>ystem</w:t>
       </w:r>
+      <w:proofErr w:type="spellEnd"/>
       <w:r>
         <w:rPr>
           <w:rFonts w:ascii="Ubuntu Light" w:hAnsi="Ubuntu Light"/>
@@ -2658,7 +2760,14 @@
           <w:rFonts w:ascii="Ubuntu Light" w:hAnsi="Ubuntu Light"/>
           <w:bCs/>
         </w:rPr>
-        <w:t xml:space="preserve"> Additional information can be found at </w:t>
+        <w:t xml:space="preserve"> Additional information can be </w:t>
+      </w:r>
+      <w:r>
+        <w:rPr>
+          <w:rFonts w:ascii="Ubuntu Light" w:hAnsi="Ubuntu Light"/>
+          <w:bCs/>
+        </w:rPr>
+        <w:t xml:space="preserve">found at </w:t>
       </w:r>
       <w:hyperlink r:id="rId8" w:history="1">
         <w:r>
@@ -2666,6 +2775,7 @@
             <w:rStyle w:val="Hyperlink"/>
             <w:rFonts w:ascii="Ubuntu Light" w:hAnsi="Ubuntu Light"/>
             <w:bCs/>
+            <w:u w:val="none"/>
           </w:rPr>
           <w:t>https://en.wikipedia.org/wiki/€STR</w:t>
         </w:r>
@@ -2782,22 +2892,9 @@
           <w:rFonts w:ascii="Ubuntu Light" w:hAnsi="Ubuntu Light"/>
           <w:bCs/>
         </w:rPr>
-        <w:t xml:space="preserve"> complete, accurate, </w:t>
-      </w:r>
-      <w:r>
-        <w:rPr>
-          <w:rFonts w:ascii="Ubuntu Light" w:hAnsi="Ubuntu Light"/>
-          <w:bCs/>
-        </w:rPr>
-        <w:t>consistent,</w:t>
-      </w:r>
-      <w:r>
-        <w:rPr>
-          <w:rFonts w:ascii="Ubuntu Light" w:hAnsi="Ubuntu Light"/>
-          <w:bCs/>
-        </w:rPr>
-        <w:t xml:space="preserve"> and up-to-date information on all individual securities relevant for the statistical purposes of the European System </w:t>
-      </w:r>
+        <w:t xml:space="preserve"> complete, accurate, consistent, and up-to-date information on all individual securities relevant for the statistical purposes of the European System </w:t>
+      </w:r>
+      <w:proofErr w:type="gramStart"/>
       <w:r>
         <w:rPr>
           <w:rFonts w:ascii="Ubuntu Light" w:hAnsi="Ubuntu Light"/>
@@ -2810,7 +2907,15 @@
           <w:rFonts w:ascii="Ubuntu Light" w:hAnsi="Ubuntu Light"/>
           <w:bCs/>
         </w:rPr>
-        <w:t>f Central Banks</w:t>
+        <w:t>f</w:t>
+      </w:r>
+      <w:proofErr w:type="gramEnd"/>
+      <w:r>
+        <w:rPr>
+          <w:rFonts w:ascii="Ubuntu Light" w:hAnsi="Ubuntu Light"/>
+          <w:bCs/>
+        </w:rPr>
+        <w:t xml:space="preserve"> Central Banks</w:t>
       </w:r>
       <w:r>
         <w:rPr>
@@ -2859,21 +2964,14 @@
           <w:rFonts w:ascii="Ubuntu Light" w:hAnsi="Ubuntu Light"/>
           <w:bCs/>
         </w:rPr>
-        <w:t xml:space="preserve"> </w:t>
-      </w:r>
-      <w:r>
-        <w:rPr>
-          <w:rFonts w:ascii="Ubuntu Light" w:hAnsi="Ubuntu Light"/>
-          <w:bCs/>
-        </w:rPr>
-        <w:t>Additional information can be found at</w:t>
-      </w:r>
-      <w:r>
-        <w:rPr>
-          <w:rFonts w:ascii="Ubuntu Light" w:hAnsi="Ubuntu Light"/>
-          <w:bCs/>
-        </w:rPr>
-        <w:t xml:space="preserve"> </w:t>
+        <w:t xml:space="preserve"> Additional information can be </w:t>
+      </w:r>
+      <w:r>
+        <w:rPr>
+          <w:rFonts w:ascii="Ubuntu Light" w:hAnsi="Ubuntu Light"/>
+          <w:bCs/>
+        </w:rPr>
+        <w:t xml:space="preserve">found at </w:t>
       </w:r>
       <w:hyperlink r:id="rId9" w:history="1">
         <w:r>
@@ -2881,6 +2979,7 @@
             <w:rStyle w:val="Hyperlink"/>
             <w:rFonts w:ascii="Ubuntu Light" w:hAnsi="Ubuntu Light"/>
             <w:bCs/>
+            <w:u w:val="none"/>
           </w:rPr>
           <w:t>https://en.wikipedia.org/wiki/Central_Securities_Database</w:t>
         </w:r>
@@ -2934,21 +3033,7 @@
           <w:rFonts w:ascii="Ubuntu Light" w:hAnsi="Ubuntu Light"/>
           <w:bCs/>
         </w:rPr>
-        <w:t xml:space="preserve"> highly versatile </w:t>
-      </w:r>
-      <w:r>
-        <w:rPr>
-          <w:rFonts w:ascii="Ubuntu Light" w:hAnsi="Ubuntu Light"/>
-          <w:bCs/>
-        </w:rPr>
-        <w:t>system</w:t>
-      </w:r>
-      <w:r>
-        <w:rPr>
-          <w:rFonts w:ascii="Ubuntu Light" w:hAnsi="Ubuntu Light"/>
-          <w:bCs/>
-        </w:rPr>
-        <w:t xml:space="preserve"> for managing and processing big data</w:t>
+        <w:t xml:space="preserve"> highly versatile system for managing and processing big data</w:t>
       </w:r>
       <w:r>
         <w:rPr>
@@ -3283,6 +3368,7 @@
           <w:bCs/>
         </w:rPr>
       </w:pPr>
+      <w:proofErr w:type="spellStart"/>
       <w:r>
         <w:rPr>
           <w:rFonts w:ascii="Ubuntu Light" w:hAnsi="Ubuntu Light"/>
@@ -3297,41 +3383,289 @@
         </w:rPr>
         <w:t>eddbase</w:t>
       </w:r>
-      <w:r>
-        <w:rPr>
-          <w:rFonts w:ascii="Ubuntu Light" w:hAnsi="Ubuntu Light"/>
-          <w:bCs/>
-        </w:rPr>
-        <w:t xml:space="preserve"> – sdf </w:t>
-      </w:r>
-    </w:p>
-    <w:p>
-      <w:pPr>
-        <w:rPr>
-          <w:rFonts w:ascii="Ubuntu Light" w:hAnsi="Ubuntu Light"/>
-          <w:bCs/>
-        </w:rPr>
-      </w:pPr>
-    </w:p>
-    <w:p>
-      <w:pPr>
-        <w:rPr>
-          <w:rFonts w:ascii="Ubuntu Light" w:hAnsi="Ubuntu Light"/>
-          <w:bCs/>
-        </w:rPr>
-      </w:pPr>
-    </w:p>
-    <w:p>
-      <w:pPr>
-        <w:rPr>
-          <w:rFonts w:ascii="Ubuntu Light" w:hAnsi="Ubuntu Light"/>
-        </w:rPr>
-      </w:pPr>
-      <w:r>
-        <w:rPr>
-          <w:rFonts w:ascii="Ubuntu Light" w:hAnsi="Ubuntu Light"/>
-        </w:rPr>
-        <w:t>maybe football manager ?</w:t>
+      <w:proofErr w:type="spellEnd"/>
+      <w:r>
+        <w:rPr>
+          <w:rFonts w:ascii="Ubuntu Light" w:hAnsi="Ubuntu Light"/>
+          <w:bCs/>
+        </w:rPr>
+        <w:t xml:space="preserve"> –</w:t>
+      </w:r>
+      <w:r>
+        <w:rPr>
+          <w:rFonts w:ascii="Ubuntu Light" w:hAnsi="Ubuntu Light"/>
+          <w:bCs/>
+        </w:rPr>
+        <w:t xml:space="preserve"> T</w:t>
+      </w:r>
+      <w:r>
+        <w:t xml:space="preserve">he UK’s leading online </w:t>
+      </w:r>
+      <w:r>
+        <w:t>electronic health record</w:t>
+      </w:r>
+      <w:r>
+        <w:t xml:space="preserve"> </w:t>
+      </w:r>
+      <w:r>
+        <w:t>solution, designed for healthcare professionals seeking a secure practice management and patient record system</w:t>
+      </w:r>
+      <w:r>
+        <w:t>. It i</w:t>
+      </w:r>
+      <w:r>
+        <w:t>ncludes a full suite of healthcare management software features covering consultations, cross-organisation scheduling, patient analysis, document management, electronic referrals, pathology</w:t>
+      </w:r>
+      <w:r>
+        <w:t>,</w:t>
+      </w:r>
+      <w:r>
+        <w:t xml:space="preserve"> and reporting.</w:t>
+      </w:r>
+      <w:r>
+        <w:t xml:space="preserve"> </w:t>
+      </w:r>
+      <w:r>
+        <w:t xml:space="preserve">The system also offers a user-friendly patient portal, automated email and SMS appointment reminders, and a built-in telemedicine platform with </w:t>
+      </w:r>
+      <w:r>
+        <w:t xml:space="preserve">a </w:t>
+      </w:r>
+      <w:r>
+        <w:t>mobile app.</w:t>
+      </w:r>
+      <w:r>
+        <w:t xml:space="preserve"> Currently, </w:t>
+      </w:r>
+      <w:proofErr w:type="spellStart"/>
+      <w:r>
+        <w:t>meddbase</w:t>
+      </w:r>
+      <w:proofErr w:type="spellEnd"/>
+      <w:r>
+        <w:t xml:space="preserve"> is being</w:t>
+      </w:r>
+      <w:r>
+        <w:t xml:space="preserve"> employed</w:t>
+      </w:r>
+      <w:r>
+        <w:t xml:space="preserve"> by the largest healthcare providers in the world, such as </w:t>
+      </w:r>
+      <w:r>
+        <w:t>HCA Healthcare</w:t>
+      </w:r>
+      <w:r>
+        <w:t xml:space="preserve">, </w:t>
+      </w:r>
+      <w:r>
+        <w:t>DaVita</w:t>
+      </w:r>
+      <w:r>
+        <w:t xml:space="preserve"> Inc</w:t>
+      </w:r>
+      <w:r>
+        <w:t xml:space="preserve">, </w:t>
+      </w:r>
+      <w:r>
+        <w:t xml:space="preserve">Bupa, or </w:t>
+      </w:r>
+      <w:r>
+        <w:t>UnitedHealth Group</w:t>
+      </w:r>
+      <w:r>
+        <w:t xml:space="preserve">. </w:t>
+      </w:r>
+      <w:r>
+        <w:rPr>
+          <w:rFonts w:ascii="Ubuntu Light" w:hAnsi="Ubuntu Light"/>
+          <w:bCs/>
+        </w:rPr>
+        <w:t xml:space="preserve">Additional information </w:t>
+      </w:r>
+      <w:r>
+        <w:rPr>
+          <w:rFonts w:ascii="Ubuntu Light" w:hAnsi="Ubuntu Light"/>
+          <w:bCs/>
+        </w:rPr>
+        <w:t>can be found at</w:t>
+      </w:r>
+      <w:r>
+        <w:rPr>
+          <w:rFonts w:ascii="Ubuntu Light" w:hAnsi="Ubuntu Light"/>
+          <w:bCs/>
+        </w:rPr>
+        <w:t xml:space="preserve"> </w:t>
+      </w:r>
+      <w:hyperlink r:id="rId10" w:history="1">
+        <w:r>
+          <w:rPr>
+            <w:rStyle w:val="Hyperlink"/>
+            <w:rFonts w:ascii="Ubuntu Light" w:hAnsi="Ubuntu Light"/>
+            <w:bCs/>
+            <w:u w:val="none"/>
+          </w:rPr>
+          <w:t>https://www.meddbase.com/</w:t>
+        </w:r>
+      </w:hyperlink>
+      <w:r>
+        <w:rPr>
+          <w:rFonts w:ascii="Ubuntu Light" w:hAnsi="Ubuntu Light"/>
+          <w:bCs/>
+        </w:rPr>
+        <w:t>.</w:t>
+      </w:r>
+    </w:p>
+    <w:p>
+      <w:pPr>
+        <w:rPr>
+          <w:rFonts w:ascii="Ubuntu Light" w:hAnsi="Ubuntu Light"/>
+          <w:bCs/>
+        </w:rPr>
+      </w:pPr>
+    </w:p>
+    <w:p>
+      <w:pPr>
+        <w:rPr>
+          <w:rFonts w:ascii="Ubuntu Light" w:hAnsi="Ubuntu Light"/>
+          <w:bCs/>
+        </w:rPr>
+      </w:pPr>
+    </w:p>
+    <w:p>
+      <w:pPr>
+        <w:rPr>
+          <w:rFonts w:ascii="Ubuntu Light" w:hAnsi="Ubuntu Light"/>
+        </w:rPr>
+      </w:pPr>
+      <w:r>
+        <w:rPr>
+          <w:rFonts w:ascii="Ubuntu Light" w:hAnsi="Ubuntu Light"/>
+          <w:b/>
+          <w:bCs/>
+        </w:rPr>
+        <w:t>Football Manager</w:t>
+      </w:r>
+      <w:r>
+        <w:rPr>
+          <w:rFonts w:ascii="Ubuntu Light" w:hAnsi="Ubuntu Light"/>
+        </w:rPr>
+        <w:t xml:space="preserve"> – </w:t>
+      </w:r>
+      <w:r>
+        <w:rPr>
+          <w:rFonts w:ascii="Ubuntu Light" w:hAnsi="Ubuntu Light"/>
+        </w:rPr>
+        <w:t>A</w:t>
+      </w:r>
+      <w:r>
+        <w:rPr>
+          <w:rFonts w:ascii="Ubuntu Light" w:hAnsi="Ubuntu Light"/>
+        </w:rPr>
+        <w:t xml:space="preserve"> series of football management simulation video games developed by British developer Sports Interactive and published by Sega</w:t>
+      </w:r>
+      <w:r>
+        <w:rPr>
+          <w:rFonts w:ascii="Ubuntu Light" w:hAnsi="Ubuntu Light"/>
+        </w:rPr>
+        <w:t xml:space="preserve">. </w:t>
+      </w:r>
+      <w:r>
+        <w:rPr>
+          <w:rFonts w:ascii="Ubuntu Light" w:hAnsi="Ubuntu Light"/>
+        </w:rPr>
+        <w:t>Football Manager has been recognized by real-life football clubs as a source for scouting players</w:t>
+      </w:r>
+      <w:r>
+        <w:rPr>
+          <w:rFonts w:ascii="Ubuntu Light" w:hAnsi="Ubuntu Light"/>
+        </w:rPr>
+        <w:t xml:space="preserve">, and some clubs have signed </w:t>
+      </w:r>
+      <w:r>
+        <w:rPr>
+          <w:rFonts w:ascii="Ubuntu Light" w:hAnsi="Ubuntu Light"/>
+        </w:rPr>
+        <w:t>deal</w:t>
+      </w:r>
+      <w:r>
+        <w:rPr>
+          <w:rFonts w:ascii="Ubuntu Light" w:hAnsi="Ubuntu Light"/>
+        </w:rPr>
+        <w:t>s</w:t>
+      </w:r>
+      <w:r>
+        <w:rPr>
+          <w:rFonts w:ascii="Ubuntu Light" w:hAnsi="Ubuntu Light"/>
+        </w:rPr>
+        <w:t xml:space="preserve"> with Sports Interactive allowing them to use the game's database to scout players and opposition.</w:t>
+      </w:r>
+      <w:r>
+        <w:rPr>
+          <w:rFonts w:ascii="Ubuntu Light" w:hAnsi="Ubuntu Light"/>
+        </w:rPr>
+        <w:t xml:space="preserve"> Football Manager also </w:t>
+      </w:r>
+      <w:r>
+        <w:rPr>
+          <w:rFonts w:ascii="Ubuntu Light" w:hAnsi="Ubuntu Light"/>
+        </w:rPr>
+        <w:t>serves</w:t>
+      </w:r>
+      <w:r>
+        <w:rPr>
+          <w:rFonts w:ascii="Ubuntu Light" w:hAnsi="Ubuntu Light"/>
+        </w:rPr>
+        <w:t xml:space="preserve"> as a statistical </w:t>
+      </w:r>
+      <w:r>
+        <w:rPr>
+          <w:rFonts w:ascii="Ubuntu Light" w:hAnsi="Ubuntu Light"/>
+        </w:rPr>
+        <w:t>analysis tool</w:t>
+      </w:r>
+      <w:r>
+        <w:rPr>
+          <w:rFonts w:ascii="Ubuntu Light" w:hAnsi="Ubuntu Light"/>
+        </w:rPr>
+        <w:t xml:space="preserve"> which both influences and is influenced by </w:t>
+      </w:r>
+      <w:r>
+        <w:t>real life transfer market activity</w:t>
+      </w:r>
+      <w:r>
+        <w:t xml:space="preserve">. </w:t>
+      </w:r>
+      <w:r>
+        <w:rPr>
+          <w:rFonts w:ascii="Ubuntu Light" w:hAnsi="Ubuntu Light"/>
+          <w:bCs/>
+        </w:rPr>
+        <w:t>Additional information can be found at</w:t>
+      </w:r>
+      <w:r>
+        <w:rPr>
+          <w:rFonts w:ascii="Ubuntu Light" w:hAnsi="Ubuntu Light"/>
+          <w:bCs/>
+        </w:rPr>
+        <w:t xml:space="preserve"> </w:t>
+      </w:r>
+      <w:hyperlink r:id="rId11" w:history="1">
+        <w:r>
+          <w:rPr>
+            <w:rStyle w:val="Hyperlink"/>
+            <w:rFonts w:ascii="Ubuntu Light" w:hAnsi="Ubuntu Light"/>
+            <w:bCs/>
+            <w:u w:val="none"/>
+          </w:rPr>
+          <w:t>https://www.footballmanager.com/</w:t>
+        </w:r>
+      </w:hyperlink>
+      <w:r>
+        <w:rPr>
+          <w:rFonts w:ascii="Ubuntu Light" w:hAnsi="Ubuntu Light"/>
+          <w:bCs/>
+        </w:rPr>
+        <w:t>.</w:t>
       </w:r>
     </w:p>
     <w:p>
@@ -3588,6 +3922,7 @@
           <w:rFonts w:ascii="Ubuntu Light" w:hAnsi="Ubuntu Light"/>
           <w:noProof/>
         </w:rPr>
+        <w:lastRenderedPageBreak/>
         <mc:AlternateContent>
           <mc:Choice Requires="wps">
             <w:drawing>
@@ -3868,7 +4203,6 @@
               <w:rPr>
                 <w:rFonts w:ascii="Ubuntu Light" w:hAnsi="Ubuntu Light"/>
               </w:rPr>
-              <w:lastRenderedPageBreak/>
               <w:t>JavaScript</w:t>
             </w:r>
           </w:p>
@@ -3909,8 +4243,16 @@
               <w:rPr>
                 <w:rFonts w:ascii="Ubuntu Light" w:hAnsi="Ubuntu Light"/>
               </w:rPr>
-              <w:t>language-ext</w:t>
+              <w:t>language-</w:t>
             </w:r>
+            <w:proofErr w:type="spellStart"/>
+            <w:r>
+              <w:rPr>
+                <w:rFonts w:ascii="Ubuntu Light" w:hAnsi="Ubuntu Light"/>
+              </w:rPr>
+              <w:t>ext</w:t>
+            </w:r>
+            <w:proofErr w:type="spellEnd"/>
           </w:p>
           <w:p>
             <w:pPr>
@@ -3985,12 +4327,14 @@
                 <w:rFonts w:ascii="Ubuntu Light" w:hAnsi="Ubuntu Light"/>
               </w:rPr>
             </w:pPr>
+            <w:proofErr w:type="spellStart"/>
             <w:r>
               <w:rPr>
                 <w:rFonts w:ascii="Ubuntu Light" w:hAnsi="Ubuntu Light"/>
               </w:rPr>
               <w:t>RegEx</w:t>
             </w:r>
+            <w:proofErr w:type="spellEnd"/>
           </w:p>
           <w:p>
             <w:pPr>
@@ -4204,12 +4548,14 @@
                 <w:rFonts w:ascii="Ubuntu Light" w:hAnsi="Ubuntu Light"/>
               </w:rPr>
             </w:pPr>
+            <w:proofErr w:type="spellStart"/>
             <w:r>
               <w:rPr>
                 <w:rFonts w:ascii="Ubuntu Light" w:hAnsi="Ubuntu Light"/>
               </w:rPr>
               <w:t>SpecFlow</w:t>
             </w:r>
+            <w:proofErr w:type="spellEnd"/>
           </w:p>
           <w:p>
             <w:pPr>
@@ -4614,12 +4960,14 @@
                 <w:rFonts w:ascii="Ubuntu Light" w:hAnsi="Ubuntu Light"/>
               </w:rPr>
             </w:pPr>
+            <w:proofErr w:type="spellStart"/>
             <w:r>
               <w:rPr>
                 <w:rFonts w:ascii="Ubuntu Light" w:hAnsi="Ubuntu Light"/>
               </w:rPr>
               <w:t>GitKraken</w:t>
             </w:r>
+            <w:proofErr w:type="spellEnd"/>
           </w:p>
           <w:p>
             <w:pPr>
@@ -5190,7 +5538,6 @@
               <w:rPr>
                 <w:rFonts w:ascii="Ubuntu Light" w:hAnsi="Ubuntu Light"/>
               </w:rPr>
-              <w:lastRenderedPageBreak/>
               <w:t>MongoDB</w:t>
             </w:r>
           </w:p>
@@ -5211,8 +5558,16 @@
               <w:rPr>
                 <w:rFonts w:ascii="Ubuntu Light" w:hAnsi="Ubuntu Light"/>
               </w:rPr>
-              <w:t>MySQL WorkBench</w:t>
+              <w:t xml:space="preserve">MySQL </w:t>
             </w:r>
+            <w:proofErr w:type="spellStart"/>
+            <w:r>
+              <w:rPr>
+                <w:rFonts w:ascii="Ubuntu Light" w:hAnsi="Ubuntu Light"/>
+              </w:rPr>
+              <w:t>WorkBench</w:t>
+            </w:r>
+            <w:proofErr w:type="spellEnd"/>
           </w:p>
           <w:p>
             <w:pPr>
@@ -5330,12 +5685,14 @@
                 <w:rFonts w:ascii="Ubuntu Light" w:hAnsi="Ubuntu Light"/>
               </w:rPr>
             </w:pPr>
+            <w:proofErr w:type="spellStart"/>
             <w:r>
               <w:rPr>
                 <w:rFonts w:ascii="Ubuntu Light" w:hAnsi="Ubuntu Light"/>
               </w:rPr>
               <w:t>Fibery</w:t>
             </w:r>
+            <w:proofErr w:type="spellEnd"/>
           </w:p>
           <w:p>
             <w:pPr>
@@ -5390,12 +5747,14 @@
                 <w:rFonts w:ascii="Ubuntu Light" w:hAnsi="Ubuntu Light"/>
               </w:rPr>
             </w:pPr>
+            <w:proofErr w:type="spellStart"/>
             <w:r>
               <w:rPr>
                 <w:rFonts w:ascii="Ubuntu Light" w:hAnsi="Ubuntu Light"/>
               </w:rPr>
               <w:t>targetprocess</w:t>
             </w:r>
+            <w:proofErr w:type="spellEnd"/>
           </w:p>
           <w:p>
             <w:pPr>
@@ -5449,12 +5808,14 @@
                 <w:rFonts w:ascii="Ubuntu Light" w:hAnsi="Ubuntu Light"/>
               </w:rPr>
             </w:pPr>
+            <w:proofErr w:type="spellStart"/>
             <w:r>
               <w:rPr>
                 <w:rFonts w:ascii="Ubuntu Light" w:hAnsi="Ubuntu Light"/>
               </w:rPr>
               <w:t>mockaroo</w:t>
             </w:r>
+            <w:proofErr w:type="spellEnd"/>
           </w:p>
           <w:p>
             <w:pPr>
@@ -5813,12 +6174,14 @@
           <w:rFonts w:ascii="Ubuntu Light" w:hAnsi="Ubuntu Light"/>
         </w:rPr>
       </w:pPr>
+      <w:proofErr w:type="spellStart"/>
       <w:r>
         <w:rPr>
           <w:rFonts w:ascii="Ubuntu Light" w:hAnsi="Ubuntu Light"/>
         </w:rPr>
         <w:t>StackWorks</w:t>
       </w:r>
+      <w:proofErr w:type="spellEnd"/>
       <w:r>
         <w:rPr>
           <w:rFonts w:ascii="Ubuntu Light" w:hAnsi="Ubuntu Light"/>
@@ -5865,11 +6228,33 @@
           <w:rFonts w:ascii="Ubuntu Light" w:hAnsi="Ubuntu Light"/>
         </w:rPr>
       </w:pPr>
-      <w:r>
-        <w:rPr>
-          <w:rFonts w:ascii="Ubuntu Light" w:hAnsi="Ubuntu Light"/>
-        </w:rPr>
-        <w:t>StackWorks™ offers bespoke pro-bono software solutions to charitable organizations and to NGOs with a focus on social and political issues. Our services range from static websites to complex web applications. The StackWorks™ brand is also a platform for promoting a range of open-source projects, for educational purposes.</w:t>
+      <w:proofErr w:type="spellStart"/>
+      <w:r>
+        <w:rPr>
+          <w:rFonts w:ascii="Ubuntu Light" w:hAnsi="Ubuntu Light"/>
+        </w:rPr>
+        <w:t>StackWorks</w:t>
+      </w:r>
+      <w:proofErr w:type="spellEnd"/>
+      <w:r>
+        <w:rPr>
+          <w:rFonts w:ascii="Ubuntu Light" w:hAnsi="Ubuntu Light"/>
+        </w:rPr>
+        <w:t xml:space="preserve">™ offers bespoke pro-bono software solutions to charitable organizations and to NGOs with a focus on social and political issues. Our services range from static websites to complex web applications. The </w:t>
+      </w:r>
+      <w:proofErr w:type="spellStart"/>
+      <w:r>
+        <w:rPr>
+          <w:rFonts w:ascii="Ubuntu Light" w:hAnsi="Ubuntu Light"/>
+        </w:rPr>
+        <w:t>StackWorks</w:t>
+      </w:r>
+      <w:proofErr w:type="spellEnd"/>
+      <w:r>
+        <w:rPr>
+          <w:rFonts w:ascii="Ubuntu Light" w:hAnsi="Ubuntu Light"/>
+        </w:rPr>
+        <w:t>™ brand is also a platform for promoting a range of open-source projects, for educational purposes.</w:t>
       </w:r>
     </w:p>
     <w:p>
@@ -6001,7 +6386,21 @@
         <w:rPr>
           <w:rFonts w:ascii="Ubuntu Light" w:hAnsi="Ubuntu Light"/>
         </w:rPr>
-        <w:t>We cultivate media literacy among youth at local, regional, international level and use multimedia and technology as drivers for education and change. We train young people from various backgrounds to use multimedia instruments and computer software for editing, design, and post-production in order to empower them to express themselves creatively.</w:t>
+        <w:t xml:space="preserve">We cultivate media literacy among youth at local, regional, international level and use multimedia and technology as drivers for education and change. We train young people from various backgrounds to use multimedia instruments and computer software for editing, design, and post-production </w:t>
+      </w:r>
+      <w:proofErr w:type="gramStart"/>
+      <w:r>
+        <w:rPr>
+          <w:rFonts w:ascii="Ubuntu Light" w:hAnsi="Ubuntu Light"/>
+        </w:rPr>
+        <w:t>in order to</w:t>
+      </w:r>
+      <w:proofErr w:type="gramEnd"/>
+      <w:r>
+        <w:rPr>
+          <w:rFonts w:ascii="Ubuntu Light" w:hAnsi="Ubuntu Light"/>
+        </w:rPr>
+        <w:t xml:space="preserve"> empower them to express themselves creatively.</w:t>
       </w:r>
     </w:p>
     <w:p>
@@ -6306,6 +6705,7 @@
               <w:rPr>
                 <w:rFonts w:ascii="Ubuntu Light" w:hAnsi="Ubuntu Light"/>
               </w:rPr>
+              <w:lastRenderedPageBreak/>
               <w:t>playing bass / drums</w:t>
             </w:r>
           </w:p>
@@ -6327,6 +6727,7 @@
                 <w:rFonts w:ascii="Ubuntu Light" w:hAnsi="Ubuntu Light"/>
                 <w:b/>
               </w:rPr>
+              <w:lastRenderedPageBreak/>
               <w:t>Crafts</w:t>
             </w:r>
           </w:p>
@@ -6504,6 +6905,7 @@
               <w:rPr>
                 <w:rFonts w:ascii="Ubuntu Light" w:hAnsi="Ubuntu Light"/>
               </w:rPr>
+              <w:lastRenderedPageBreak/>
               <w:t>tech courses</w:t>
             </w:r>
           </w:p>
@@ -6525,6 +6927,7 @@
                 <w:rFonts w:ascii="Ubuntu Light" w:hAnsi="Ubuntu Light"/>
                 <w:b/>
               </w:rPr>
+              <w:lastRenderedPageBreak/>
               <w:t>Recreation</w:t>
             </w:r>
           </w:p>
@@ -6655,7 +7058,27 @@
           <w:sz w:val="28"/>
           <w:szCs w:val="28"/>
         </w:rPr>
-        <w:t xml:space="preserve"> (In Alphabetical Order)</w:t>
+        <w:t xml:space="preserve"> (</w:t>
+      </w:r>
+      <w:r>
+        <w:rPr>
+          <w:rFonts w:ascii="Ubuntu Light" w:hAnsi="Ubuntu Light"/>
+          <w:b/>
+          <w:color w:val="FF4400"/>
+          <w:sz w:val="28"/>
+          <w:szCs w:val="28"/>
+        </w:rPr>
+        <w:t>ALPHABETICAL ORDER</w:t>
+      </w:r>
+      <w:r>
+        <w:rPr>
+          <w:rFonts w:ascii="Ubuntu Light" w:hAnsi="Ubuntu Light"/>
+          <w:b/>
+          <w:color w:val="FF4400"/>
+          <w:sz w:val="28"/>
+          <w:szCs w:val="28"/>
+        </w:rPr>
+        <w:t>)</w:t>
       </w:r>
     </w:p>
     <w:p>
@@ -6777,7 +7200,19 @@
         <w:rPr>
           <w:rFonts w:ascii="Ubuntu Light" w:hAnsi="Ubuntu Light"/>
         </w:rPr>
-        <w:t>ngular: The Complete Guide (2020 Edition) (</w:t>
+        <w:t>ngular: The Complete Guide (202</w:t>
+      </w:r>
+      <w:r>
+        <w:rPr>
+          <w:rFonts w:ascii="Ubuntu Light" w:hAnsi="Ubuntu Light"/>
+        </w:rPr>
+        <w:t>1</w:t>
+      </w:r>
+      <w:r>
+        <w:rPr>
+          <w:rFonts w:ascii="Ubuntu Light" w:hAnsi="Ubuntu Light"/>
+        </w:rPr>
+        <w:t xml:space="preserve"> Edition) (</w:t>
       </w:r>
       <w:r>
         <w:rPr>
@@ -6833,7 +7268,21 @@
         <w:rPr>
           <w:rFonts w:ascii="Ubuntu Light" w:hAnsi="Ubuntu Light"/>
         </w:rPr>
-        <w:t>Step By Step</w:t>
+        <w:t xml:space="preserve">Step </w:t>
+      </w:r>
+      <w:proofErr w:type="gramStart"/>
+      <w:r>
+        <w:rPr>
+          <w:rFonts w:ascii="Ubuntu Light" w:hAnsi="Ubuntu Light"/>
+        </w:rPr>
+        <w:t>By</w:t>
+      </w:r>
+      <w:proofErr w:type="gramEnd"/>
+      <w:r>
+        <w:rPr>
+          <w:rFonts w:ascii="Ubuntu Light" w:hAnsi="Ubuntu Light"/>
+        </w:rPr>
+        <w:t xml:space="preserve"> Step</w:t>
       </w:r>
       <w:r>
         <w:rPr>
@@ -6897,7 +7346,6 @@
         <w:rPr>
           <w:rFonts w:ascii="Ubuntu Light" w:hAnsi="Ubuntu Light"/>
         </w:rPr>
-        <w:lastRenderedPageBreak/>
         <w:t>A</w:t>
       </w:r>
       <w:r>
@@ -6930,6 +7378,7 @@
         </w:rPr>
         <w:t xml:space="preserve">evelopment </w:t>
       </w:r>
+      <w:proofErr w:type="gramStart"/>
       <w:r>
         <w:rPr>
           <w:rFonts w:ascii="Ubuntu Light" w:hAnsi="Ubuntu Light"/>
@@ -6940,7 +7389,14 @@
         <w:rPr>
           <w:rFonts w:ascii="Ubuntu Light" w:hAnsi="Ubuntu Light"/>
         </w:rPr>
-        <w:t>ith Selenium C#</w:t>
+        <w:t>ith</w:t>
+      </w:r>
+      <w:proofErr w:type="gramEnd"/>
+      <w:r>
+        <w:rPr>
+          <w:rFonts w:ascii="Ubuntu Light" w:hAnsi="Ubuntu Light"/>
+        </w:rPr>
+        <w:t xml:space="preserve"> Selenium C#</w:t>
       </w:r>
       <w:r>
         <w:rPr>
@@ -7137,7 +7593,21 @@
         <w:rPr>
           <w:rFonts w:ascii="Ubuntu Light" w:hAnsi="Ubuntu Light"/>
         </w:rPr>
-        <w:t>Build An App With ASP.NET Core And Angular From Scratch</w:t>
+        <w:t xml:space="preserve">Build An App </w:t>
+      </w:r>
+      <w:proofErr w:type="gramStart"/>
+      <w:r>
+        <w:rPr>
+          <w:rFonts w:ascii="Ubuntu Light" w:hAnsi="Ubuntu Light"/>
+        </w:rPr>
+        <w:t>With</w:t>
+      </w:r>
+      <w:proofErr w:type="gramEnd"/>
+      <w:r>
+        <w:rPr>
+          <w:rFonts w:ascii="Ubuntu Light" w:hAnsi="Ubuntu Light"/>
+        </w:rPr>
+        <w:t xml:space="preserve"> ASP.NET Core And Angular From Scratch</w:t>
       </w:r>
       <w:r>
         <w:rPr>
@@ -7183,7 +7653,21 @@
         <w:rPr>
           <w:rFonts w:ascii="Ubuntu Light" w:hAnsi="Ubuntu Light"/>
         </w:rPr>
-        <w:t>Build Responsive Real World Websites With HTML5 And CSS3 (</w:t>
+        <w:t xml:space="preserve">Build Responsive </w:t>
+      </w:r>
+      <w:proofErr w:type="gramStart"/>
+      <w:r>
+        <w:rPr>
+          <w:rFonts w:ascii="Ubuntu Light" w:hAnsi="Ubuntu Light"/>
+        </w:rPr>
+        <w:t>Real World</w:t>
+      </w:r>
+      <w:proofErr w:type="gramEnd"/>
+      <w:r>
+        <w:rPr>
+          <w:rFonts w:ascii="Ubuntu Light" w:hAnsi="Ubuntu Light"/>
+        </w:rPr>
+        <w:t xml:space="preserve"> Websites With HTML5 And CSS3 (</w:t>
       </w:r>
       <w:r>
         <w:rPr>
@@ -7295,6 +7779,7 @@
         </w:rPr>
         <w:t xml:space="preserve"> Core </w:t>
       </w:r>
+      <w:proofErr w:type="gramStart"/>
       <w:r>
         <w:rPr>
           <w:rFonts w:ascii="Ubuntu Light" w:hAnsi="Ubuntu Light"/>
@@ -7305,7 +7790,14 @@
         <w:rPr>
           <w:rFonts w:ascii="Ubuntu Light" w:hAnsi="Ubuntu Light"/>
         </w:rPr>
-        <w:t>nd React</w:t>
+        <w:t>nd</w:t>
+      </w:r>
+      <w:proofErr w:type="gramEnd"/>
+      <w:r>
+        <w:rPr>
+          <w:rFonts w:ascii="Ubuntu Light" w:hAnsi="Ubuntu Light"/>
+        </w:rPr>
+        <w:t xml:space="preserve"> React</w:t>
       </w:r>
       <w:r>
         <w:rPr>
@@ -7409,7 +7901,21 @@
         <w:rPr>
           <w:rFonts w:ascii="Ubuntu Light" w:hAnsi="Ubuntu Light"/>
         </w:rPr>
-        <w:t xml:space="preserve">C# Console And Windows Forms Development With LINQ </w:t>
+        <w:t xml:space="preserve">C# Console </w:t>
+      </w:r>
+      <w:proofErr w:type="gramStart"/>
+      <w:r>
+        <w:rPr>
+          <w:rFonts w:ascii="Ubuntu Light" w:hAnsi="Ubuntu Light"/>
+        </w:rPr>
+        <w:t>And</w:t>
+      </w:r>
+      <w:proofErr w:type="gramEnd"/>
+      <w:r>
+        <w:rPr>
+          <w:rFonts w:ascii="Ubuntu Light" w:hAnsi="Ubuntu Light"/>
+        </w:rPr>
+        <w:t xml:space="preserve"> Windows Forms Development With LINQ </w:t>
       </w:r>
       <w:r>
         <w:rPr>
@@ -7503,7 +8009,19 @@
         <w:rPr>
           <w:rFonts w:ascii="Ubuntu Light" w:hAnsi="Ubuntu Light"/>
         </w:rPr>
-        <w:t>The Complete 2020 Web Development Camp (</w:t>
+        <w:t>The Complete 202</w:t>
+      </w:r>
+      <w:r>
+        <w:rPr>
+          <w:rFonts w:ascii="Ubuntu Light" w:hAnsi="Ubuntu Light"/>
+        </w:rPr>
+        <w:t>1</w:t>
+      </w:r>
+      <w:r>
+        <w:rPr>
+          <w:rFonts w:ascii="Ubuntu Light" w:hAnsi="Ubuntu Light"/>
+        </w:rPr>
+        <w:t xml:space="preserve"> Web Development Camp (</w:t>
       </w:r>
       <w:r>
         <w:rPr>
@@ -7545,7 +8063,21 @@
         <w:rPr>
           <w:rFonts w:ascii="Ubuntu Light" w:hAnsi="Ubuntu Light"/>
         </w:rPr>
-        <w:t>The Complete 2021 Flutter Development Camp With Dart (</w:t>
+        <w:t xml:space="preserve">The Complete 2021 Flutter Development Camp </w:t>
+      </w:r>
+      <w:proofErr w:type="gramStart"/>
+      <w:r>
+        <w:rPr>
+          <w:rFonts w:ascii="Ubuntu Light" w:hAnsi="Ubuntu Light"/>
+        </w:rPr>
+        <w:t>With</w:t>
+      </w:r>
+      <w:proofErr w:type="gramEnd"/>
+      <w:r>
+        <w:rPr>
+          <w:rFonts w:ascii="Ubuntu Light" w:hAnsi="Ubuntu Light"/>
+        </w:rPr>
+        <w:t xml:space="preserve"> Dart (</w:t>
       </w:r>
       <w:r>
         <w:rPr>
@@ -7765,7 +8297,19 @@
         <w:rPr>
           <w:rFonts w:ascii="Ubuntu Light" w:hAnsi="Ubuntu Light"/>
         </w:rPr>
-        <w:t xml:space="preserve">2020 </w:t>
+        <w:t>202</w:t>
+      </w:r>
+      <w:r>
+        <w:rPr>
+          <w:rFonts w:ascii="Ubuntu Light" w:hAnsi="Ubuntu Light"/>
+        </w:rPr>
+        <w:t>1</w:t>
+      </w:r>
+      <w:r>
+        <w:rPr>
+          <w:rFonts w:ascii="Ubuntu Light" w:hAnsi="Ubuntu Light"/>
+        </w:rPr>
+        <w:t xml:space="preserve"> </w:t>
       </w:r>
       <w:r>
         <w:rPr>
@@ -7940,7 +8484,19 @@
         <w:rPr>
           <w:rFonts w:ascii="Ubuntu Light" w:hAnsi="Ubuntu Light"/>
         </w:rPr>
-        <w:t>The Complete JavaScript Course 2020 (</w:t>
+        <w:t>The Complete JavaScript Course 202</w:t>
+      </w:r>
+      <w:r>
+        <w:rPr>
+          <w:rFonts w:ascii="Ubuntu Light" w:hAnsi="Ubuntu Light"/>
+        </w:rPr>
+        <w:t>1</w:t>
+      </w:r>
+      <w:r>
+        <w:rPr>
+          <w:rFonts w:ascii="Ubuntu Light" w:hAnsi="Ubuntu Light"/>
+        </w:rPr>
+        <w:t xml:space="preserve"> (</w:t>
       </w:r>
       <w:r>
         <w:rPr>
@@ -8035,7 +8591,21 @@
         <w:rPr>
           <w:rFonts w:ascii="Ubuntu Light" w:hAnsi="Ubuntu Light"/>
         </w:rPr>
-        <w:t>Complete Penetration Testing And Ethical Hacking Bootcamp (</w:t>
+        <w:t xml:space="preserve">Complete Penetration Testing </w:t>
+      </w:r>
+      <w:proofErr w:type="gramStart"/>
+      <w:r>
+        <w:rPr>
+          <w:rFonts w:ascii="Ubuntu Light" w:hAnsi="Ubuntu Light"/>
+        </w:rPr>
+        <w:t>And</w:t>
+      </w:r>
+      <w:proofErr w:type="gramEnd"/>
+      <w:r>
+        <w:rPr>
+          <w:rFonts w:ascii="Ubuntu Light" w:hAnsi="Ubuntu Light"/>
+        </w:rPr>
+        <w:t xml:space="preserve"> Ethical Hacking Bootcamp (</w:t>
       </w:r>
       <w:r>
         <w:rPr>
@@ -8117,7 +8687,19 @@
         <w:rPr>
           <w:rFonts w:ascii="Ubuntu Light" w:hAnsi="Ubuntu Light"/>
         </w:rPr>
-        <w:t>Complete Python Developer In 2020 (</w:t>
+        <w:t>Complete Python Developer In 202</w:t>
+      </w:r>
+      <w:r>
+        <w:rPr>
+          <w:rFonts w:ascii="Ubuntu Light" w:hAnsi="Ubuntu Light"/>
+        </w:rPr>
+        <w:t>1</w:t>
+      </w:r>
+      <w:r>
+        <w:rPr>
+          <w:rFonts w:ascii="Ubuntu Light" w:hAnsi="Ubuntu Light"/>
+        </w:rPr>
+        <w:t xml:space="preserve"> (</w:t>
       </w:r>
       <w:r>
         <w:rPr>
@@ -8159,7 +8741,21 @@
         <w:rPr>
           <w:rFonts w:ascii="Ubuntu Light" w:hAnsi="Ubuntu Light"/>
         </w:rPr>
-        <w:t>The Complete Python Hacking Course: Beginner To Advanced (</w:t>
+        <w:t xml:space="preserve">The Complete Python Hacking Course: Beginner </w:t>
+      </w:r>
+      <w:proofErr w:type="gramStart"/>
+      <w:r>
+        <w:rPr>
+          <w:rFonts w:ascii="Ubuntu Light" w:hAnsi="Ubuntu Light"/>
+        </w:rPr>
+        <w:t>To</w:t>
+      </w:r>
+      <w:proofErr w:type="gramEnd"/>
+      <w:r>
+        <w:rPr>
+          <w:rFonts w:ascii="Ubuntu Light" w:hAnsi="Ubuntu Light"/>
+        </w:rPr>
+        <w:t xml:space="preserve"> Advanced (</w:t>
       </w:r>
       <w:r>
         <w:rPr>
@@ -8200,7 +8796,21 @@
         <w:rPr>
           <w:rFonts w:ascii="Ubuntu Light" w:hAnsi="Ubuntu Light"/>
         </w:rPr>
-        <w:t>Complete TensorFlow 2 And Keras Deep Learning Bootcamp (</w:t>
+        <w:t xml:space="preserve">Complete TensorFlow 2 And </w:t>
+      </w:r>
+      <w:proofErr w:type="spellStart"/>
+      <w:r>
+        <w:rPr>
+          <w:rFonts w:ascii="Ubuntu Light" w:hAnsi="Ubuntu Light"/>
+        </w:rPr>
+        <w:t>Keras</w:t>
+      </w:r>
+      <w:proofErr w:type="spellEnd"/>
+      <w:r>
+        <w:rPr>
+          <w:rFonts w:ascii="Ubuntu Light" w:hAnsi="Ubuntu Light"/>
+        </w:rPr>
+        <w:t xml:space="preserve"> Deep Learning Bootcamp (</w:t>
       </w:r>
       <w:r>
         <w:rPr>
@@ -8241,7 +8851,49 @@
         <w:rPr>
           <w:rFonts w:ascii="Ubuntu Light" w:hAnsi="Ubuntu Light"/>
         </w:rPr>
-        <w:t>Complete Web API In .NET 5 Consumed With Blazor WebAssembly (</w:t>
+        <w:t xml:space="preserve">Complete Web API In .NET 5 Consumed </w:t>
+      </w:r>
+      <w:proofErr w:type="gramStart"/>
+      <w:r>
+        <w:rPr>
+          <w:rFonts w:ascii="Ubuntu Light" w:hAnsi="Ubuntu Light"/>
+        </w:rPr>
+        <w:t>With</w:t>
+      </w:r>
+      <w:proofErr w:type="gramEnd"/>
+      <w:r>
+        <w:rPr>
+          <w:rFonts w:ascii="Ubuntu Light" w:hAnsi="Ubuntu Light"/>
+        </w:rPr>
+        <w:t xml:space="preserve"> </w:t>
+      </w:r>
+      <w:proofErr w:type="spellStart"/>
+      <w:r>
+        <w:rPr>
+          <w:rFonts w:ascii="Ubuntu Light" w:hAnsi="Ubuntu Light"/>
+        </w:rPr>
+        <w:t>Blazor</w:t>
+      </w:r>
+      <w:proofErr w:type="spellEnd"/>
+      <w:r>
+        <w:rPr>
+          <w:rFonts w:ascii="Ubuntu Light" w:hAnsi="Ubuntu Light"/>
+        </w:rPr>
+        <w:t xml:space="preserve"> </w:t>
+      </w:r>
+      <w:proofErr w:type="spellStart"/>
+      <w:r>
+        <w:rPr>
+          <w:rFonts w:ascii="Ubuntu Light" w:hAnsi="Ubuntu Light"/>
+        </w:rPr>
+        <w:t>WebAssembly</w:t>
+      </w:r>
+      <w:proofErr w:type="spellEnd"/>
+      <w:r>
+        <w:rPr>
+          <w:rFonts w:ascii="Ubuntu Light" w:hAnsi="Ubuntu Light"/>
+        </w:rPr>
+        <w:t xml:space="preserve"> (</w:t>
       </w:r>
       <w:r>
         <w:rPr>
@@ -8328,6 +8980,7 @@
         </w:rPr>
         <w:t xml:space="preserve">Data Warehouse Concepts: Basic </w:t>
       </w:r>
+      <w:proofErr w:type="gramStart"/>
       <w:r>
         <w:rPr>
           <w:rFonts w:ascii="Ubuntu Light" w:hAnsi="Ubuntu Light"/>
@@ -8338,7 +8991,14 @@
         <w:rPr>
           <w:rFonts w:ascii="Ubuntu Light" w:hAnsi="Ubuntu Light"/>
         </w:rPr>
-        <w:t>o Advanced</w:t>
+        <w:t>o</w:t>
+      </w:r>
+      <w:proofErr w:type="gramEnd"/>
+      <w:r>
+        <w:rPr>
+          <w:rFonts w:ascii="Ubuntu Light" w:hAnsi="Ubuntu Light"/>
+        </w:rPr>
+        <w:t xml:space="preserve"> Advanced</w:t>
       </w:r>
       <w:r>
         <w:rPr>
@@ -8389,6 +9049,7 @@
         </w:rPr>
         <w:t xml:space="preserve">Docker Container </w:t>
       </w:r>
+      <w:proofErr w:type="gramStart"/>
       <w:r>
         <w:rPr>
           <w:rFonts w:ascii="Ubuntu Light" w:hAnsi="Ubuntu Light"/>
@@ -8399,7 +9060,14 @@
         <w:rPr>
           <w:rFonts w:ascii="Ubuntu Light" w:hAnsi="Ubuntu Light"/>
         </w:rPr>
-        <w:t>nd Microservices Orchestration Masterclass</w:t>
+        <w:t>nd</w:t>
+      </w:r>
+      <w:proofErr w:type="gramEnd"/>
+      <w:r>
+        <w:rPr>
+          <w:rFonts w:ascii="Ubuntu Light" w:hAnsi="Ubuntu Light"/>
+        </w:rPr>
+        <w:t xml:space="preserve"> Microservices Orchestration Masterclass</w:t>
       </w:r>
       <w:r>
         <w:rPr>
@@ -8452,7 +9120,21 @@
         <w:rPr>
           <w:rFonts w:ascii="Ubuntu Light" w:hAnsi="Ubuntu Light"/>
         </w:rPr>
-        <w:t xml:space="preserve">Docker Mastery With Kubernetes And Docker Swarm </w:t>
+        <w:t xml:space="preserve">Docker Mastery </w:t>
+      </w:r>
+      <w:proofErr w:type="gramStart"/>
+      <w:r>
+        <w:rPr>
+          <w:rFonts w:ascii="Ubuntu Light" w:hAnsi="Ubuntu Light"/>
+        </w:rPr>
+        <w:t>With</w:t>
+      </w:r>
+      <w:proofErr w:type="gramEnd"/>
+      <w:r>
+        <w:rPr>
+          <w:rFonts w:ascii="Ubuntu Light" w:hAnsi="Ubuntu Light"/>
+        </w:rPr>
+        <w:t xml:space="preserve"> Kubernetes And Docker Swarm </w:t>
       </w:r>
       <w:r>
         <w:rPr>
@@ -8502,7 +9184,21 @@
         <w:rPr>
           <w:rFonts w:ascii="Ubuntu Light" w:hAnsi="Ubuntu Light"/>
         </w:rPr>
-        <w:t>Double Your Coding Speed With Visual Studio And ReSharper</w:t>
+        <w:t xml:space="preserve">Double Your Coding Speed </w:t>
+      </w:r>
+      <w:proofErr w:type="gramStart"/>
+      <w:r>
+        <w:rPr>
+          <w:rFonts w:ascii="Ubuntu Light" w:hAnsi="Ubuntu Light"/>
+        </w:rPr>
+        <w:t>With</w:t>
+      </w:r>
+      <w:proofErr w:type="gramEnd"/>
+      <w:r>
+        <w:rPr>
+          <w:rFonts w:ascii="Ubuntu Light" w:hAnsi="Ubuntu Light"/>
+        </w:rPr>
+        <w:t xml:space="preserve"> Visual Studio And ReSharper</w:t>
       </w:r>
       <w:r>
         <w:rPr>
@@ -8606,7 +9302,28 @@
         <w:rPr>
           <w:rFonts w:ascii="Ubuntu Light" w:hAnsi="Ubuntu Light"/>
         </w:rPr>
-        <w:t>Elegant Automation Frameworks With Python And Py</w:t>
+        <w:t xml:space="preserve">Elegant Automation Frameworks </w:t>
+      </w:r>
+      <w:proofErr w:type="gramStart"/>
+      <w:r>
+        <w:rPr>
+          <w:rFonts w:ascii="Ubuntu Light" w:hAnsi="Ubuntu Light"/>
+        </w:rPr>
+        <w:t>With</w:t>
+      </w:r>
+      <w:proofErr w:type="gramEnd"/>
+      <w:r>
+        <w:rPr>
+          <w:rFonts w:ascii="Ubuntu Light" w:hAnsi="Ubuntu Light"/>
+        </w:rPr>
+        <w:t xml:space="preserve"> Python And </w:t>
+      </w:r>
+      <w:proofErr w:type="spellStart"/>
+      <w:r>
+        <w:rPr>
+          <w:rFonts w:ascii="Ubuntu Light" w:hAnsi="Ubuntu Light"/>
+        </w:rPr>
+        <w:t>Py</w:t>
       </w:r>
       <w:r>
         <w:rPr>
@@ -8620,6 +9337,7 @@
         </w:rPr>
         <w:t>est</w:t>
       </w:r>
+      <w:proofErr w:type="spellEnd"/>
       <w:r>
         <w:rPr>
           <w:rFonts w:ascii="Ubuntu Light" w:hAnsi="Ubuntu Light"/>
@@ -8667,7 +9385,21 @@
         <w:rPr>
           <w:rFonts w:ascii="Ubuntu Light" w:hAnsi="Ubuntu Light"/>
         </w:rPr>
-        <w:t>Elegant Browser Automation With Python And Selenium</w:t>
+        <w:t xml:space="preserve">Elegant Browser Automation </w:t>
+      </w:r>
+      <w:proofErr w:type="gramStart"/>
+      <w:r>
+        <w:rPr>
+          <w:rFonts w:ascii="Ubuntu Light" w:hAnsi="Ubuntu Light"/>
+        </w:rPr>
+        <w:t>With</w:t>
+      </w:r>
+      <w:proofErr w:type="gramEnd"/>
+      <w:r>
+        <w:rPr>
+          <w:rFonts w:ascii="Ubuntu Light" w:hAnsi="Ubuntu Light"/>
+        </w:rPr>
+        <w:t xml:space="preserve"> Python And Selenium</w:t>
       </w:r>
       <w:r>
         <w:rPr>
@@ -8713,7 +9445,21 @@
         <w:rPr>
           <w:rFonts w:ascii="Ubuntu Light" w:hAnsi="Ubuntu Light"/>
         </w:rPr>
-        <w:t>End-To-End ASP.NET Core 3.1 API And Blazor Development (</w:t>
+        <w:t xml:space="preserve">End-To-End ASP.NET Core 3.1 API And </w:t>
+      </w:r>
+      <w:proofErr w:type="spellStart"/>
+      <w:r>
+        <w:rPr>
+          <w:rFonts w:ascii="Ubuntu Light" w:hAnsi="Ubuntu Light"/>
+        </w:rPr>
+        <w:t>Blazor</w:t>
+      </w:r>
+      <w:proofErr w:type="spellEnd"/>
+      <w:r>
+        <w:rPr>
+          <w:rFonts w:ascii="Ubuntu Light" w:hAnsi="Ubuntu Light"/>
+        </w:rPr>
+        <w:t xml:space="preserve"> Development (</w:t>
       </w:r>
       <w:r>
         <w:rPr>
@@ -8778,7 +9524,21 @@
         <w:rPr>
           <w:rFonts w:ascii="Ubuntu Light" w:hAnsi="Ubuntu Light"/>
         </w:rPr>
-        <w:t>End Test Automation With Playwright</w:t>
+        <w:t xml:space="preserve">End Test Automation </w:t>
+      </w:r>
+      <w:proofErr w:type="gramStart"/>
+      <w:r>
+        <w:rPr>
+          <w:rFonts w:ascii="Ubuntu Light" w:hAnsi="Ubuntu Light"/>
+        </w:rPr>
+        <w:t>With</w:t>
+      </w:r>
+      <w:proofErr w:type="gramEnd"/>
+      <w:r>
+        <w:rPr>
+          <w:rFonts w:ascii="Ubuntu Light" w:hAnsi="Ubuntu Light"/>
+        </w:rPr>
+        <w:t xml:space="preserve"> Playwright</w:t>
       </w:r>
       <w:r>
         <w:rPr>
@@ -8825,7 +9585,21 @@
         <w:rPr>
           <w:rFonts w:ascii="Ubuntu Light" w:hAnsi="Ubuntu Light"/>
         </w:rPr>
-        <w:t>Entity Framework In Depth: The Complete Guide (</w:t>
+        <w:t xml:space="preserve">Entity Framework </w:t>
+      </w:r>
+      <w:proofErr w:type="gramStart"/>
+      <w:r>
+        <w:rPr>
+          <w:rFonts w:ascii="Ubuntu Light" w:hAnsi="Ubuntu Light"/>
+        </w:rPr>
+        <w:t>In</w:t>
+      </w:r>
+      <w:proofErr w:type="gramEnd"/>
+      <w:r>
+        <w:rPr>
+          <w:rFonts w:ascii="Ubuntu Light" w:hAnsi="Ubuntu Light"/>
+        </w:rPr>
+        <w:t xml:space="preserve"> Depth: The Complete Guide (</w:t>
       </w:r>
       <w:r>
         <w:rPr>
@@ -8866,7 +9640,21 @@
         <w:rPr>
           <w:rFonts w:ascii="Ubuntu Light" w:hAnsi="Ubuntu Light"/>
         </w:rPr>
-        <w:t>Ethical Hacking: Beginner To Advanced (</w:t>
+        <w:t xml:space="preserve">Ethical Hacking: Beginner </w:t>
+      </w:r>
+      <w:proofErr w:type="gramStart"/>
+      <w:r>
+        <w:rPr>
+          <w:rFonts w:ascii="Ubuntu Light" w:hAnsi="Ubuntu Light"/>
+        </w:rPr>
+        <w:t>To</w:t>
+      </w:r>
+      <w:proofErr w:type="gramEnd"/>
+      <w:r>
+        <w:rPr>
+          <w:rFonts w:ascii="Ubuntu Light" w:hAnsi="Ubuntu Light"/>
+        </w:rPr>
+        <w:t xml:space="preserve"> Advanced (</w:t>
       </w:r>
       <w:r>
         <w:rPr>
@@ -8908,7 +9696,21 @@
         <w:rPr>
           <w:rFonts w:ascii="Ubuntu Light" w:hAnsi="Ubuntu Light"/>
         </w:rPr>
-        <w:t>F# From The Ground Up (</w:t>
+        <w:t xml:space="preserve">F# From </w:t>
+      </w:r>
+      <w:proofErr w:type="gramStart"/>
+      <w:r>
+        <w:rPr>
+          <w:rFonts w:ascii="Ubuntu Light" w:hAnsi="Ubuntu Light"/>
+        </w:rPr>
+        <w:t>The</w:t>
+      </w:r>
+      <w:proofErr w:type="gramEnd"/>
+      <w:r>
+        <w:rPr>
+          <w:rFonts w:ascii="Ubuntu Light" w:hAnsi="Ubuntu Light"/>
+        </w:rPr>
+        <w:t xml:space="preserve"> Ground Up (</w:t>
       </w:r>
       <w:r>
         <w:rPr>
@@ -9034,7 +9836,22 @@
         <w:rPr>
           <w:rFonts w:ascii="Ubuntu Light" w:hAnsi="Ubuntu Light"/>
         </w:rPr>
-        <w:t>Git Complete: The Definitive, Step-By-Step Guide To Git (</w:t>
+        <w:lastRenderedPageBreak/>
+        <w:t xml:space="preserve">Git Complete: The Definitive, Step-By-Step Guide </w:t>
+      </w:r>
+      <w:proofErr w:type="gramStart"/>
+      <w:r>
+        <w:rPr>
+          <w:rFonts w:ascii="Ubuntu Light" w:hAnsi="Ubuntu Light"/>
+        </w:rPr>
+        <w:t>To</w:t>
+      </w:r>
+      <w:proofErr w:type="gramEnd"/>
+      <w:r>
+        <w:rPr>
+          <w:rFonts w:ascii="Ubuntu Light" w:hAnsi="Ubuntu Light"/>
+        </w:rPr>
+        <w:t xml:space="preserve"> Git (</w:t>
       </w:r>
       <w:r>
         <w:rPr>
@@ -9074,11 +9891,19 @@
           <w:rFonts w:ascii="Ubuntu Light" w:hAnsi="Ubuntu Light"/>
         </w:rPr>
       </w:pPr>
-      <w:r>
-        <w:rPr>
-          <w:rFonts w:ascii="Ubuntu Light" w:hAnsi="Ubuntu Light"/>
-        </w:rPr>
-        <w:t xml:space="preserve">IGSoC </w:t>
+      <w:proofErr w:type="spellStart"/>
+      <w:r>
+        <w:rPr>
+          <w:rFonts w:ascii="Ubuntu Light" w:hAnsi="Ubuntu Light"/>
+        </w:rPr>
+        <w:t>IGSoC</w:t>
+      </w:r>
+      <w:proofErr w:type="spellEnd"/>
+      <w:r>
+        <w:rPr>
+          <w:rFonts w:ascii="Ubuntu Light" w:hAnsi="Ubuntu Light"/>
+        </w:rPr>
+        <w:t xml:space="preserve"> </w:t>
       </w:r>
       <w:r>
         <w:rPr>
@@ -9098,6 +9923,7 @@
         </w:rPr>
         <w:t xml:space="preserve">ecurity </w:t>
       </w:r>
+      <w:proofErr w:type="gramStart"/>
       <w:r>
         <w:rPr>
           <w:rFonts w:ascii="Ubuntu Light" w:hAnsi="Ubuntu Light"/>
@@ -9108,7 +9934,14 @@
         <w:rPr>
           <w:rFonts w:ascii="Ubuntu Light" w:hAnsi="Ubuntu Light"/>
         </w:rPr>
-        <w:t xml:space="preserve">nd </w:t>
+        <w:t>nd</w:t>
+      </w:r>
+      <w:proofErr w:type="gramEnd"/>
+      <w:r>
+        <w:rPr>
+          <w:rFonts w:ascii="Ubuntu Light" w:hAnsi="Ubuntu Light"/>
+        </w:rPr>
+        <w:t xml:space="preserve"> </w:t>
       </w:r>
       <w:r>
         <w:rPr>
@@ -9264,7 +10097,21 @@
         <w:rPr>
           <w:rFonts w:ascii="Ubuntu Light" w:hAnsi="Ubuntu Light"/>
         </w:rPr>
-        <w:t>Learn Assembly Language By Making Games For The Atari 2600 (</w:t>
+        <w:t xml:space="preserve">Learn Assembly Language </w:t>
+      </w:r>
+      <w:proofErr w:type="gramStart"/>
+      <w:r>
+        <w:rPr>
+          <w:rFonts w:ascii="Ubuntu Light" w:hAnsi="Ubuntu Light"/>
+        </w:rPr>
+        <w:t>By</w:t>
+      </w:r>
+      <w:proofErr w:type="gramEnd"/>
+      <w:r>
+        <w:rPr>
+          <w:rFonts w:ascii="Ubuntu Light" w:hAnsi="Ubuntu Light"/>
+        </w:rPr>
+        <w:t xml:space="preserve"> Making Games For The Atari 2600 (</w:t>
       </w:r>
       <w:r>
         <w:rPr>
@@ -9348,8 +10195,21 @@
         <w:rPr>
           <w:rFonts w:ascii="Ubuntu Light" w:hAnsi="Ubuntu Light"/>
         </w:rPr>
-        <w:lastRenderedPageBreak/>
-        <w:t>Learn Python &amp; Ethical Hacking From Scratch (</w:t>
+        <w:t xml:space="preserve">Learn Python &amp; Ethical Hacking </w:t>
+      </w:r>
+      <w:proofErr w:type="gramStart"/>
+      <w:r>
+        <w:rPr>
+          <w:rFonts w:ascii="Ubuntu Light" w:hAnsi="Ubuntu Light"/>
+        </w:rPr>
+        <w:t>From</w:t>
+      </w:r>
+      <w:proofErr w:type="gramEnd"/>
+      <w:r>
+        <w:rPr>
+          <w:rFonts w:ascii="Ubuntu Light" w:hAnsi="Ubuntu Light"/>
+        </w:rPr>
+        <w:t xml:space="preserve"> Scratch (</w:t>
       </w:r>
       <w:r>
         <w:rPr>
@@ -9393,7 +10253,21 @@
         <w:rPr>
           <w:rFonts w:ascii="Ubuntu Light" w:hAnsi="Ubuntu Light"/>
         </w:rPr>
-        <w:t>Learn RESTful APIs With .NET Core (</w:t>
+        <w:t xml:space="preserve">Learn RESTful APIs </w:t>
+      </w:r>
+      <w:proofErr w:type="gramStart"/>
+      <w:r>
+        <w:rPr>
+          <w:rFonts w:ascii="Ubuntu Light" w:hAnsi="Ubuntu Light"/>
+        </w:rPr>
+        <w:t>With</w:t>
+      </w:r>
+      <w:proofErr w:type="gramEnd"/>
+      <w:r>
+        <w:rPr>
+          <w:rFonts w:ascii="Ubuntu Light" w:hAnsi="Ubuntu Light"/>
+        </w:rPr>
+        <w:t xml:space="preserve"> .NET Core (</w:t>
       </w:r>
       <w:r>
         <w:rPr>
@@ -9454,6 +10328,7 @@
     </w:p>
     <w:p>
       <w:pPr>
+        <w:pStyle w:val="ListParagraph"/>
         <w:rPr>
           <w:rFonts w:ascii="Ubuntu Light" w:hAnsi="Ubuntu Light"/>
         </w:rPr>
@@ -9476,15 +10351,45 @@
         <w:rPr>
           <w:rFonts w:ascii="Ubuntu Light" w:hAnsi="Ubuntu Light"/>
         </w:rPr>
-        <w:t>Master Electron Desktop Apps With HTML, JavaScript &amp; CSS (</w:t>
-      </w:r>
-      <w:r>
-        <w:rPr>
-          <w:rFonts w:ascii="Ubuntu Light" w:hAnsi="Ubuntu Light"/>
-          <w:b/>
-          <w:bCs/>
-        </w:rPr>
-        <w:t>UC-D67BB59C</w:t>
+        <w:t xml:space="preserve">Locust </w:t>
+      </w:r>
+      <w:r>
+        <w:rPr>
+          <w:rFonts w:ascii="Ubuntu Light" w:hAnsi="Ubuntu Light"/>
+        </w:rPr>
+        <w:t xml:space="preserve">And </w:t>
+      </w:r>
+      <w:r>
+        <w:rPr>
+          <w:rFonts w:ascii="Ubuntu Light" w:hAnsi="Ubuntu Light"/>
+        </w:rPr>
+        <w:t>Python</w:t>
+      </w:r>
+      <w:r>
+        <w:rPr>
+          <w:rFonts w:ascii="Ubuntu Light" w:hAnsi="Ubuntu Light"/>
+        </w:rPr>
+        <w:t xml:space="preserve">: </w:t>
+      </w:r>
+      <w:r>
+        <w:rPr>
+          <w:rFonts w:ascii="Ubuntu Light" w:hAnsi="Ubuntu Light"/>
+        </w:rPr>
+        <w:t xml:space="preserve">Modern Performance Testing </w:t>
+      </w:r>
+      <w:r>
+        <w:rPr>
+          <w:rFonts w:ascii="Ubuntu Light" w:hAnsi="Ubuntu Light"/>
+        </w:rPr>
+        <w:t>(</w:t>
+      </w:r>
+      <w:r>
+        <w:rPr>
+          <w:rFonts w:ascii="Ubuntu Light" w:hAnsi="Ubuntu Light"/>
+          <w:b/>
+          <w:bCs/>
+        </w:rPr>
+        <w:t>UC-DE9371BA</w:t>
       </w:r>
       <w:r>
         <w:rPr>
@@ -9517,15 +10422,15 @@
         <w:rPr>
           <w:rFonts w:ascii="Ubuntu Light" w:hAnsi="Ubuntu Light"/>
         </w:rPr>
-        <w:t>The Modern JavaScript Bootcamp Course 2020 (</w:t>
-      </w:r>
-      <w:r>
-        <w:rPr>
-          <w:rFonts w:ascii="Ubuntu Light" w:hAnsi="Ubuntu Light"/>
-          <w:b/>
-          <w:bCs/>
-        </w:rPr>
-        <w:t>UC-D5FDA8F9</w:t>
+        <w:t>Master Electron Desktop Apps With HTML, JavaScript &amp; CSS (</w:t>
+      </w:r>
+      <w:r>
+        <w:rPr>
+          <w:rFonts w:ascii="Ubuntu Light" w:hAnsi="Ubuntu Light"/>
+          <w:b/>
+          <w:bCs/>
+        </w:rPr>
+        <w:t>UC-D67BB59C</w:t>
       </w:r>
       <w:r>
         <w:rPr>
@@ -9536,9 +10441,6 @@
     </w:p>
     <w:p>
       <w:pPr>
-        <w:pStyle w:val="ListParagraph"/>
-        <w:ind w:left="0"/>
-        <w:mirrorIndents/>
         <w:rPr>
           <w:rFonts w:ascii="Ubuntu Light" w:hAnsi="Ubuntu Light"/>
         </w:rPr>
@@ -9561,7 +10463,13 @@
         <w:rPr>
           <w:rFonts w:ascii="Ubuntu Light" w:hAnsi="Ubuntu Light"/>
         </w:rPr>
-        <w:t>The Modern Python 3 Bootcamp</w:t>
+        <w:t>The Modern JavaScript Bootcamp Course 202</w:t>
+      </w:r>
+      <w:r>
+        <w:rPr>
+          <w:rFonts w:ascii="Ubuntu Light" w:hAnsi="Ubuntu Light"/>
+        </w:rPr>
+        <w:t>1</w:t>
       </w:r>
       <w:r>
         <w:rPr>
@@ -9575,7 +10483,7 @@
           <w:b/>
           <w:bCs/>
         </w:rPr>
-        <w:t>UC-EY091XS8</w:t>
+        <w:t>UC-D5FDA8F9</w:t>
       </w:r>
       <w:r>
         <w:rPr>
@@ -9611,7 +10519,7 @@
         <w:rPr>
           <w:rFonts w:ascii="Ubuntu Light" w:hAnsi="Ubuntu Light"/>
         </w:rPr>
-        <w:t>The Modern React Bootcamp</w:t>
+        <w:t>The Modern Python 3 Bootcamp</w:t>
       </w:r>
       <w:r>
         <w:rPr>
@@ -9625,7 +10533,7 @@
           <w:b/>
           <w:bCs/>
         </w:rPr>
-        <w:t>UC-9THJO78J</w:t>
+        <w:t>UC-EY091XS8</w:t>
       </w:r>
       <w:r>
         <w:rPr>
@@ -9661,7 +10569,7 @@
         <w:rPr>
           <w:rFonts w:ascii="Ubuntu Light" w:hAnsi="Ubuntu Light"/>
         </w:rPr>
-        <w:t>NHS Data Security</w:t>
+        <w:t>The Modern React Bootcamp</w:t>
       </w:r>
       <w:r>
         <w:rPr>
@@ -9673,8 +10581,9 @@
         <w:rPr>
           <w:rFonts w:ascii="Ubuntu Light" w:hAnsi="Ubuntu Light"/>
           <w:b/>
-        </w:rPr>
-        <w:t>38384</w:t>
+          <w:bCs/>
+        </w:rPr>
+        <w:t>UC-9THJO78J</w:t>
       </w:r>
       <w:r>
         <w:rPr>
@@ -9710,7 +10619,7 @@
         <w:rPr>
           <w:rFonts w:ascii="Ubuntu Light" w:hAnsi="Ubuntu Light"/>
         </w:rPr>
-        <w:t>Oracle Autonomous Database Cloud 2019 Certified Specialist</w:t>
+        <w:t>NHS Data Security</w:t>
       </w:r>
       <w:r>
         <w:rPr>
@@ -9722,9 +10631,8 @@
         <w:rPr>
           <w:rFonts w:ascii="Ubuntu Light" w:hAnsi="Ubuntu Light"/>
           <w:b/>
-          <w:bCs/>
-        </w:rPr>
-        <w:t>274099599OADB19-F</w:t>
+        </w:rPr>
+        <w:t>38384</w:t>
       </w:r>
       <w:r>
         <w:rPr>
@@ -9760,7 +10668,7 @@
         <w:rPr>
           <w:rFonts w:ascii="Ubuntu Light" w:hAnsi="Ubuntu Light"/>
         </w:rPr>
-        <w:t>Parallel Test Execution With Selenium</w:t>
+        <w:t>Oracle Autonomous Database Cloud 2019 Certified Specialist</w:t>
       </w:r>
       <w:r>
         <w:rPr>
@@ -9772,8 +10680,9 @@
         <w:rPr>
           <w:rFonts w:ascii="Ubuntu Light" w:hAnsi="Ubuntu Light"/>
           <w:b/>
-        </w:rPr>
-        <w:t>UC-2VMCB668</w:t>
+          <w:bCs/>
+        </w:rPr>
+        <w:t>274099599OADB19-F</w:t>
       </w:r>
       <w:r>
         <w:rPr>
@@ -9809,7 +10718,21 @@
         <w:rPr>
           <w:rFonts w:ascii="Ubuntu Light" w:hAnsi="Ubuntu Light"/>
         </w:rPr>
-        <w:t>Performance Testing Using Locust</w:t>
+        <w:t xml:space="preserve">Parallel Test Execution </w:t>
+      </w:r>
+      <w:proofErr w:type="gramStart"/>
+      <w:r>
+        <w:rPr>
+          <w:rFonts w:ascii="Ubuntu Light" w:hAnsi="Ubuntu Light"/>
+        </w:rPr>
+        <w:t>With</w:t>
+      </w:r>
+      <w:proofErr w:type="gramEnd"/>
+      <w:r>
+        <w:rPr>
+          <w:rFonts w:ascii="Ubuntu Light" w:hAnsi="Ubuntu Light"/>
+        </w:rPr>
+        <w:t xml:space="preserve"> Selenium</w:t>
       </w:r>
       <w:r>
         <w:rPr>
@@ -9822,7 +10745,7 @@
           <w:rFonts w:ascii="Ubuntu Light" w:hAnsi="Ubuntu Light"/>
           <w:b/>
         </w:rPr>
-        <w:t>UC-K81ECLL3</w:t>
+        <w:t>UC-2VMCB668</w:t>
       </w:r>
       <w:r>
         <w:rPr>
@@ -9833,6 +10756,9 @@
     </w:p>
     <w:p>
       <w:pPr>
+        <w:pStyle w:val="ListParagraph"/>
+        <w:ind w:left="0"/>
+        <w:mirrorIndents/>
         <w:rPr>
           <w:rFonts w:ascii="Ubuntu Light" w:hAnsi="Ubuntu Light"/>
         </w:rPr>
@@ -9855,15 +10781,20 @@
         <w:rPr>
           <w:rFonts w:ascii="Ubuntu Light" w:hAnsi="Ubuntu Light"/>
         </w:rPr>
-        <w:t>Programming In Blazor With ASP.NET Core 3.2 (</w:t>
-      </w:r>
-      <w:r>
-        <w:rPr>
-          <w:rFonts w:ascii="Ubuntu Light" w:hAnsi="Ubuntu Light"/>
-          <w:b/>
-          <w:bCs/>
-        </w:rPr>
-        <w:t>UC-D26D1AF4</w:t>
+        <w:t>Performance Testing Using Locust</w:t>
+      </w:r>
+      <w:r>
+        <w:rPr>
+          <w:rFonts w:ascii="Ubuntu Light" w:hAnsi="Ubuntu Light"/>
+        </w:rPr>
+        <w:t xml:space="preserve"> (</w:t>
+      </w:r>
+      <w:r>
+        <w:rPr>
+          <w:rFonts w:ascii="Ubuntu Light" w:hAnsi="Ubuntu Light"/>
+          <w:b/>
+        </w:rPr>
+        <w:t>UC-K81ECLL3</w:t>
       </w:r>
       <w:r>
         <w:rPr>
@@ -9896,45 +10827,43 @@
         <w:rPr>
           <w:rFonts w:ascii="Ubuntu Light" w:hAnsi="Ubuntu Light"/>
         </w:rPr>
-        <w:t>React</w:t>
-      </w:r>
-      <w:r>
-        <w:rPr>
-          <w:rFonts w:ascii="Ubuntu Light" w:hAnsi="Ubuntu Light"/>
-        </w:rPr>
-        <w:t xml:space="preserve">: </w:t>
-      </w:r>
-      <w:r>
-        <w:rPr>
-          <w:rFonts w:ascii="Ubuntu Light" w:hAnsi="Ubuntu Light"/>
-        </w:rPr>
-        <w:t>The Complete Guide (incl</w:t>
-      </w:r>
-      <w:r>
-        <w:rPr>
-          <w:rFonts w:ascii="Ubuntu Light" w:hAnsi="Ubuntu Light"/>
-        </w:rPr>
-        <w:t>.</w:t>
-      </w:r>
-      <w:r>
-        <w:rPr>
-          <w:rFonts w:ascii="Ubuntu Light" w:hAnsi="Ubuntu Light"/>
-        </w:rPr>
-        <w:t xml:space="preserve"> Hooks, React Router, Redux)</w:t>
-      </w:r>
-      <w:r>
-        <w:rPr>
-          <w:rFonts w:ascii="Ubuntu Light" w:hAnsi="Ubuntu Light"/>
-        </w:rPr>
-        <w:t xml:space="preserve"> (</w:t>
-      </w:r>
-      <w:r>
-        <w:rPr>
-          <w:rFonts w:ascii="Ubuntu Light" w:hAnsi="Ubuntu Light"/>
-          <w:b/>
-          <w:bCs/>
-        </w:rPr>
-        <w:t>UC-9F1EDCE6</w:t>
+        <w:t xml:space="preserve">Programming In </w:t>
+      </w:r>
+      <w:proofErr w:type="spellStart"/>
+      <w:r>
+        <w:rPr>
+          <w:rFonts w:ascii="Ubuntu Light" w:hAnsi="Ubuntu Light"/>
+        </w:rPr>
+        <w:t>Blazor</w:t>
+      </w:r>
+      <w:proofErr w:type="spellEnd"/>
+      <w:r>
+        <w:rPr>
+          <w:rFonts w:ascii="Ubuntu Light" w:hAnsi="Ubuntu Light"/>
+        </w:rPr>
+        <w:t xml:space="preserve"> </w:t>
+      </w:r>
+      <w:proofErr w:type="gramStart"/>
+      <w:r>
+        <w:rPr>
+          <w:rFonts w:ascii="Ubuntu Light" w:hAnsi="Ubuntu Light"/>
+        </w:rPr>
+        <w:t>With</w:t>
+      </w:r>
+      <w:proofErr w:type="gramEnd"/>
+      <w:r>
+        <w:rPr>
+          <w:rFonts w:ascii="Ubuntu Light" w:hAnsi="Ubuntu Light"/>
+        </w:rPr>
+        <w:t xml:space="preserve"> ASP.NET Core 3.2 (</w:t>
+      </w:r>
+      <w:r>
+        <w:rPr>
+          <w:rFonts w:ascii="Ubuntu Light" w:hAnsi="Ubuntu Light"/>
+          <w:b/>
+          <w:bCs/>
+        </w:rPr>
+        <w:t>UC-D26D1AF4</w:t>
       </w:r>
       <w:r>
         <w:rPr>
@@ -9945,9 +10874,6 @@
     </w:p>
     <w:p>
       <w:pPr>
-        <w:pStyle w:val="ListParagraph"/>
-        <w:ind w:left="0"/>
-        <w:mirrorIndents/>
         <w:rPr>
           <w:rFonts w:ascii="Ubuntu Light" w:hAnsi="Ubuntu Light"/>
         </w:rPr>
@@ -9970,7 +10896,31 @@
         <w:rPr>
           <w:rFonts w:ascii="Ubuntu Light" w:hAnsi="Ubuntu Light"/>
         </w:rPr>
-        <w:t>Selenium WebDriver Masterclass With C#</w:t>
+        <w:t>React</w:t>
+      </w:r>
+      <w:r>
+        <w:rPr>
+          <w:rFonts w:ascii="Ubuntu Light" w:hAnsi="Ubuntu Light"/>
+        </w:rPr>
+        <w:t xml:space="preserve">: </w:t>
+      </w:r>
+      <w:r>
+        <w:rPr>
+          <w:rFonts w:ascii="Ubuntu Light" w:hAnsi="Ubuntu Light"/>
+        </w:rPr>
+        <w:t>The Complete Guide (incl</w:t>
+      </w:r>
+      <w:r>
+        <w:rPr>
+          <w:rFonts w:ascii="Ubuntu Light" w:hAnsi="Ubuntu Light"/>
+        </w:rPr>
+        <w:t>.</w:t>
+      </w:r>
+      <w:r>
+        <w:rPr>
+          <w:rFonts w:ascii="Ubuntu Light" w:hAnsi="Ubuntu Light"/>
+        </w:rPr>
+        <w:t xml:space="preserve"> Hooks, React Router, Redux)</w:t>
       </w:r>
       <w:r>
         <w:rPr>
@@ -9982,8 +10932,9 @@
         <w:rPr>
           <w:rFonts w:ascii="Ubuntu Light" w:hAnsi="Ubuntu Light"/>
           <w:b/>
-        </w:rPr>
-        <w:t>UC-XV3C8R7F</w:t>
+          <w:bCs/>
+        </w:rPr>
+        <w:t>UC-9F1EDCE6</w:t>
       </w:r>
       <w:r>
         <w:rPr>
@@ -9994,6 +10945,9 @@
     </w:p>
     <w:p>
       <w:pPr>
+        <w:pStyle w:val="ListParagraph"/>
+        <w:ind w:left="0"/>
+        <w:mirrorIndents/>
         <w:rPr>
           <w:rFonts w:ascii="Ubuntu Light" w:hAnsi="Ubuntu Light"/>
         </w:rPr>
@@ -10016,15 +10970,34 @@
         <w:rPr>
           <w:rFonts w:ascii="Ubuntu Light" w:hAnsi="Ubuntu Light"/>
         </w:rPr>
-        <w:t>Selenium WebDriver With Docker, Jenkins &amp; AWS (</w:t>
-      </w:r>
-      <w:r>
-        <w:rPr>
-          <w:rFonts w:ascii="Ubuntu Light" w:hAnsi="Ubuntu Light"/>
-          <w:b/>
-          <w:bCs/>
-        </w:rPr>
-        <w:t>UC-98DA1781</w:t>
+        <w:t xml:space="preserve">Selenium WebDriver Masterclass </w:t>
+      </w:r>
+      <w:proofErr w:type="gramStart"/>
+      <w:r>
+        <w:rPr>
+          <w:rFonts w:ascii="Ubuntu Light" w:hAnsi="Ubuntu Light"/>
+        </w:rPr>
+        <w:t>With</w:t>
+      </w:r>
+      <w:proofErr w:type="gramEnd"/>
+      <w:r>
+        <w:rPr>
+          <w:rFonts w:ascii="Ubuntu Light" w:hAnsi="Ubuntu Light"/>
+        </w:rPr>
+        <w:t xml:space="preserve"> C#</w:t>
+      </w:r>
+      <w:r>
+        <w:rPr>
+          <w:rFonts w:ascii="Ubuntu Light" w:hAnsi="Ubuntu Light"/>
+        </w:rPr>
+        <w:t xml:space="preserve"> (</w:t>
+      </w:r>
+      <w:r>
+        <w:rPr>
+          <w:rFonts w:ascii="Ubuntu Light" w:hAnsi="Ubuntu Light"/>
+          <w:b/>
+        </w:rPr>
+        <w:t>UC-XV3C8R7F</w:t>
       </w:r>
       <w:r>
         <w:rPr>
@@ -10057,27 +11030,29 @@
         <w:rPr>
           <w:rFonts w:ascii="Ubuntu Light" w:hAnsi="Ubuntu Light"/>
         </w:rPr>
-        <w:t>Spanish</w:t>
-      </w:r>
-      <w:r>
-        <w:rPr>
-          <w:rFonts w:ascii="Ubuntu Light" w:hAnsi="Ubuntu Light"/>
-        </w:rPr>
-        <w:t xml:space="preserve">: </w:t>
-      </w:r>
-      <w:r>
-        <w:rPr>
-          <w:rFonts w:ascii="Ubuntu Light" w:hAnsi="Ubuntu Light"/>
-        </w:rPr>
-        <w:t>Beginner, Elementary, Intermediate, Advanced (</w:t>
-      </w:r>
-      <w:r>
-        <w:rPr>
-          <w:rFonts w:ascii="Ubuntu Light" w:hAnsi="Ubuntu Light"/>
-          <w:b/>
-          <w:bCs/>
-        </w:rPr>
-        <w:t>UC-1D9BDEF0</w:t>
+        <w:t xml:space="preserve">Selenium WebDriver </w:t>
+      </w:r>
+      <w:proofErr w:type="gramStart"/>
+      <w:r>
+        <w:rPr>
+          <w:rFonts w:ascii="Ubuntu Light" w:hAnsi="Ubuntu Light"/>
+        </w:rPr>
+        <w:t>With</w:t>
+      </w:r>
+      <w:proofErr w:type="gramEnd"/>
+      <w:r>
+        <w:rPr>
+          <w:rFonts w:ascii="Ubuntu Light" w:hAnsi="Ubuntu Light"/>
+        </w:rPr>
+        <w:t xml:space="preserve"> Docker, Jenkins &amp; AWS (</w:t>
+      </w:r>
+      <w:r>
+        <w:rPr>
+          <w:rFonts w:ascii="Ubuntu Light" w:hAnsi="Ubuntu Light"/>
+          <w:b/>
+          <w:bCs/>
+        </w:rPr>
+        <w:t>UC-98DA1781</w:t>
       </w:r>
       <w:r>
         <w:rPr>
@@ -10110,15 +11085,27 @@
         <w:rPr>
           <w:rFonts w:ascii="Ubuntu Light" w:hAnsi="Ubuntu Light"/>
         </w:rPr>
-        <w:t>TensorFlow 2.0: Deep Learning And Artificial Intelligence (</w:t>
-      </w:r>
-      <w:r>
-        <w:rPr>
-          <w:rFonts w:ascii="Ubuntu Light" w:hAnsi="Ubuntu Light"/>
-          <w:b/>
-          <w:bCs/>
-        </w:rPr>
-        <w:t>UC-F8D0877F</w:t>
+        <w:t>Spanish</w:t>
+      </w:r>
+      <w:r>
+        <w:rPr>
+          <w:rFonts w:ascii="Ubuntu Light" w:hAnsi="Ubuntu Light"/>
+        </w:rPr>
+        <w:t xml:space="preserve">: </w:t>
+      </w:r>
+      <w:r>
+        <w:rPr>
+          <w:rFonts w:ascii="Ubuntu Light" w:hAnsi="Ubuntu Light"/>
+        </w:rPr>
+        <w:t>Beginner, Elementary, Intermediate, Advanced (</w:t>
+      </w:r>
+      <w:r>
+        <w:rPr>
+          <w:rFonts w:ascii="Ubuntu Light" w:hAnsi="Ubuntu Light"/>
+          <w:b/>
+          <w:bCs/>
+        </w:rPr>
+        <w:t>UC-1D9BDEF0</w:t>
       </w:r>
       <w:r>
         <w:rPr>
@@ -10129,7 +11116,6 @@
     </w:p>
     <w:p>
       <w:pPr>
-        <w:pStyle w:val="ListParagraph"/>
         <w:rPr>
           <w:rFonts w:ascii="Ubuntu Light" w:hAnsi="Ubuntu Light"/>
         </w:rPr>
@@ -10152,15 +11138,29 @@
         <w:rPr>
           <w:rFonts w:ascii="Ubuntu Light" w:hAnsi="Ubuntu Light"/>
         </w:rPr>
-        <w:t>The Ultimate ASP.NET Core 5 Web API Development Course (</w:t>
-      </w:r>
-      <w:r>
-        <w:rPr>
-          <w:rFonts w:ascii="Ubuntu Light" w:hAnsi="Ubuntu Light"/>
-          <w:b/>
-          <w:bCs/>
-        </w:rPr>
-        <w:t>UC-806AD8FF</w:t>
+        <w:t xml:space="preserve">TensorFlow 2.0: Deep Learning </w:t>
+      </w:r>
+      <w:proofErr w:type="gramStart"/>
+      <w:r>
+        <w:rPr>
+          <w:rFonts w:ascii="Ubuntu Light" w:hAnsi="Ubuntu Light"/>
+        </w:rPr>
+        <w:t>And</w:t>
+      </w:r>
+      <w:proofErr w:type="gramEnd"/>
+      <w:r>
+        <w:rPr>
+          <w:rFonts w:ascii="Ubuntu Light" w:hAnsi="Ubuntu Light"/>
+        </w:rPr>
+        <w:t xml:space="preserve"> Artificial Intelligence (</w:t>
+      </w:r>
+      <w:r>
+        <w:rPr>
+          <w:rFonts w:ascii="Ubuntu Light" w:hAnsi="Ubuntu Light"/>
+          <w:b/>
+          <w:bCs/>
+        </w:rPr>
+        <w:t>UC-F8D0877F</w:t>
       </w:r>
       <w:r>
         <w:rPr>
@@ -10172,8 +11172,6 @@
     <w:p>
       <w:pPr>
         <w:pStyle w:val="ListParagraph"/>
-        <w:ind w:left="0"/>
-        <w:mirrorIndents/>
         <w:rPr>
           <w:rFonts w:ascii="Ubuntu Light" w:hAnsi="Ubuntu Light"/>
         </w:rPr>
@@ -10196,20 +11194,15 @@
         <w:rPr>
           <w:rFonts w:ascii="Ubuntu Light" w:hAnsi="Ubuntu Light"/>
         </w:rPr>
-        <w:t>The Ultimate LINQ With C# Masterclass</w:t>
-      </w:r>
-      <w:r>
-        <w:rPr>
-          <w:rFonts w:ascii="Ubuntu Light" w:hAnsi="Ubuntu Light"/>
-        </w:rPr>
-        <w:t xml:space="preserve"> (</w:t>
-      </w:r>
-      <w:r>
-        <w:rPr>
-          <w:rFonts w:ascii="Ubuntu Light" w:hAnsi="Ubuntu Light"/>
-          <w:b/>
-        </w:rPr>
-        <w:t>UC-X8WHHLRZ</w:t>
+        <w:t>The Ultimate ASP.NET Core 5 Web API Development Course (</w:t>
+      </w:r>
+      <w:r>
+        <w:rPr>
+          <w:rFonts w:ascii="Ubuntu Light" w:hAnsi="Ubuntu Light"/>
+          <w:b/>
+          <w:bCs/>
+        </w:rPr>
+        <w:t>UC-806AD8FF</w:t>
       </w:r>
       <w:r>
         <w:rPr>
@@ -10245,7 +11238,7 @@
         <w:rPr>
           <w:rFonts w:ascii="Ubuntu Light" w:hAnsi="Ubuntu Light"/>
         </w:rPr>
-        <w:t>The Ultimate MySQL Bootcamp</w:t>
+        <w:t>The Ultimate LINQ With C# Masterclass</w:t>
       </w:r>
       <w:r>
         <w:rPr>
@@ -10257,9 +11250,8 @@
         <w:rPr>
           <w:rFonts w:ascii="Ubuntu Light" w:hAnsi="Ubuntu Light"/>
           <w:b/>
-          <w:bCs/>
-        </w:rPr>
-        <w:t>UC-LJWH1G5C</w:t>
+        </w:rPr>
+        <w:t>UC-X8WHHLRZ</w:t>
       </w:r>
       <w:r>
         <w:rPr>
@@ -10295,7 +11287,7 @@
         <w:rPr>
           <w:rFonts w:ascii="Ubuntu Light" w:hAnsi="Ubuntu Light"/>
         </w:rPr>
-        <w:t>Understanding Docker And Using It For Selenium Automation</w:t>
+        <w:t>The Ultimate MySQL Bootcamp</w:t>
       </w:r>
       <w:r>
         <w:rPr>
@@ -10307,8 +11299,9 @@
         <w:rPr>
           <w:rFonts w:ascii="Ubuntu Light" w:hAnsi="Ubuntu Light"/>
           <w:b/>
-        </w:rPr>
-        <w:t>UC-YA26WAQX</w:t>
+          <w:bCs/>
+        </w:rPr>
+        <w:t>UC-LJWH1G5C</w:t>
       </w:r>
       <w:r>
         <w:rPr>
@@ -10344,6 +11337,69 @@
         <w:rPr>
           <w:rFonts w:ascii="Ubuntu Light" w:hAnsi="Ubuntu Light"/>
         </w:rPr>
+        <w:t xml:space="preserve">Understanding Docker </w:t>
+      </w:r>
+      <w:proofErr w:type="gramStart"/>
+      <w:r>
+        <w:rPr>
+          <w:rFonts w:ascii="Ubuntu Light" w:hAnsi="Ubuntu Light"/>
+        </w:rPr>
+        <w:t>And</w:t>
+      </w:r>
+      <w:proofErr w:type="gramEnd"/>
+      <w:r>
+        <w:rPr>
+          <w:rFonts w:ascii="Ubuntu Light" w:hAnsi="Ubuntu Light"/>
+        </w:rPr>
+        <w:t xml:space="preserve"> Using It For Selenium Automation</w:t>
+      </w:r>
+      <w:r>
+        <w:rPr>
+          <w:rFonts w:ascii="Ubuntu Light" w:hAnsi="Ubuntu Light"/>
+        </w:rPr>
+        <w:t xml:space="preserve"> (</w:t>
+      </w:r>
+      <w:r>
+        <w:rPr>
+          <w:rFonts w:ascii="Ubuntu Light" w:hAnsi="Ubuntu Light"/>
+          <w:b/>
+        </w:rPr>
+        <w:t>UC-YA26WAQX</w:t>
+      </w:r>
+      <w:r>
+        <w:rPr>
+          <w:rFonts w:ascii="Ubuntu Light" w:hAnsi="Ubuntu Light"/>
+        </w:rPr>
+        <w:t>)</w:t>
+      </w:r>
+    </w:p>
+    <w:p>
+      <w:pPr>
+        <w:pStyle w:val="ListParagraph"/>
+        <w:ind w:left="0"/>
+        <w:mirrorIndents/>
+        <w:rPr>
+          <w:rFonts w:ascii="Ubuntu Light" w:hAnsi="Ubuntu Light"/>
+        </w:rPr>
+      </w:pPr>
+    </w:p>
+    <w:p>
+      <w:pPr>
+        <w:pStyle w:val="ListParagraph"/>
+        <w:numPr>
+          <w:ilvl w:val="0"/>
+          <w:numId w:val="4"/>
+        </w:numPr>
+        <w:ind w:left="0"/>
+        <w:mirrorIndents/>
+        <w:rPr>
+          <w:rFonts w:ascii="Ubuntu Light" w:hAnsi="Ubuntu Light"/>
+        </w:rPr>
+      </w:pPr>
+      <w:r>
+        <w:rPr>
+          <w:rFonts w:ascii="Ubuntu Light" w:hAnsi="Ubuntu Light"/>
+        </w:rPr>
         <w:t xml:space="preserve">The </w:t>
       </w:r>
       <w:r>
@@ -10373,12 +11429,12 @@
       </w:r>
     </w:p>
     <w:sectPr>
-      <w:headerReference w:type="even" r:id="rId10"/>
-      <w:headerReference w:type="default" r:id="rId11"/>
-      <w:footerReference w:type="even" r:id="rId12"/>
-      <w:footerReference w:type="default" r:id="rId13"/>
-      <w:headerReference w:type="first" r:id="rId14"/>
-      <w:footerReference w:type="first" r:id="rId15"/>
+      <w:headerReference w:type="even" r:id="rId12"/>
+      <w:headerReference w:type="default" r:id="rId13"/>
+      <w:footerReference w:type="even" r:id="rId14"/>
+      <w:footerReference w:type="default" r:id="rId15"/>
+      <w:headerReference w:type="first" r:id="rId16"/>
+      <w:footerReference w:type="first" r:id="rId17"/>
       <w:pgSz w:w="11906" w:h="16838"/>
       <w:pgMar w:top="1440" w:right="1440" w:bottom="1843" w:left="1440" w:header="708" w:footer="0" w:gutter="0"/>
       <w:cols w:space="708"/>
@@ -10532,6 +11588,7 @@
             </w:rPr>
           </w:pPr>
           <w:hyperlink r:id="rId2" w:history="1">
+            <w:proofErr w:type="spellStart"/>
             <w:r>
               <w:rPr>
                 <w:rStyle w:val="Hyperlink"/>
@@ -10541,6 +11598,7 @@
               </w:rPr>
               <w:t>vlood</w:t>
             </w:r>
+            <w:proofErr w:type="spellEnd"/>
           </w:hyperlink>
         </w:p>
       </w:tc>

</xml_diff>

<commit_message>
Checkpoint For Late Night Progress
</commit_message>
<xml_diff>
--- a/CV_VLAD_TANASESCU_v4.5.4.DOCX
+++ b/CV_VLAD_TANASESCU_v4.5.4.DOCX
@@ -438,6 +438,365 @@
     </w:p>
     <w:p>
       <w:pPr>
+        <w:ind w:left="171" w:hanging="171"/>
+        <w:jc w:val="right"/>
+        <w:rPr>
+          <w:rFonts w:ascii="Ubuntu Light" w:hAnsi="Ubuntu Light"/>
+          <w:b/>
+          <w:color w:val="FF4400"/>
+          <w:sz w:val="28"/>
+          <w:szCs w:val="28"/>
+        </w:rPr>
+      </w:pPr>
+      <w:r>
+        <w:rPr>
+          <w:rFonts w:ascii="Ubuntu Light" w:hAnsi="Ubuntu Light"/>
+          <w:b/>
+          <w:color w:val="FF4400"/>
+          <w:sz w:val="28"/>
+          <w:szCs w:val="28"/>
+        </w:rPr>
+        <w:t>SUMMARY</w:t>
+      </w:r>
+    </w:p>
+    <w:p>
+      <w:pPr>
+        <w:ind w:left="171" w:hanging="171"/>
+        <w:rPr>
+          <w:rFonts w:ascii="Ubuntu Light" w:hAnsi="Ubuntu Light"/>
+        </w:rPr>
+      </w:pPr>
+      <w:r>
+        <w:rPr>
+          <w:rFonts w:ascii="Ubuntu Light" w:hAnsi="Ubuntu Light"/>
+          <w:noProof/>
+        </w:rPr>
+        <mc:AlternateContent>
+          <mc:Choice Requires="wps">
+            <w:drawing>
+              <wp:inline distT="0" distB="0" distL="0" distR="0" wp14:anchorId="0DB249B4" wp14:editId="0BC231CC">
+                <wp:extent cx="5715000" cy="104775"/>
+                <wp:effectExtent l="0" t="0" r="0" b="9525"/>
+                <wp:docPr id="1" name="Rectangle 1"/>
+                <wp:cNvGraphicFramePr/>
+                <a:graphic xmlns:a="http://schemas.openxmlformats.org/drawingml/2006/main">
+                  <a:graphicData uri="http://schemas.microsoft.com/office/word/2010/wordprocessingShape">
+                    <wps:wsp>
+                      <wps:cNvSpPr/>
+                      <wps:spPr>
+                        <a:xfrm>
+                          <a:off x="0" y="0"/>
+                          <a:ext cx="5715000" cy="104775"/>
+                        </a:xfrm>
+                        <a:prstGeom prst="rect">
+                          <a:avLst/>
+                        </a:prstGeom>
+                        <a:solidFill>
+                          <a:srgbClr val="FF4400"/>
+                        </a:solidFill>
+                        <a:ln>
+                          <a:noFill/>
+                        </a:ln>
+                      </wps:spPr>
+                      <wps:style>
+                        <a:lnRef idx="2">
+                          <a:schemeClr val="accent1">
+                            <a:shade val="50000"/>
+                          </a:schemeClr>
+                        </a:lnRef>
+                        <a:fillRef idx="1">
+                          <a:schemeClr val="accent1"/>
+                        </a:fillRef>
+                        <a:effectRef idx="0">
+                          <a:schemeClr val="accent1"/>
+                        </a:effectRef>
+                        <a:fontRef idx="minor">
+                          <a:schemeClr val="lt1"/>
+                        </a:fontRef>
+                      </wps:style>
+                      <wps:bodyPr rot="0" spcFirstLastPara="0" vertOverflow="overflow" horzOverflow="overflow" vert="horz" wrap="square" lIns="91440" tIns="45720" rIns="91440" bIns="45720" numCol="1" spcCol="0" rtlCol="0" fromWordArt="0" anchor="ctr" anchorCtr="0" forceAA="0" compatLnSpc="1">
+                        <a:prstTxWarp prst="textNoShape">
+                          <a:avLst/>
+                        </a:prstTxWarp>
+                        <a:noAutofit/>
+                      </wps:bodyPr>
+                    </wps:wsp>
+                  </a:graphicData>
+                </a:graphic>
+              </wp:inline>
+            </w:drawing>
+          </mc:Choice>
+          <mc:Fallback>
+            <w:pict>
+              <v:rect w14:anchorId="15FA7E69" id="Rectangle 1" o:spid="_x0000_s1026" style="width:450pt;height:8.25pt;visibility:visible;mso-wrap-style:square;mso-left-percent:-10001;mso-top-percent:-10001;mso-position-horizontal:absolute;mso-position-horizontal-relative:char;mso-position-vertical:absolute;mso-position-vertical-relative:line;mso-left-percent:-10001;mso-top-percent:-10001;v-text-anchor:middle" o:gfxdata="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" fillcolor="#f40" stroked="f" strokeweight="1pt">
+                <w10:anchorlock/>
+              </v:rect>
+            </w:pict>
+          </mc:Fallback>
+        </mc:AlternateContent>
+      </w:r>
+    </w:p>
+    <w:p>
+      <w:pPr>
+        <w:rPr>
+          <w:rFonts w:ascii="Ubuntu Light" w:hAnsi="Ubuntu Light"/>
+        </w:rPr>
+      </w:pPr>
+    </w:p>
+    <w:p>
+      <w:pPr>
+        <w:rPr>
+          <w:rFonts w:ascii="Ubuntu Light" w:hAnsi="Ubuntu Light"/>
+          <w:sz w:val="28"/>
+          <w:szCs w:val="28"/>
+        </w:rPr>
+      </w:pPr>
+    </w:p>
+    <w:p>
+      <w:pPr>
+        <w:ind w:right="-613"/>
+        <w:jc w:val="both"/>
+        <w:rPr>
+          <w:rFonts w:ascii="Ubuntu Light" w:hAnsi="Ubuntu Light"/>
+        </w:rPr>
+      </w:pPr>
+      <w:r>
+        <w:rPr>
+          <w:rFonts w:ascii="Ubuntu Light" w:hAnsi="Ubuntu Light"/>
+        </w:rPr>
+        <w:t>•       Organized, efficient</w:t>
+      </w:r>
+      <w:r>
+        <w:rPr>
+          <w:rFonts w:ascii="Ubuntu Light" w:hAnsi="Ubuntu Light"/>
+        </w:rPr>
+        <w:t xml:space="preserve">, </w:t>
+      </w:r>
+      <w:r>
+        <w:rPr>
+          <w:rFonts w:ascii="Ubuntu Light" w:hAnsi="Ubuntu Light"/>
+        </w:rPr>
+        <w:t>and precise, with strong communication and liaison skills.</w:t>
+      </w:r>
+    </w:p>
+    <w:p>
+      <w:pPr>
+        <w:ind w:right="-613"/>
+        <w:jc w:val="both"/>
+        <w:rPr>
+          <w:rFonts w:ascii="Ubuntu Light" w:hAnsi="Ubuntu Light"/>
+        </w:rPr>
+      </w:pPr>
+      <w:r>
+        <w:rPr>
+          <w:rFonts w:ascii="Ubuntu Light" w:hAnsi="Ubuntu Light"/>
+        </w:rPr>
+        <w:t xml:space="preserve">•       </w:t>
+      </w:r>
+      <w:r>
+        <w:rPr>
+          <w:rFonts w:ascii="Ubuntu Light" w:hAnsi="Ubuntu Light"/>
+        </w:rPr>
+        <w:t xml:space="preserve">Highly </w:t>
+      </w:r>
+      <w:r>
+        <w:rPr>
+          <w:rFonts w:ascii="Ubuntu Light" w:hAnsi="Ubuntu Light"/>
+        </w:rPr>
+        <w:t>technical mindset, with a constant focus on personal and professional</w:t>
+      </w:r>
+      <w:r>
+        <w:rPr>
+          <w:rFonts w:ascii="Ubuntu Light" w:hAnsi="Ubuntu Light"/>
+        </w:rPr>
+        <w:t xml:space="preserve"> </w:t>
+      </w:r>
+      <w:r>
+        <w:rPr>
+          <w:rFonts w:ascii="Ubuntu Light" w:hAnsi="Ubuntu Light"/>
+        </w:rPr>
+        <w:t>development.</w:t>
+      </w:r>
+    </w:p>
+    <w:p>
+      <w:pPr>
+        <w:ind w:right="-613"/>
+        <w:jc w:val="both"/>
+        <w:rPr>
+          <w:rFonts w:ascii="Ubuntu Light" w:hAnsi="Ubuntu Light"/>
+        </w:rPr>
+      </w:pPr>
+      <w:r>
+        <w:rPr>
+          <w:rFonts w:ascii="Ubuntu Light" w:hAnsi="Ubuntu Light"/>
+        </w:rPr>
+        <w:t xml:space="preserve">•       </w:t>
+      </w:r>
+      <w:r>
+        <w:rPr>
+          <w:rFonts w:ascii="Ubuntu Light" w:hAnsi="Ubuntu Light"/>
+        </w:rPr>
+        <w:t>Pragmatic innovator with a firm grasp on the latest trends in industry tools and technologies.</w:t>
+      </w:r>
+    </w:p>
+    <w:p>
+      <w:pPr>
+        <w:ind w:right="-613"/>
+        <w:jc w:val="both"/>
+        <w:rPr>
+          <w:rFonts w:ascii="Ubuntu Light" w:hAnsi="Ubuntu Light"/>
+        </w:rPr>
+      </w:pPr>
+      <w:r>
+        <w:rPr>
+          <w:rFonts w:ascii="Ubuntu Light" w:hAnsi="Ubuntu Light"/>
+        </w:rPr>
+        <w:t>•       Skilled in planning and in the execution of complex projects in time-critical environments.</w:t>
+      </w:r>
+    </w:p>
+    <w:p>
+      <w:pPr>
+        <w:ind w:right="-613"/>
+        <w:jc w:val="both"/>
+        <w:rPr>
+          <w:rFonts w:ascii="Ubuntu Light" w:hAnsi="Ubuntu Light"/>
+        </w:rPr>
+      </w:pPr>
+      <w:r>
+        <w:rPr>
+          <w:rFonts w:ascii="Ubuntu Light" w:hAnsi="Ubuntu Light"/>
+        </w:rPr>
+        <w:t>•       Enthusiastic, creative, and willing to assume increased responsibility.</w:t>
+      </w:r>
+    </w:p>
+    <w:p>
+      <w:pPr>
+        <w:ind w:right="-613"/>
+        <w:jc w:val="both"/>
+        <w:rPr>
+          <w:rFonts w:ascii="Ubuntu Light" w:hAnsi="Ubuntu Light"/>
+        </w:rPr>
+      </w:pPr>
+      <w:r>
+        <w:rPr>
+          <w:rFonts w:ascii="Ubuntu Light" w:hAnsi="Ubuntu Light"/>
+        </w:rPr>
+        <w:t>•       Skilled in analysing warning signs, identifying problem</w:t>
+      </w:r>
+      <w:r>
+        <w:rPr>
+          <w:rFonts w:ascii="Ubuntu Light" w:hAnsi="Ubuntu Light"/>
+        </w:rPr>
+        <w:t>s</w:t>
+      </w:r>
+      <w:r>
+        <w:rPr>
+          <w:rFonts w:ascii="Ubuntu Light" w:hAnsi="Ubuntu Light"/>
+        </w:rPr>
+        <w:t>, and finding solution</w:t>
+      </w:r>
+      <w:r>
+        <w:rPr>
+          <w:rFonts w:ascii="Ubuntu Light" w:hAnsi="Ubuntu Light"/>
+        </w:rPr>
+        <w:t>s</w:t>
+      </w:r>
+      <w:r>
+        <w:rPr>
+          <w:rFonts w:ascii="Ubuntu Light" w:hAnsi="Ubuntu Light"/>
+        </w:rPr>
+        <w:t>.</w:t>
+      </w:r>
+    </w:p>
+    <w:p>
+      <w:pPr>
+        <w:ind w:right="-613"/>
+        <w:jc w:val="both"/>
+        <w:rPr>
+          <w:rFonts w:ascii="Ubuntu Light" w:hAnsi="Ubuntu Light"/>
+        </w:rPr>
+      </w:pPr>
+      <w:r>
+        <w:rPr>
+          <w:rFonts w:ascii="Ubuntu Light" w:hAnsi="Ubuntu Light"/>
+        </w:rPr>
+        <w:t>•       Effectively able to communicate with customers, staff, management, and stakeholders.</w:t>
+      </w:r>
+    </w:p>
+    <w:p>
+      <w:pPr>
+        <w:ind w:right="-613"/>
+        <w:jc w:val="both"/>
+        <w:rPr>
+          <w:rFonts w:ascii="Ubuntu Light" w:hAnsi="Ubuntu Light"/>
+        </w:rPr>
+      </w:pPr>
+      <w:r>
+        <w:rPr>
+          <w:rFonts w:ascii="Ubuntu Light" w:hAnsi="Ubuntu Light"/>
+        </w:rPr>
+        <w:t>•       High initiative, with strong self-management and team management skills.</w:t>
+      </w:r>
+    </w:p>
+    <w:p>
+      <w:pPr>
+        <w:ind w:right="-613"/>
+        <w:jc w:val="both"/>
+        <w:rPr>
+          <w:rFonts w:ascii="Ubuntu Light" w:hAnsi="Ubuntu Light"/>
+        </w:rPr>
+      </w:pPr>
+      <w:r>
+        <w:rPr>
+          <w:rFonts w:ascii="Ubuntu Light" w:hAnsi="Ubuntu Light"/>
+        </w:rPr>
+        <w:t>•       Decisive</w:t>
+      </w:r>
+      <w:r>
+        <w:rPr>
+          <w:rFonts w:ascii="Ubuntu Light" w:hAnsi="Ubuntu Light"/>
+        </w:rPr>
+        <w:t xml:space="preserve">, pragmatic, and </w:t>
+      </w:r>
+      <w:r>
+        <w:rPr>
+          <w:rFonts w:ascii="Ubuntu Light" w:hAnsi="Ubuntu Light"/>
+        </w:rPr>
+        <w:t>direct, yet flexible in responding to constantly changing assignments.</w:t>
+      </w:r>
+    </w:p>
+    <w:p>
+      <w:pPr>
+        <w:ind w:right="-613"/>
+        <w:jc w:val="both"/>
+        <w:rPr>
+          <w:rFonts w:ascii="Ubuntu Light" w:hAnsi="Ubuntu Light"/>
+        </w:rPr>
+      </w:pPr>
+      <w:r>
+        <w:rPr>
+          <w:rFonts w:ascii="Ubuntu Light" w:hAnsi="Ubuntu Light"/>
+        </w:rPr>
+        <w:t xml:space="preserve">•       </w:t>
+      </w:r>
+      <w:r>
+        <w:rPr>
+          <w:rFonts w:ascii="Ubuntu Light" w:hAnsi="Ubuntu Light"/>
+        </w:rPr>
+        <w:t>Strong ability to offer training and/or mentorship to peers and team members.</w:t>
+      </w:r>
+    </w:p>
+    <w:p>
+      <w:pPr>
+        <w:rPr>
+          <w:rFonts w:ascii="Ubuntu Light" w:hAnsi="Ubuntu Light"/>
+          <w:sz w:val="28"/>
+          <w:szCs w:val="28"/>
+        </w:rPr>
+      </w:pPr>
+    </w:p>
+    <w:p>
+      <w:pPr>
         <w:rPr>
           <w:rFonts w:ascii="Ubuntu Light" w:hAnsi="Ubuntu Light"/>
           <w:b/>
@@ -575,7 +934,13 @@
         <w:rPr>
           <w:rFonts w:ascii="Ubuntu Light" w:hAnsi="Ubuntu Light"/>
         </w:rPr>
-        <w:t>Do meaningful work that makes a genuine impact in the real world.</w:t>
+        <w:t>To d</w:t>
+      </w:r>
+      <w:r>
+        <w:rPr>
+          <w:rFonts w:ascii="Ubuntu Light" w:hAnsi="Ubuntu Light"/>
+        </w:rPr>
+        <w:t>o meaningful work that makes a genuine impact in the real world.</w:t>
       </w:r>
     </w:p>
     <w:p>
@@ -605,7 +970,7 @@
         <w:rPr>
           <w:rFonts w:ascii="Ubuntu Light" w:hAnsi="Ubuntu Light"/>
         </w:rPr>
-        <w:t>A</w:t>
+        <w:t>To a</w:t>
       </w:r>
       <w:r>
         <w:rPr>
@@ -635,7 +1000,19 @@
         <w:rPr>
           <w:rFonts w:ascii="Ubuntu Light" w:hAnsi="Ubuntu Light"/>
         </w:rPr>
-        <w:t xml:space="preserve">uality to help create </w:t>
+        <w:t xml:space="preserve">uality </w:t>
+      </w:r>
+      <w:r>
+        <w:rPr>
+          <w:rFonts w:ascii="Ubuntu Light" w:hAnsi="Ubuntu Light"/>
+        </w:rPr>
+        <w:t xml:space="preserve">in order </w:t>
+      </w:r>
+      <w:r>
+        <w:rPr>
+          <w:rFonts w:ascii="Ubuntu Light" w:hAnsi="Ubuntu Light"/>
+        </w:rPr>
+        <w:t xml:space="preserve">to help create </w:t>
       </w:r>
       <w:r>
         <w:rPr>
@@ -764,55 +1141,40 @@
         <w:rPr>
           <w:rFonts w:ascii="Ubuntu Light" w:hAnsi="Ubuntu Light"/>
         </w:rPr>
-        <w:t xml:space="preserve">Be responsible for and in control of the </w:t>
-      </w:r>
-      <w:r>
-        <w:rPr>
-          <w:rFonts w:ascii="Ubuntu Light" w:hAnsi="Ubuntu Light"/>
-        </w:rPr>
-        <w:t xml:space="preserve">technical architecture of </w:t>
-      </w:r>
-      <w:r>
-        <w:rPr>
-          <w:rFonts w:ascii="Ubuntu Light" w:hAnsi="Ubuntu Light"/>
-        </w:rPr>
-        <w:t>the t</w:t>
-      </w:r>
-      <w:r>
-        <w:rPr>
-          <w:rFonts w:ascii="Ubuntu Light" w:hAnsi="Ubuntu Light"/>
-        </w:rPr>
-        <w:t xml:space="preserve">est </w:t>
-      </w:r>
-      <w:r>
-        <w:rPr>
-          <w:rFonts w:ascii="Ubuntu Light" w:hAnsi="Ubuntu Light"/>
-        </w:rPr>
-        <w:t>a</w:t>
-      </w:r>
-      <w:r>
-        <w:rPr>
-          <w:rFonts w:ascii="Ubuntu Light" w:hAnsi="Ubuntu Light"/>
-        </w:rPr>
-        <w:t>utomation</w:t>
-      </w:r>
-      <w:r>
-        <w:rPr>
-          <w:rFonts w:ascii="Ubuntu Light" w:hAnsi="Ubuntu Light"/>
-        </w:rPr>
-        <w:t xml:space="preserve"> </w:t>
-      </w:r>
-      <w:r>
-        <w:rPr>
-          <w:rFonts w:ascii="Ubuntu Light" w:hAnsi="Ubuntu Light"/>
-        </w:rPr>
-        <w:t>platforms</w:t>
-      </w:r>
-      <w:r>
-        <w:rPr>
-          <w:rFonts w:ascii="Ubuntu Light" w:hAnsi="Ubuntu Light"/>
-        </w:rPr>
-        <w:t xml:space="preserve"> and the test automation programmes.</w:t>
+        <w:t>To b</w:t>
+      </w:r>
+      <w:r>
+        <w:rPr>
+          <w:rFonts w:ascii="Ubuntu Light" w:hAnsi="Ubuntu Light"/>
+        </w:rPr>
+        <w:t xml:space="preserve">e the </w:t>
+      </w:r>
+      <w:r>
+        <w:t xml:space="preserve">deciding voice in terms of the organisation's </w:t>
+      </w:r>
+      <w:r>
+        <w:t xml:space="preserve">test </w:t>
+      </w:r>
+      <w:r>
+        <w:t xml:space="preserve">automation </w:t>
+      </w:r>
+      <w:r>
+        <w:t>ecosystem</w:t>
+      </w:r>
+      <w:r>
+        <w:t xml:space="preserve">, while also being </w:t>
+      </w:r>
+      <w:r>
+        <w:t xml:space="preserve">closely </w:t>
+      </w:r>
+      <w:r>
+        <w:t xml:space="preserve">involved in </w:t>
+      </w:r>
+      <w:r>
+        <w:t xml:space="preserve">the </w:t>
+      </w:r>
+      <w:r>
+        <w:t>development of the architectural core of internal automation testware.</w:t>
       </w:r>
     </w:p>
     <w:p>
@@ -842,11 +1204,66 @@
         <w:rPr>
           <w:rFonts w:ascii="Ubuntu Light" w:hAnsi="Ubuntu Light"/>
         </w:rPr>
-        <w:t>Maintain a complexity of work which enables mastering new skills and improving on already mastered skills.</w:t>
-      </w:r>
-    </w:p>
-    <w:p>
-      <w:pPr>
+        <w:t>To m</w:t>
+      </w:r>
+      <w:r>
+        <w:rPr>
+          <w:rFonts w:ascii="Ubuntu Light" w:hAnsi="Ubuntu Light"/>
+        </w:rPr>
+        <w:t xml:space="preserve">aintain a complexity of work </w:t>
+      </w:r>
+      <w:r>
+        <w:rPr>
+          <w:rFonts w:ascii="Ubuntu Light" w:hAnsi="Ubuntu Light"/>
+        </w:rPr>
+        <w:t>high enough to</w:t>
+      </w:r>
+      <w:r>
+        <w:rPr>
+          <w:rFonts w:ascii="Ubuntu Light" w:hAnsi="Ubuntu Light"/>
+        </w:rPr>
+        <w:t xml:space="preserve"> </w:t>
+      </w:r>
+      <w:r>
+        <w:rPr>
+          <w:rFonts w:ascii="Ubuntu Light" w:hAnsi="Ubuntu Light"/>
+        </w:rPr>
+        <w:t>support</w:t>
+      </w:r>
+      <w:r>
+        <w:rPr>
+          <w:rFonts w:ascii="Ubuntu Light" w:hAnsi="Ubuntu Light"/>
+        </w:rPr>
+        <w:t xml:space="preserve"> </w:t>
+      </w:r>
+      <w:r>
+        <w:rPr>
+          <w:rFonts w:ascii="Ubuntu Light" w:hAnsi="Ubuntu Light"/>
+        </w:rPr>
+        <w:t>acquiring</w:t>
+      </w:r>
+      <w:r>
+        <w:rPr>
+          <w:rFonts w:ascii="Ubuntu Light" w:hAnsi="Ubuntu Light"/>
+        </w:rPr>
+        <w:t xml:space="preserve"> new skills </w:t>
+      </w:r>
+      <w:r>
+        <w:rPr>
+          <w:rFonts w:ascii="Ubuntu Light" w:hAnsi="Ubuntu Light"/>
+        </w:rPr>
+        <w:t>but which also</w:t>
+      </w:r>
+      <w:r>
+        <w:rPr>
+          <w:rFonts w:ascii="Ubuntu Light" w:hAnsi="Ubuntu Light"/>
+        </w:rPr>
+        <w:t xml:space="preserve"> leaves room for continuous progression towards mastery of already acquired skills.</w:t>
+      </w:r>
+    </w:p>
+    <w:p>
+      <w:pPr>
+        <w:pStyle w:val="ListParagraph"/>
         <w:rPr>
           <w:rFonts w:ascii="Ubuntu Light" w:hAnsi="Ubuntu Light"/>
         </w:rPr>
@@ -866,10 +1283,55 @@
         </w:rPr>
       </w:pPr>
       <w:r>
-        <w:rPr>
-          <w:rFonts w:ascii="Ubuntu Light" w:hAnsi="Ubuntu Light"/>
-        </w:rPr>
-        <w:t xml:space="preserve">Be autonomous and in control of own decisions, while </w:t>
+        <w:t xml:space="preserve">To be </w:t>
+      </w:r>
+      <w:r>
+        <w:t>closely i</w:t>
+      </w:r>
+      <w:r>
+        <w:t xml:space="preserve">nvolved in </w:t>
+      </w:r>
+      <w:r>
+        <w:t xml:space="preserve">a hands-on manner in </w:t>
+      </w:r>
+      <w:r>
+        <w:t>all aspects of quality management</w:t>
+      </w:r>
+      <w:r>
+        <w:t xml:space="preserve"> throughout the entire lifecycle of the organisation’s deliverables.</w:t>
+      </w:r>
+    </w:p>
+    <w:p>
+      <w:pPr>
+        <w:rPr>
+          <w:rFonts w:ascii="Ubuntu Light" w:hAnsi="Ubuntu Light"/>
+        </w:rPr>
+      </w:pPr>
+    </w:p>
+    <w:p>
+      <w:pPr>
+        <w:pStyle w:val="ListParagraph"/>
+        <w:numPr>
+          <w:ilvl w:val="0"/>
+          <w:numId w:val="1"/>
+        </w:numPr>
+        <w:ind w:left="171" w:hanging="171"/>
+        <w:contextualSpacing w:val="0"/>
+        <w:rPr>
+          <w:rFonts w:ascii="Ubuntu Light" w:hAnsi="Ubuntu Light"/>
+        </w:rPr>
+      </w:pPr>
+      <w:r>
+        <w:rPr>
+          <w:rFonts w:ascii="Ubuntu Light" w:hAnsi="Ubuntu Light"/>
+        </w:rPr>
+        <w:t>To b</w:t>
+      </w:r>
+      <w:r>
+        <w:rPr>
+          <w:rFonts w:ascii="Ubuntu Light" w:hAnsi="Ubuntu Light"/>
+        </w:rPr>
+        <w:t xml:space="preserve">e autonomous and in control of own decisions, while </w:t>
       </w:r>
       <w:r>
         <w:rPr>
@@ -904,31 +1366,64 @@
     </w:p>
     <w:p>
       <w:pPr>
+        <w:pStyle w:val="ListParagraph"/>
+        <w:rPr>
+          <w:rFonts w:ascii="Ubuntu Light" w:hAnsi="Ubuntu Light"/>
+        </w:rPr>
+      </w:pPr>
+    </w:p>
+    <w:p>
+      <w:pPr>
+        <w:pStyle w:val="ListParagraph"/>
+        <w:numPr>
+          <w:ilvl w:val="0"/>
+          <w:numId w:val="1"/>
+        </w:numPr>
         <w:ind w:left="171" w:hanging="171"/>
-        <w:rPr>
-          <w:rFonts w:ascii="Ubuntu Light" w:hAnsi="Ubuntu Light"/>
-        </w:rPr>
-      </w:pPr>
-    </w:p>
-    <w:p>
-      <w:pPr>
-        <w:rPr>
-          <w:rFonts w:ascii="Ubuntu Light" w:hAnsi="Ubuntu Light"/>
-          <w:b/>
-        </w:rPr>
-      </w:pPr>
-    </w:p>
-    <w:p>
-      <w:pPr>
-        <w:rPr>
-          <w:rFonts w:ascii="Ubuntu Light" w:hAnsi="Ubuntu Light"/>
-          <w:b/>
-        </w:rPr>
-      </w:pPr>
-    </w:p>
-    <w:p>
-      <w:pPr>
-        <w:ind w:left="171" w:hanging="171"/>
+        <w:contextualSpacing w:val="0"/>
+        <w:rPr>
+          <w:rFonts w:ascii="Ubuntu Light" w:hAnsi="Ubuntu Light"/>
+        </w:rPr>
+      </w:pPr>
+      <w:r>
+        <w:t xml:space="preserve">To </w:t>
+      </w:r>
+      <w:r>
+        <w:t xml:space="preserve">work </w:t>
+      </w:r>
+      <w:r>
+        <w:t xml:space="preserve">alongside other experts in their </w:t>
+      </w:r>
+      <w:r>
+        <w:t xml:space="preserve">respective </w:t>
+      </w:r>
+      <w:r>
+        <w:t>field</w:t>
+      </w:r>
+      <w:r>
+        <w:t>s</w:t>
+      </w:r>
+      <w:r>
+        <w:t xml:space="preserve">, </w:t>
+      </w:r>
+      <w:r>
+        <w:t xml:space="preserve">forward-thinking and with a genuine passion for technology, </w:t>
+      </w:r>
+      <w:r>
+        <w:t xml:space="preserve">who can challenge and </w:t>
+      </w:r>
+      <w:r>
+        <w:t>stimulate</w:t>
+      </w:r>
+      <w:r>
+        <w:t xml:space="preserve"> me</w:t>
+      </w:r>
+      <w:r>
+        <w:t>.</w:t>
+      </w:r>
+    </w:p>
+    <w:p>
+      <w:pPr>
         <w:jc w:val="right"/>
         <w:rPr>
           <w:rFonts w:ascii="Ubuntu Light" w:hAnsi="Ubuntu Light"/>
@@ -946,397 +1441,7 @@
           <w:sz w:val="28"/>
           <w:szCs w:val="28"/>
         </w:rPr>
-        <w:t>SUMMARY</w:t>
-      </w:r>
-    </w:p>
-    <w:p>
-      <w:pPr>
-        <w:ind w:left="171" w:hanging="171"/>
-        <w:rPr>
-          <w:rFonts w:ascii="Ubuntu Light" w:hAnsi="Ubuntu Light"/>
-        </w:rPr>
-      </w:pPr>
-      <w:r>
-        <w:rPr>
-          <w:rFonts w:ascii="Ubuntu Light" w:hAnsi="Ubuntu Light"/>
-          <w:noProof/>
-        </w:rPr>
-        <mc:AlternateContent>
-          <mc:Choice Requires="wps">
-            <w:drawing>
-              <wp:inline distT="0" distB="0" distL="0" distR="0" wp14:anchorId="381F56DA" wp14:editId="2553C25D">
-                <wp:extent cx="5715000" cy="104775"/>
-                <wp:effectExtent l="0" t="0" r="0" b="9525"/>
-                <wp:docPr id="1" name="Rectangle 1"/>
-                <wp:cNvGraphicFramePr/>
-                <a:graphic xmlns:a="http://schemas.openxmlformats.org/drawingml/2006/main">
-                  <a:graphicData uri="http://schemas.microsoft.com/office/word/2010/wordprocessingShape">
-                    <wps:wsp>
-                      <wps:cNvSpPr/>
-                      <wps:spPr>
-                        <a:xfrm>
-                          <a:off x="0" y="0"/>
-                          <a:ext cx="5715000" cy="104775"/>
-                        </a:xfrm>
-                        <a:prstGeom prst="rect">
-                          <a:avLst/>
-                        </a:prstGeom>
-                        <a:solidFill>
-                          <a:srgbClr val="FF4400"/>
-                        </a:solidFill>
-                        <a:ln>
-                          <a:noFill/>
-                        </a:ln>
-                      </wps:spPr>
-                      <wps:style>
-                        <a:lnRef idx="2">
-                          <a:schemeClr val="accent1">
-                            <a:shade val="50000"/>
-                          </a:schemeClr>
-                        </a:lnRef>
-                        <a:fillRef idx="1">
-                          <a:schemeClr val="accent1"/>
-                        </a:fillRef>
-                        <a:effectRef idx="0">
-                          <a:schemeClr val="accent1"/>
-                        </a:effectRef>
-                        <a:fontRef idx="minor">
-                          <a:schemeClr val="lt1"/>
-                        </a:fontRef>
-                      </wps:style>
-                      <wps:bodyPr rot="0" spcFirstLastPara="0" vertOverflow="overflow" horzOverflow="overflow" vert="horz" wrap="square" lIns="91440" tIns="45720" rIns="91440" bIns="45720" numCol="1" spcCol="0" rtlCol="0" fromWordArt="0" anchor="ctr" anchorCtr="0" forceAA="0" compatLnSpc="1">
-                        <a:prstTxWarp prst="textNoShape">
-                          <a:avLst/>
-                        </a:prstTxWarp>
-                        <a:noAutofit/>
-                      </wps:bodyPr>
-                    </wps:wsp>
-                  </a:graphicData>
-                </a:graphic>
-              </wp:inline>
-            </w:drawing>
-          </mc:Choice>
-          <mc:Fallback>
-            <w:pict>
-              <v:rect w14:anchorId="284639DF" id="Rectangle 1" o:spid="_x0000_s1026" style="width:450pt;height:8.25pt;visibility:visible;mso-wrap-style:square;mso-left-percent:-10001;mso-top-percent:-10001;mso-position-horizontal:absolute;mso-position-horizontal-relative:char;mso-position-vertical:absolute;mso-position-vertical-relative:line;mso-left-percent:-10001;mso-top-percent:-10001;v-text-anchor:middle" o:gfxdata="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" fillcolor="#f40" stroked="f" strokeweight="1pt">
-                <w10:anchorlock/>
-              </v:rect>
-            </w:pict>
-          </mc:Fallback>
-        </mc:AlternateContent>
-      </w:r>
-    </w:p>
-    <w:p>
-      <w:pPr>
-        <w:rPr>
-          <w:rFonts w:ascii="Ubuntu Light" w:hAnsi="Ubuntu Light"/>
-        </w:rPr>
-      </w:pPr>
-    </w:p>
-    <w:p>
-      <w:pPr>
-        <w:rPr>
-          <w:rFonts w:ascii="Ubuntu Light" w:hAnsi="Ubuntu Light"/>
-          <w:sz w:val="28"/>
-          <w:szCs w:val="28"/>
-        </w:rPr>
-      </w:pPr>
-    </w:p>
-    <w:p>
-      <w:pPr>
-        <w:ind w:right="-613"/>
-        <w:jc w:val="both"/>
-        <w:rPr>
-          <w:rFonts w:ascii="Ubuntu Light" w:hAnsi="Ubuntu Light"/>
-        </w:rPr>
-      </w:pPr>
-      <w:r>
-        <w:rPr>
-          <w:rFonts w:ascii="Ubuntu Light" w:hAnsi="Ubuntu Light"/>
-        </w:rPr>
-        <w:t>•       Organized, efficient</w:t>
-      </w:r>
-      <w:r>
-        <w:rPr>
-          <w:rFonts w:ascii="Ubuntu Light" w:hAnsi="Ubuntu Light"/>
-        </w:rPr>
-        <w:t xml:space="preserve">, </w:t>
-      </w:r>
-      <w:r>
-        <w:rPr>
-          <w:rFonts w:ascii="Ubuntu Light" w:hAnsi="Ubuntu Light"/>
-        </w:rPr>
-        <w:t>and precise, with strong communication and liaison skills.</w:t>
-      </w:r>
-    </w:p>
-    <w:p>
-      <w:pPr>
-        <w:ind w:right="-613"/>
-        <w:jc w:val="both"/>
-        <w:rPr>
-          <w:rFonts w:ascii="Ubuntu Light" w:hAnsi="Ubuntu Light"/>
-        </w:rPr>
-      </w:pPr>
-    </w:p>
-    <w:p>
-      <w:pPr>
-        <w:ind w:right="-613"/>
-        <w:jc w:val="both"/>
-        <w:rPr>
-          <w:rFonts w:ascii="Ubuntu Light" w:hAnsi="Ubuntu Light"/>
-        </w:rPr>
-      </w:pPr>
-      <w:r>
-        <w:rPr>
-          <w:rFonts w:ascii="Ubuntu Light" w:hAnsi="Ubuntu Light"/>
-        </w:rPr>
-        <w:t xml:space="preserve">•       </w:t>
-      </w:r>
-      <w:r>
-        <w:rPr>
-          <w:rFonts w:ascii="Ubuntu Light" w:hAnsi="Ubuntu Light"/>
-        </w:rPr>
-        <w:t xml:space="preserve">Highly </w:t>
-      </w:r>
-      <w:r>
-        <w:rPr>
-          <w:rFonts w:ascii="Ubuntu Light" w:hAnsi="Ubuntu Light"/>
-        </w:rPr>
-        <w:t>technical mindset, with a constant focus on personal and professional</w:t>
-      </w:r>
-      <w:r>
-        <w:rPr>
-          <w:rFonts w:ascii="Ubuntu Light" w:hAnsi="Ubuntu Light"/>
-        </w:rPr>
-        <w:t xml:space="preserve"> </w:t>
-      </w:r>
-      <w:r>
-        <w:rPr>
-          <w:rFonts w:ascii="Ubuntu Light" w:hAnsi="Ubuntu Light"/>
-        </w:rPr>
-        <w:t>development.</w:t>
-      </w:r>
-    </w:p>
-    <w:p>
-      <w:pPr>
-        <w:ind w:right="-613"/>
-        <w:jc w:val="both"/>
-        <w:rPr>
-          <w:rFonts w:ascii="Ubuntu Light" w:hAnsi="Ubuntu Light"/>
-        </w:rPr>
-      </w:pPr>
-    </w:p>
-    <w:p>
-      <w:pPr>
-        <w:ind w:right="-613"/>
-        <w:jc w:val="both"/>
-        <w:rPr>
-          <w:rFonts w:ascii="Ubuntu Light" w:hAnsi="Ubuntu Light"/>
-        </w:rPr>
-      </w:pPr>
-      <w:r>
-        <w:rPr>
-          <w:rFonts w:ascii="Ubuntu Light" w:hAnsi="Ubuntu Light"/>
-        </w:rPr>
-        <w:t>•       Skilled in planning and in the execution of complex projects in time-critical environments.</w:t>
-      </w:r>
-    </w:p>
-    <w:p>
-      <w:pPr>
-        <w:ind w:right="-613"/>
-        <w:jc w:val="both"/>
-        <w:rPr>
-          <w:rFonts w:ascii="Ubuntu Light" w:hAnsi="Ubuntu Light"/>
-        </w:rPr>
-      </w:pPr>
-    </w:p>
-    <w:p>
-      <w:pPr>
-        <w:ind w:right="-613"/>
-        <w:jc w:val="both"/>
-        <w:rPr>
-          <w:rFonts w:ascii="Ubuntu Light" w:hAnsi="Ubuntu Light"/>
-        </w:rPr>
-      </w:pPr>
-      <w:r>
-        <w:rPr>
-          <w:rFonts w:ascii="Ubuntu Light" w:hAnsi="Ubuntu Light"/>
-        </w:rPr>
-        <w:t>•       Decisive</w:t>
-      </w:r>
-      <w:r>
-        <w:rPr>
-          <w:rFonts w:ascii="Ubuntu Light" w:hAnsi="Ubuntu Light"/>
-        </w:rPr>
-        <w:t xml:space="preserve">, pragmatic, and </w:t>
-      </w:r>
-      <w:r>
-        <w:rPr>
-          <w:rFonts w:ascii="Ubuntu Light" w:hAnsi="Ubuntu Light"/>
-        </w:rPr>
-        <w:t>direct, yet flexible in responding to constantly changing assignments.</w:t>
-      </w:r>
-    </w:p>
-    <w:p>
-      <w:pPr>
-        <w:ind w:right="-613"/>
-        <w:jc w:val="both"/>
-        <w:rPr>
-          <w:rFonts w:ascii="Ubuntu Light" w:hAnsi="Ubuntu Light"/>
-        </w:rPr>
-      </w:pPr>
-    </w:p>
-    <w:p>
-      <w:pPr>
-        <w:ind w:right="-613"/>
-        <w:jc w:val="both"/>
-        <w:rPr>
-          <w:rFonts w:ascii="Ubuntu Light" w:hAnsi="Ubuntu Light"/>
-        </w:rPr>
-      </w:pPr>
-      <w:r>
-        <w:rPr>
-          <w:rFonts w:ascii="Ubuntu Light" w:hAnsi="Ubuntu Light"/>
-        </w:rPr>
-        <w:t>•       Enthusiastic, creative, and willing to assume increased responsibility.</w:t>
-      </w:r>
-    </w:p>
-    <w:p>
-      <w:pPr>
-        <w:ind w:right="-613"/>
-        <w:jc w:val="both"/>
-        <w:rPr>
-          <w:rFonts w:ascii="Ubuntu Light" w:hAnsi="Ubuntu Light"/>
-        </w:rPr>
-      </w:pPr>
-    </w:p>
-    <w:p>
-      <w:pPr>
-        <w:ind w:right="-613"/>
-        <w:jc w:val="both"/>
-        <w:rPr>
-          <w:rFonts w:ascii="Ubuntu Light" w:hAnsi="Ubuntu Light"/>
-        </w:rPr>
-      </w:pPr>
-      <w:r>
-        <w:rPr>
-          <w:rFonts w:ascii="Ubuntu Light" w:hAnsi="Ubuntu Light"/>
-        </w:rPr>
-        <w:t>•       Skilled in analysing warning signs, identifying the problem, and finding the solution.</w:t>
-      </w:r>
-    </w:p>
-    <w:p>
-      <w:pPr>
-        <w:ind w:right="-613"/>
-        <w:jc w:val="both"/>
-        <w:rPr>
-          <w:rFonts w:ascii="Ubuntu Light" w:hAnsi="Ubuntu Light"/>
-        </w:rPr>
-      </w:pPr>
-    </w:p>
-    <w:p>
-      <w:pPr>
-        <w:ind w:right="-613"/>
-        <w:jc w:val="both"/>
-        <w:rPr>
-          <w:rFonts w:ascii="Ubuntu Light" w:hAnsi="Ubuntu Light"/>
-        </w:rPr>
-      </w:pPr>
-      <w:r>
-        <w:rPr>
-          <w:rFonts w:ascii="Ubuntu Light" w:hAnsi="Ubuntu Light"/>
-        </w:rPr>
-        <w:t>•       Effectively able to communicate with customers, staff, management, and stakeholders.</w:t>
-      </w:r>
-    </w:p>
-    <w:p>
-      <w:pPr>
-        <w:ind w:right="-613"/>
-        <w:jc w:val="both"/>
-        <w:rPr>
-          <w:rFonts w:ascii="Ubuntu Light" w:hAnsi="Ubuntu Light"/>
-        </w:rPr>
-      </w:pPr>
-    </w:p>
-    <w:p>
-      <w:pPr>
-        <w:ind w:right="-613"/>
-        <w:jc w:val="both"/>
-        <w:rPr>
-          <w:rFonts w:ascii="Ubuntu Light" w:hAnsi="Ubuntu Light"/>
-        </w:rPr>
-      </w:pPr>
-      <w:r>
-        <w:rPr>
-          <w:rFonts w:ascii="Ubuntu Light" w:hAnsi="Ubuntu Light"/>
-        </w:rPr>
-        <w:t>•       High initiative, with strong self-management and team management skills.</w:t>
-      </w:r>
-    </w:p>
-    <w:p>
-      <w:pPr>
-        <w:ind w:right="-613"/>
-        <w:jc w:val="both"/>
-        <w:rPr>
-          <w:rFonts w:ascii="Ubuntu Light" w:hAnsi="Ubuntu Light"/>
-        </w:rPr>
-      </w:pPr>
-    </w:p>
-    <w:p>
-      <w:pPr>
-        <w:ind w:right="-613"/>
-        <w:jc w:val="both"/>
-        <w:rPr>
-          <w:rFonts w:ascii="Ubuntu Light" w:hAnsi="Ubuntu Light"/>
-        </w:rPr>
-      </w:pPr>
-      <w:r>
-        <w:rPr>
-          <w:rFonts w:ascii="Ubuntu Light" w:hAnsi="Ubuntu Light"/>
-        </w:rPr>
         <w:lastRenderedPageBreak/>
-        <w:t xml:space="preserve">•       </w:t>
-      </w:r>
-      <w:r>
-        <w:rPr>
-          <w:rFonts w:ascii="Ubuntu Light" w:hAnsi="Ubuntu Light"/>
-        </w:rPr>
-        <w:t>Strong ability to offer training and/or mentorship to peers and team members.</w:t>
-      </w:r>
-    </w:p>
-    <w:p>
-      <w:pPr>
-        <w:rPr>
-          <w:rFonts w:ascii="Ubuntu Light" w:hAnsi="Ubuntu Light"/>
-        </w:rPr>
-      </w:pPr>
-    </w:p>
-    <w:p>
-      <w:pPr>
-        <w:rPr>
-          <w:rFonts w:ascii="Ubuntu Light" w:hAnsi="Ubuntu Light"/>
-        </w:rPr>
-      </w:pPr>
-    </w:p>
-    <w:p>
-      <w:pPr>
-        <w:jc w:val="right"/>
-        <w:rPr>
-          <w:rFonts w:ascii="Ubuntu Light" w:hAnsi="Ubuntu Light"/>
-          <w:b/>
-          <w:color w:val="FF4400"/>
-          <w:sz w:val="28"/>
-          <w:szCs w:val="28"/>
-        </w:rPr>
-      </w:pPr>
-      <w:r>
-        <w:rPr>
-          <w:rFonts w:ascii="Ubuntu Light" w:hAnsi="Ubuntu Light"/>
-          <w:b/>
-          <w:color w:val="FF4400"/>
-          <w:sz w:val="28"/>
-          <w:szCs w:val="28"/>
-        </w:rPr>
         <w:t xml:space="preserve">WORK </w:t>
       </w:r>
       <w:r>
@@ -1490,14 +1595,12 @@
           <w:rFonts w:ascii="Ubuntu Light" w:hAnsi="Ubuntu Light"/>
         </w:rPr>
       </w:pPr>
-      <w:proofErr w:type="spellStart"/>
       <w:r>
         <w:rPr>
           <w:rFonts w:ascii="Ubuntu Light" w:hAnsi="Ubuntu Light"/>
         </w:rPr>
         <w:t>Fincore</w:t>
       </w:r>
-      <w:proofErr w:type="spellEnd"/>
     </w:p>
     <w:p>
       <w:pPr>
@@ -1545,6 +1648,13 @@
           <w:color w:val="BFBFBF" w:themeColor="background1" w:themeShade="BF"/>
         </w:rPr>
         <w:t>… Description To Be Added</w:t>
+      </w:r>
+      <w:r>
+        <w:rPr>
+          <w:rFonts w:ascii="Ubuntu Light" w:hAnsi="Ubuntu Light"/>
+          <w:color w:val="BFBFBF" w:themeColor="background1" w:themeShade="BF"/>
+        </w:rPr>
+        <w:t xml:space="preserve"> (security clearance !)</w:t>
       </w:r>
     </w:p>
     <w:p>
@@ -1783,76 +1893,34 @@
         <w:rPr>
           <w:rFonts w:ascii="Ubuntu Light" w:hAnsi="Ubuntu Light"/>
         </w:rPr>
-        <w:t xml:space="preserve">As a functionality tester, my main responsibilities include completing playthroughs of multiple types such as exhaustive runs where the goal is to achieve 100% completion, </w:t>
-      </w:r>
-      <w:proofErr w:type="spellStart"/>
-      <w:r>
-        <w:rPr>
-          <w:rFonts w:ascii="Ubuntu Light" w:hAnsi="Ubuntu Light"/>
-        </w:rPr>
-        <w:t>speedruns</w:t>
-      </w:r>
-      <w:proofErr w:type="spellEnd"/>
-      <w:r>
-        <w:rPr>
-          <w:rFonts w:ascii="Ubuntu Light" w:hAnsi="Ubuntu Light"/>
-        </w:rPr>
-        <w:t xml:space="preserve"> where the goal is to complete the game in as little time as possible or pacifist runs where the goal is to complete the game without engaging any enemies whatsoever. During</w:t>
-      </w:r>
-    </w:p>
-    <w:p>
-      <w:pPr>
-        <w:rPr>
-          <w:rFonts w:ascii="Ubuntu Light" w:hAnsi="Ubuntu Light"/>
-        </w:rPr>
-      </w:pPr>
-    </w:p>
-    <w:p>
-      <w:pPr>
-        <w:rPr>
-          <w:rFonts w:ascii="Ubuntu Light" w:hAnsi="Ubuntu Light"/>
-        </w:rPr>
-      </w:pPr>
-    </w:p>
-    <w:p>
-      <w:pPr>
-        <w:rPr>
-          <w:rFonts w:ascii="Ubuntu Light" w:hAnsi="Ubuntu Light"/>
-        </w:rPr>
-      </w:pPr>
-      <w:r>
-        <w:rPr>
-          <w:rFonts w:ascii="Ubuntu Light" w:hAnsi="Ubuntu Light"/>
-        </w:rPr>
-        <w:t>these playthroughs, it is one of my core tasks to find functionality issues, establish reliable steps to reproduce these issues alongside an accurate reproduction rate, and then finally to log the discovered issues into the defect management tool (</w:t>
-      </w:r>
-      <w:proofErr w:type="spellStart"/>
-      <w:r>
-        <w:rPr>
-          <w:rFonts w:ascii="Ubuntu Light" w:hAnsi="Ubuntu Light"/>
-        </w:rPr>
-        <w:t>DevSuite</w:t>
-      </w:r>
-      <w:proofErr w:type="spellEnd"/>
-      <w:r>
-        <w:rPr>
-          <w:rFonts w:ascii="Ubuntu Light" w:hAnsi="Ubuntu Light"/>
-        </w:rPr>
-        <w:t xml:space="preserve">, </w:t>
-      </w:r>
-      <w:proofErr w:type="spellStart"/>
-      <w:r>
-        <w:rPr>
-          <w:rFonts w:ascii="Ubuntu Light" w:hAnsi="Ubuntu Light"/>
-        </w:rPr>
-        <w:t>TestTrack</w:t>
-      </w:r>
-      <w:proofErr w:type="spellEnd"/>
-      <w:r>
-        <w:rPr>
-          <w:rFonts w:ascii="Ubuntu Light" w:hAnsi="Ubuntu Light"/>
-        </w:rPr>
-        <w:t xml:space="preserve"> Pro).</w:t>
+        <w:t>As a functionality tester, my main responsibilities include completing playthroughs of multiple types such as exhaustive runs where the goal is to achieve 100% completion, speedruns where the goal is to complete the game in as little time as possible or pacifist runs where the goal is to complete the game without engaging any enemies whatsoever. During</w:t>
+      </w:r>
+    </w:p>
+    <w:p>
+      <w:pPr>
+        <w:rPr>
+          <w:rFonts w:ascii="Ubuntu Light" w:hAnsi="Ubuntu Light"/>
+        </w:rPr>
+      </w:pPr>
+    </w:p>
+    <w:p>
+      <w:pPr>
+        <w:rPr>
+          <w:rFonts w:ascii="Ubuntu Light" w:hAnsi="Ubuntu Light"/>
+        </w:rPr>
+      </w:pPr>
+    </w:p>
+    <w:p>
+      <w:pPr>
+        <w:rPr>
+          <w:rFonts w:ascii="Ubuntu Light" w:hAnsi="Ubuntu Light"/>
+        </w:rPr>
+      </w:pPr>
+      <w:r>
+        <w:rPr>
+          <w:rFonts w:ascii="Ubuntu Light" w:hAnsi="Ubuntu Light"/>
+        </w:rPr>
+        <w:t>these playthroughs, it is one of my core tasks to find functionality issues, establish reliable steps to reproduce these issues alongside an accurate reproduction rate, and then finally to log the discovered issues into the defect management tool (DevSuite, TestTrack Pro).</w:t>
       </w:r>
     </w:p>
     <w:p>
@@ -1989,21 +2057,7 @@
         <w:rPr>
           <w:rFonts w:ascii="Ubuntu Light" w:hAnsi="Ubuntu Light"/>
         </w:rPr>
-        <w:t xml:space="preserve">Missing Link Media is a multimedia production studio. My responsibilities here range from shooting stock videos and photos to editing or producing sound and, finally, mixing them together to produce high quality multimedia products. In the editing and post-processing stages I constantly use Adobe Premiere, Adobe After Effect, Adobe </w:t>
-      </w:r>
-      <w:proofErr w:type="gramStart"/>
-      <w:r>
-        <w:rPr>
-          <w:rFonts w:ascii="Ubuntu Light" w:hAnsi="Ubuntu Light"/>
-        </w:rPr>
-        <w:t>Photoshop</w:t>
-      </w:r>
-      <w:proofErr w:type="gramEnd"/>
-      <w:r>
-        <w:rPr>
-          <w:rFonts w:ascii="Ubuntu Light" w:hAnsi="Ubuntu Light"/>
-        </w:rPr>
-        <w:t xml:space="preserve"> and Adobe Audition.</w:t>
+        <w:t>Missing Link Media is a multimedia production studio. My responsibilities here range from shooting stock videos and photos to editing or producing sound and, finally, mixing them together to produce high quality multimedia products. In the editing and post-processing stages I constantly use Adobe Premiere, Adobe After Effect, Adobe Photoshop and Adobe Audition.</w:t>
       </w:r>
     </w:p>
     <w:p>
@@ -2207,21 +2261,7 @@
         <w:rPr>
           <w:rFonts w:ascii="Ubuntu Light" w:hAnsi="Ubuntu Light"/>
         </w:rPr>
-        <w:t xml:space="preserve"> focused on workflow efficiency and successfully meeting deadlines. One of my core responsibilities is to build test plans and sanity checklists that achieve a practical high degree of test coverage. In addition, I update the test documentation </w:t>
-      </w:r>
-      <w:proofErr w:type="gramStart"/>
-      <w:r>
-        <w:rPr>
-          <w:rFonts w:ascii="Ubuntu Light" w:hAnsi="Ubuntu Light"/>
-        </w:rPr>
-        <w:t>on a daily basis</w:t>
-      </w:r>
-      <w:proofErr w:type="gramEnd"/>
-      <w:r>
-        <w:rPr>
-          <w:rFonts w:ascii="Ubuntu Light" w:hAnsi="Ubuntu Light"/>
-        </w:rPr>
-        <w:t xml:space="preserve"> to prevent the use of deprecated or redundant data. At the start of the day, I forward tasks to the team and assign tools and devices that are relevant to the current project. At the end of the day, I revise and centralize reports on the logged defects and prepare the test strategy for the upcoming day based</w:t>
+        <w:t xml:space="preserve"> focused on workflow efficiency and successfully meeting deadlines. One of my core responsibilities is to build test plans and sanity checklists that achieve a practical high degree of test coverage. In addition, I update the test documentation on a daily basis to prevent the use of deprecated or redundant data. At the start of the day, I forward tasks to the team and assign tools and devices that are relevant to the current project. At the end of the day, I revise and centralize reports on the logged defects and prepare the test strategy for the upcoming day based</w:t>
       </w:r>
       <w:r>
         <w:rPr>
@@ -2391,35 +2431,7 @@
         <w:rPr>
           <w:rFonts w:ascii="Ubuntu Light" w:hAnsi="Ubuntu Light"/>
         </w:rPr>
-        <w:t xml:space="preserve">My main responsibility is to identify as many defects as possible as early in the testing phase as possible, so that the product's life cycle flows efficiently. When a bug is found, part of my responsibilities is to log it in a defect management tool such as Mantis, </w:t>
-      </w:r>
-      <w:proofErr w:type="spellStart"/>
-      <w:r>
-        <w:rPr>
-          <w:rFonts w:ascii="Ubuntu Light" w:hAnsi="Ubuntu Light"/>
-        </w:rPr>
-        <w:t>DevTrack</w:t>
-      </w:r>
-      <w:proofErr w:type="spellEnd"/>
-      <w:r>
-        <w:rPr>
-          <w:rFonts w:ascii="Ubuntu Light" w:hAnsi="Ubuntu Light"/>
-        </w:rPr>
-        <w:t xml:space="preserve"> or </w:t>
-      </w:r>
-      <w:proofErr w:type="spellStart"/>
-      <w:r>
-        <w:rPr>
-          <w:rFonts w:ascii="Ubuntu Light" w:hAnsi="Ubuntu Light"/>
-        </w:rPr>
-        <w:t>TestTrack</w:t>
-      </w:r>
-      <w:proofErr w:type="spellEnd"/>
-      <w:r>
-        <w:rPr>
-          <w:rFonts w:ascii="Ubuntu Light" w:hAnsi="Ubuntu Light"/>
-        </w:rPr>
-        <w:t xml:space="preserve"> Pro. A full report of the issues is generated and sent to the QA Manager at the end of the day. When the next build is deployed, I run all resolved defects through retesting and/or regression testing and confirm which ones still reproduce and which ones have successfully passed fix verification.</w:t>
+        <w:t>My main responsibility is to identify as many defects as possible as early in the testing phase as possible, so that the product's life cycle flows efficiently. When a bug is found, part of my responsibilities is to log it in a defect management tool such as Mantis, DevTrack or TestTrack Pro. A full report of the issues is generated and sent to the QA Manager at the end of the day. When the next build is deployed, I run all resolved defects through retesting and/or regression testing and confirm which ones still reproduce and which ones have successfully passed fix verification.</w:t>
       </w:r>
     </w:p>
     <w:p>
@@ -2709,15 +2721,7 @@
           <w:rFonts w:ascii="Ubuntu Light" w:hAnsi="Ubuntu Light"/>
           <w:bCs/>
         </w:rPr>
-        <w:t xml:space="preserve">on the money market statistical reporting of the </w:t>
-      </w:r>
-      <w:proofErr w:type="spellStart"/>
-      <w:r>
-        <w:rPr>
-          <w:rFonts w:ascii="Ubuntu Light" w:hAnsi="Ubuntu Light"/>
-          <w:bCs/>
-        </w:rPr>
-        <w:t>Euro</w:t>
+        <w:t>on the money market statistical reporting of the Euro</w:t>
       </w:r>
       <w:r>
         <w:rPr>
@@ -2733,7 +2737,6 @@
         </w:rPr>
         <w:t>ystem</w:t>
       </w:r>
-      <w:proofErr w:type="spellEnd"/>
       <w:r>
         <w:rPr>
           <w:rFonts w:ascii="Ubuntu Light" w:hAnsi="Ubuntu Light"/>
@@ -2894,7 +2897,6 @@
         </w:rPr>
         <w:t xml:space="preserve"> complete, accurate, consistent, and up-to-date information on all individual securities relevant for the statistical purposes of the European System </w:t>
       </w:r>
-      <w:proofErr w:type="gramStart"/>
       <w:r>
         <w:rPr>
           <w:rFonts w:ascii="Ubuntu Light" w:hAnsi="Ubuntu Light"/>
@@ -2907,15 +2909,7 @@
           <w:rFonts w:ascii="Ubuntu Light" w:hAnsi="Ubuntu Light"/>
           <w:bCs/>
         </w:rPr>
-        <w:t>f</w:t>
-      </w:r>
-      <w:proofErr w:type="gramEnd"/>
-      <w:r>
-        <w:rPr>
-          <w:rFonts w:ascii="Ubuntu Light" w:hAnsi="Ubuntu Light"/>
-          <w:bCs/>
-        </w:rPr>
-        <w:t xml:space="preserve"> Central Banks</w:t>
+        <w:t>f Central Banks</w:t>
       </w:r>
       <w:r>
         <w:rPr>
@@ -3307,73 +3301,72 @@
           <w:rFonts w:ascii="Ubuntu Light" w:hAnsi="Ubuntu Light"/>
           <w:bCs/>
         </w:rPr>
+        <w:t>examples of which include</w:t>
+      </w:r>
+      <w:r>
+        <w:rPr>
+          <w:rFonts w:ascii="Ubuntu Light" w:hAnsi="Ubuntu Light"/>
+          <w:bCs/>
+        </w:rPr>
+        <w:t xml:space="preserve"> visa applications</w:t>
+      </w:r>
+      <w:r>
+        <w:rPr>
+          <w:rFonts w:ascii="Ubuntu Light" w:hAnsi="Ubuntu Light"/>
+          <w:bCs/>
+        </w:rPr>
+        <w:t xml:space="preserve">, lorry cargo border processing forms, </w:t>
+      </w:r>
+      <w:r>
+        <w:rPr>
+          <w:rFonts w:ascii="Ubuntu Light" w:hAnsi="Ubuntu Light"/>
+          <w:bCs/>
+        </w:rPr>
+        <w:t xml:space="preserve">and </w:t>
+      </w:r>
+      <w:r>
+        <w:rPr>
+          <w:rFonts w:ascii="Ubuntu Light" w:hAnsi="Ubuntu Light"/>
+          <w:bCs/>
+        </w:rPr>
+        <w:t xml:space="preserve">maritime transport </w:t>
+      </w:r>
+      <w:r>
+        <w:rPr>
+          <w:rFonts w:ascii="Ubuntu Light" w:hAnsi="Ubuntu Light"/>
+          <w:bCs/>
+        </w:rPr>
+        <w:t>requests</w:t>
+      </w:r>
+      <w:r>
+        <w:rPr>
+          <w:rFonts w:ascii="Ubuntu Light" w:hAnsi="Ubuntu Light"/>
+          <w:bCs/>
+        </w:rPr>
+        <w:t>.</w:t>
+      </w:r>
+    </w:p>
+    <w:p>
+      <w:pPr>
+        <w:rPr>
+          <w:rFonts w:ascii="Ubuntu Light" w:hAnsi="Ubuntu Light"/>
+          <w:bCs/>
+        </w:rPr>
+      </w:pPr>
+    </w:p>
+    <w:p>
+      <w:pPr>
+        <w:rPr>
+          <w:rFonts w:ascii="Ubuntu Light" w:hAnsi="Ubuntu Light"/>
+          <w:bCs/>
+        </w:rPr>
+      </w:pPr>
+      <w:r>
+        <w:rPr>
+          <w:rFonts w:ascii="Ubuntu Light" w:hAnsi="Ubuntu Light"/>
+          <w:b/>
+        </w:rPr>
         <w:lastRenderedPageBreak/>
-        <w:t>examples of which include</w:t>
-      </w:r>
-      <w:r>
-        <w:rPr>
-          <w:rFonts w:ascii="Ubuntu Light" w:hAnsi="Ubuntu Light"/>
-          <w:bCs/>
-        </w:rPr>
-        <w:t xml:space="preserve"> visa applications</w:t>
-      </w:r>
-      <w:r>
-        <w:rPr>
-          <w:rFonts w:ascii="Ubuntu Light" w:hAnsi="Ubuntu Light"/>
-          <w:bCs/>
-        </w:rPr>
-        <w:t xml:space="preserve">, lorry cargo border processing forms, </w:t>
-      </w:r>
-      <w:r>
-        <w:rPr>
-          <w:rFonts w:ascii="Ubuntu Light" w:hAnsi="Ubuntu Light"/>
-          <w:bCs/>
-        </w:rPr>
-        <w:t xml:space="preserve">and </w:t>
-      </w:r>
-      <w:r>
-        <w:rPr>
-          <w:rFonts w:ascii="Ubuntu Light" w:hAnsi="Ubuntu Light"/>
-          <w:bCs/>
-        </w:rPr>
-        <w:t xml:space="preserve">maritime transport </w:t>
-      </w:r>
-      <w:r>
-        <w:rPr>
-          <w:rFonts w:ascii="Ubuntu Light" w:hAnsi="Ubuntu Light"/>
-          <w:bCs/>
-        </w:rPr>
-        <w:t>requests</w:t>
-      </w:r>
-      <w:r>
-        <w:rPr>
-          <w:rFonts w:ascii="Ubuntu Light" w:hAnsi="Ubuntu Light"/>
-          <w:bCs/>
-        </w:rPr>
-        <w:t>.</w:t>
-      </w:r>
-    </w:p>
-    <w:p>
-      <w:pPr>
-        <w:rPr>
-          <w:rFonts w:ascii="Ubuntu Light" w:hAnsi="Ubuntu Light"/>
-          <w:bCs/>
-        </w:rPr>
-      </w:pPr>
-    </w:p>
-    <w:p>
-      <w:pPr>
-        <w:rPr>
-          <w:rFonts w:ascii="Ubuntu Light" w:hAnsi="Ubuntu Light"/>
-          <w:bCs/>
-        </w:rPr>
-      </w:pPr>
-      <w:proofErr w:type="spellStart"/>
-      <w:r>
-        <w:rPr>
-          <w:rFonts w:ascii="Ubuntu Light" w:hAnsi="Ubuntu Light"/>
-          <w:b/>
-        </w:rPr>
         <w:t>m</w:t>
       </w:r>
       <w:r>
@@ -3383,7 +3376,6 @@
         </w:rPr>
         <w:t>eddbase</w:t>
       </w:r>
-      <w:proofErr w:type="spellEnd"/>
       <w:r>
         <w:rPr>
           <w:rFonts w:ascii="Ubuntu Light" w:hAnsi="Ubuntu Light"/>
@@ -3402,30 +3394,27 @@
         <w:t xml:space="preserve">he UK’s leading online </w:t>
       </w:r>
       <w:r>
-        <w:t>electronic health record</w:t>
+        <w:t xml:space="preserve">electronic health record </w:t>
+      </w:r>
+      <w:r>
+        <w:t>solution, designed for healthcare professionals seeking a secure practice management and patient record system</w:t>
+      </w:r>
+      <w:r>
+        <w:t>. It i</w:t>
+      </w:r>
+      <w:r>
+        <w:t>ncludes a full suite of healthcare management software features covering consultations, cross-organisation scheduling, patient analysis, document management, electronic referrals, pathology</w:t>
+      </w:r>
+      <w:r>
+        <w:t>,</w:t>
+      </w:r>
+      <w:r>
+        <w:t xml:space="preserve"> and reporting.</w:t>
       </w:r>
       <w:r>
         <w:t xml:space="preserve"> </w:t>
       </w:r>
       <w:r>
-        <w:t>solution, designed for healthcare professionals seeking a secure practice management and patient record system</w:t>
-      </w:r>
-      <w:r>
-        <w:t>. It i</w:t>
-      </w:r>
-      <w:r>
-        <w:t>ncludes a full suite of healthcare management software features covering consultations, cross-organisation scheduling, patient analysis, document management, electronic referrals, pathology</w:t>
-      </w:r>
-      <w:r>
-        <w:t>,</w:t>
-      </w:r>
-      <w:r>
-        <w:t xml:space="preserve"> and reporting.</w:t>
-      </w:r>
-      <w:r>
-        <w:t xml:space="preserve"> </w:t>
-      </w:r>
-      <w:r>
         <w:t xml:space="preserve">The system also offers a user-friendly patient portal, automated email and SMS appointment reminders, and a built-in telemedicine platform with </w:t>
       </w:r>
       <w:r>
@@ -3435,15 +3424,7 @@
         <w:t>mobile app.</w:t>
       </w:r>
       <w:r>
-        <w:t xml:space="preserve"> Currently, </w:t>
-      </w:r>
-      <w:proofErr w:type="spellStart"/>
-      <w:r>
-        <w:t>meddbase</w:t>
-      </w:r>
-      <w:proofErr w:type="spellEnd"/>
-      <w:r>
-        <w:t xml:space="preserve"> is being</w:t>
+        <w:t xml:space="preserve"> Currently, meddbase is being</w:t>
       </w:r>
       <w:r>
         <w:t xml:space="preserve"> employed</w:t>
@@ -3487,14 +3468,7 @@
           <w:rFonts w:ascii="Ubuntu Light" w:hAnsi="Ubuntu Light"/>
           <w:bCs/>
         </w:rPr>
-        <w:t>can be found at</w:t>
-      </w:r>
-      <w:r>
-        <w:rPr>
-          <w:rFonts w:ascii="Ubuntu Light" w:hAnsi="Ubuntu Light"/>
-          <w:bCs/>
-        </w:rPr>
-        <w:t xml:space="preserve"> </w:t>
+        <w:t xml:space="preserve">can be found at </w:t>
       </w:r>
       <w:hyperlink r:id="rId10" w:history="1">
         <w:r>
@@ -3630,24 +3604,14 @@
         <w:t xml:space="preserve"> which both influences and is influenced by </w:t>
       </w:r>
       <w:r>
-        <w:t>real life transfer market activity</w:t>
-      </w:r>
-      <w:r>
-        <w:t xml:space="preserve">. </w:t>
-      </w:r>
-      <w:r>
-        <w:rPr>
-          <w:rFonts w:ascii="Ubuntu Light" w:hAnsi="Ubuntu Light"/>
-          <w:bCs/>
-        </w:rPr>
-        <w:t>Additional information can be found at</w:t>
-      </w:r>
-      <w:r>
-        <w:rPr>
-          <w:rFonts w:ascii="Ubuntu Light" w:hAnsi="Ubuntu Light"/>
-          <w:bCs/>
-        </w:rPr>
-        <w:t xml:space="preserve"> </w:t>
+        <w:t xml:space="preserve">real life transfer market activity. </w:t>
+      </w:r>
+      <w:r>
+        <w:rPr>
+          <w:rFonts w:ascii="Ubuntu Light" w:hAnsi="Ubuntu Light"/>
+          <w:bCs/>
+        </w:rPr>
+        <w:t xml:space="preserve">Additional information can be found at </w:t>
       </w:r>
       <w:hyperlink r:id="rId11" w:history="1">
         <w:r>
@@ -3909,6 +3873,16 @@
         </w:rPr>
         <w:t xml:space="preserve"> &amp; TOOLS</w:t>
       </w:r>
+      <w:r>
+        <w:rPr>
+          <w:rFonts w:ascii="Ubuntu Light" w:hAnsi="Ubuntu Light"/>
+          <w:b/>
+          <w:color w:val="FF4400"/>
+          <w:sz w:val="28"/>
+          <w:szCs w:val="28"/>
+        </w:rPr>
+        <w:t xml:space="preserve"> (NON-EXHAUSTIVE)</w:t>
+      </w:r>
     </w:p>
     <w:p>
       <w:pPr>
@@ -3922,7 +3896,6 @@
           <w:rFonts w:ascii="Ubuntu Light" w:hAnsi="Ubuntu Light"/>
           <w:noProof/>
         </w:rPr>
-        <w:lastRenderedPageBreak/>
         <mc:AlternateContent>
           <mc:Choice Requires="wps">
             <w:drawing>
@@ -4041,6 +4014,7 @@
                 <w:rFonts w:ascii="Ubuntu Light" w:hAnsi="Ubuntu Light"/>
                 <w:b/>
               </w:rPr>
+              <w:lastRenderedPageBreak/>
               <w:t>Languages</w:t>
             </w:r>
             <w:r>
@@ -4243,16 +4217,8 @@
               <w:rPr>
                 <w:rFonts w:ascii="Ubuntu Light" w:hAnsi="Ubuntu Light"/>
               </w:rPr>
-              <w:t>language-</w:t>
+              <w:t>language-ext</w:t>
             </w:r>
-            <w:proofErr w:type="spellStart"/>
-            <w:r>
-              <w:rPr>
-                <w:rFonts w:ascii="Ubuntu Light" w:hAnsi="Ubuntu Light"/>
-              </w:rPr>
-              <w:t>ext</w:t>
-            </w:r>
-            <w:proofErr w:type="spellEnd"/>
           </w:p>
           <w:p>
             <w:pPr>
@@ -4327,14 +4293,12 @@
                 <w:rFonts w:ascii="Ubuntu Light" w:hAnsi="Ubuntu Light"/>
               </w:rPr>
             </w:pPr>
-            <w:proofErr w:type="spellStart"/>
             <w:r>
               <w:rPr>
                 <w:rFonts w:ascii="Ubuntu Light" w:hAnsi="Ubuntu Light"/>
               </w:rPr>
               <w:t>RegEx</w:t>
             </w:r>
-            <w:proofErr w:type="spellEnd"/>
           </w:p>
           <w:p>
             <w:pPr>
@@ -4548,14 +4512,12 @@
                 <w:rFonts w:ascii="Ubuntu Light" w:hAnsi="Ubuntu Light"/>
               </w:rPr>
             </w:pPr>
-            <w:proofErr w:type="spellStart"/>
             <w:r>
               <w:rPr>
                 <w:rFonts w:ascii="Ubuntu Light" w:hAnsi="Ubuntu Light"/>
               </w:rPr>
               <w:t>SpecFlow</w:t>
             </w:r>
-            <w:proofErr w:type="spellEnd"/>
           </w:p>
           <w:p>
             <w:pPr>
@@ -4755,7 +4717,6 @@
                 <w:rFonts w:ascii="Ubuntu Light" w:hAnsi="Ubuntu Light"/>
                 <w:b/>
               </w:rPr>
-              <w:lastRenderedPageBreak/>
               <w:t>DevOps</w:t>
             </w:r>
           </w:p>
@@ -4960,14 +4921,12 @@
                 <w:rFonts w:ascii="Ubuntu Light" w:hAnsi="Ubuntu Light"/>
               </w:rPr>
             </w:pPr>
-            <w:proofErr w:type="spellStart"/>
             <w:r>
               <w:rPr>
                 <w:rFonts w:ascii="Ubuntu Light" w:hAnsi="Ubuntu Light"/>
               </w:rPr>
               <w:t>GitKraken</w:t>
             </w:r>
-            <w:proofErr w:type="spellEnd"/>
           </w:p>
           <w:p>
             <w:pPr>
@@ -5411,7 +5370,6 @@
                 <w:rFonts w:ascii="Ubuntu Light" w:hAnsi="Ubuntu Light"/>
                 <w:b/>
               </w:rPr>
-              <w:lastRenderedPageBreak/>
               <w:t>Front-End</w:t>
             </w:r>
           </w:p>
@@ -5558,16 +5516,8 @@
               <w:rPr>
                 <w:rFonts w:ascii="Ubuntu Light" w:hAnsi="Ubuntu Light"/>
               </w:rPr>
-              <w:t xml:space="preserve">MySQL </w:t>
+              <w:t>MySQL WorkBench</w:t>
             </w:r>
-            <w:proofErr w:type="spellStart"/>
-            <w:r>
-              <w:rPr>
-                <w:rFonts w:ascii="Ubuntu Light" w:hAnsi="Ubuntu Light"/>
-              </w:rPr>
-              <w:t>WorkBench</w:t>
-            </w:r>
-            <w:proofErr w:type="spellEnd"/>
           </w:p>
           <w:p>
             <w:pPr>
@@ -5685,14 +5635,12 @@
                 <w:rFonts w:ascii="Ubuntu Light" w:hAnsi="Ubuntu Light"/>
               </w:rPr>
             </w:pPr>
-            <w:proofErr w:type="spellStart"/>
             <w:r>
               <w:rPr>
                 <w:rFonts w:ascii="Ubuntu Light" w:hAnsi="Ubuntu Light"/>
               </w:rPr>
               <w:t>Fibery</w:t>
             </w:r>
-            <w:proofErr w:type="spellEnd"/>
           </w:p>
           <w:p>
             <w:pPr>
@@ -5747,14 +5695,12 @@
                 <w:rFonts w:ascii="Ubuntu Light" w:hAnsi="Ubuntu Light"/>
               </w:rPr>
             </w:pPr>
-            <w:proofErr w:type="spellStart"/>
             <w:r>
               <w:rPr>
                 <w:rFonts w:ascii="Ubuntu Light" w:hAnsi="Ubuntu Light"/>
               </w:rPr>
               <w:t>targetprocess</w:t>
             </w:r>
-            <w:proofErr w:type="spellEnd"/>
           </w:p>
           <w:p>
             <w:pPr>
@@ -5808,14 +5754,12 @@
                 <w:rFonts w:ascii="Ubuntu Light" w:hAnsi="Ubuntu Light"/>
               </w:rPr>
             </w:pPr>
-            <w:proofErr w:type="spellStart"/>
             <w:r>
               <w:rPr>
                 <w:rFonts w:ascii="Ubuntu Light" w:hAnsi="Ubuntu Light"/>
               </w:rPr>
               <w:t>mockaroo</w:t>
             </w:r>
-            <w:proofErr w:type="spellEnd"/>
           </w:p>
           <w:p>
             <w:pPr>
@@ -6050,22 +5994,22 @@
           <w:sz w:val="28"/>
           <w:szCs w:val="28"/>
         </w:rPr>
+        <w:t>VOLUNTEER EXPERIENCE &amp; PERSONAL PROJECTS</w:t>
+      </w:r>
+    </w:p>
+    <w:p>
+      <w:pPr>
+        <w:rPr>
+          <w:rFonts w:ascii="Ubuntu Light" w:hAnsi="Ubuntu Light"/>
+          <w:b/>
+        </w:rPr>
+      </w:pPr>
+      <w:r>
+        <w:rPr>
+          <w:rFonts w:ascii="Ubuntu Light" w:hAnsi="Ubuntu Light"/>
+          <w:noProof/>
+        </w:rPr>
         <w:lastRenderedPageBreak/>
-        <w:t>VOLUNTEER EXPERIENCE &amp; PERSONAL PROJECTS</w:t>
-      </w:r>
-    </w:p>
-    <w:p>
-      <w:pPr>
-        <w:rPr>
-          <w:rFonts w:ascii="Ubuntu Light" w:hAnsi="Ubuntu Light"/>
-          <w:b/>
-        </w:rPr>
-      </w:pPr>
-      <w:r>
-        <w:rPr>
-          <w:rFonts w:ascii="Ubuntu Light" w:hAnsi="Ubuntu Light"/>
-          <w:noProof/>
-        </w:rPr>
         <mc:AlternateContent>
           <mc:Choice Requires="wps">
             <w:drawing>
@@ -6174,14 +6118,12 @@
           <w:rFonts w:ascii="Ubuntu Light" w:hAnsi="Ubuntu Light"/>
         </w:rPr>
       </w:pPr>
-      <w:proofErr w:type="spellStart"/>
       <w:r>
         <w:rPr>
           <w:rFonts w:ascii="Ubuntu Light" w:hAnsi="Ubuntu Light"/>
         </w:rPr>
         <w:t>StackWorks</w:t>
       </w:r>
-      <w:proofErr w:type="spellEnd"/>
       <w:r>
         <w:rPr>
           <w:rFonts w:ascii="Ubuntu Light" w:hAnsi="Ubuntu Light"/>
@@ -6228,33 +6170,11 @@
           <w:rFonts w:ascii="Ubuntu Light" w:hAnsi="Ubuntu Light"/>
         </w:rPr>
       </w:pPr>
-      <w:proofErr w:type="spellStart"/>
-      <w:r>
-        <w:rPr>
-          <w:rFonts w:ascii="Ubuntu Light" w:hAnsi="Ubuntu Light"/>
-        </w:rPr>
-        <w:t>StackWorks</w:t>
-      </w:r>
-      <w:proofErr w:type="spellEnd"/>
-      <w:r>
-        <w:rPr>
-          <w:rFonts w:ascii="Ubuntu Light" w:hAnsi="Ubuntu Light"/>
-        </w:rPr>
-        <w:t xml:space="preserve">™ offers bespoke pro-bono software solutions to charitable organizations and to NGOs with a focus on social and political issues. Our services range from static websites to complex web applications. The </w:t>
-      </w:r>
-      <w:proofErr w:type="spellStart"/>
-      <w:r>
-        <w:rPr>
-          <w:rFonts w:ascii="Ubuntu Light" w:hAnsi="Ubuntu Light"/>
-        </w:rPr>
-        <w:t>StackWorks</w:t>
-      </w:r>
-      <w:proofErr w:type="spellEnd"/>
-      <w:r>
-        <w:rPr>
-          <w:rFonts w:ascii="Ubuntu Light" w:hAnsi="Ubuntu Light"/>
-        </w:rPr>
-        <w:t>™ brand is also a platform for promoting a range of open-source projects, for educational purposes.</w:t>
+      <w:r>
+        <w:rPr>
+          <w:rFonts w:ascii="Ubuntu Light" w:hAnsi="Ubuntu Light"/>
+        </w:rPr>
+        <w:t>StackWorks™ offers bespoke pro-bono software solutions to charitable organizations and to NGOs with a focus on social and political issues. Our services range from static websites to complex web applications. The StackWorks™ brand is also a platform for promoting a range of open-source projects, for educational purposes.</w:t>
       </w:r>
     </w:p>
     <w:p>
@@ -6386,21 +6306,7 @@
         <w:rPr>
           <w:rFonts w:ascii="Ubuntu Light" w:hAnsi="Ubuntu Light"/>
         </w:rPr>
-        <w:t xml:space="preserve">We cultivate media literacy among youth at local, regional, international level and use multimedia and technology as drivers for education and change. We train young people from various backgrounds to use multimedia instruments and computer software for editing, design, and post-production </w:t>
-      </w:r>
-      <w:proofErr w:type="gramStart"/>
-      <w:r>
-        <w:rPr>
-          <w:rFonts w:ascii="Ubuntu Light" w:hAnsi="Ubuntu Light"/>
-        </w:rPr>
-        <w:t>in order to</w:t>
-      </w:r>
-      <w:proofErr w:type="gramEnd"/>
-      <w:r>
-        <w:rPr>
-          <w:rFonts w:ascii="Ubuntu Light" w:hAnsi="Ubuntu Light"/>
-        </w:rPr>
-        <w:t xml:space="preserve"> empower them to express themselves creatively.</w:t>
+        <w:t>We cultivate media literacy among youth at local, regional, international level and use multimedia and technology as drivers for education and change. We train young people from various backgrounds to use multimedia instruments and computer software for editing, design, and post-production in order to empower them to express themselves creatively.</w:t>
       </w:r>
     </w:p>
     <w:p>
@@ -6705,7 +6611,6 @@
               <w:rPr>
                 <w:rFonts w:ascii="Ubuntu Light" w:hAnsi="Ubuntu Light"/>
               </w:rPr>
-              <w:lastRenderedPageBreak/>
               <w:t>playing bass / drums</w:t>
             </w:r>
           </w:p>
@@ -6727,7 +6632,6 @@
                 <w:rFonts w:ascii="Ubuntu Light" w:hAnsi="Ubuntu Light"/>
                 <w:b/>
               </w:rPr>
-              <w:lastRenderedPageBreak/>
               <w:t>Crafts</w:t>
             </w:r>
           </w:p>
@@ -6905,7 +6809,6 @@
               <w:rPr>
                 <w:rFonts w:ascii="Ubuntu Light" w:hAnsi="Ubuntu Light"/>
               </w:rPr>
-              <w:lastRenderedPageBreak/>
               <w:t>tech courses</w:t>
             </w:r>
           </w:p>
@@ -6927,7 +6830,6 @@
                 <w:rFonts w:ascii="Ubuntu Light" w:hAnsi="Ubuntu Light"/>
                 <w:b/>
               </w:rPr>
-              <w:lastRenderedPageBreak/>
               <w:t>Recreation</w:t>
             </w:r>
           </w:p>
@@ -7038,6 +6940,7 @@
           <w:sz w:val="28"/>
           <w:szCs w:val="28"/>
         </w:rPr>
+        <w:lastRenderedPageBreak/>
         <w:t>COURSES</w:t>
       </w:r>
       <w:r>
@@ -7268,21 +7171,7 @@
         <w:rPr>
           <w:rFonts w:ascii="Ubuntu Light" w:hAnsi="Ubuntu Light"/>
         </w:rPr>
-        <w:t xml:space="preserve">Step </w:t>
-      </w:r>
-      <w:proofErr w:type="gramStart"/>
-      <w:r>
-        <w:rPr>
-          <w:rFonts w:ascii="Ubuntu Light" w:hAnsi="Ubuntu Light"/>
-        </w:rPr>
-        <w:t>By</w:t>
-      </w:r>
-      <w:proofErr w:type="gramEnd"/>
-      <w:r>
-        <w:rPr>
-          <w:rFonts w:ascii="Ubuntu Light" w:hAnsi="Ubuntu Light"/>
-        </w:rPr>
-        <w:t xml:space="preserve"> Step</w:t>
+        <w:t>Step By Step</w:t>
       </w:r>
       <w:r>
         <w:rPr>
@@ -7378,7 +7267,6 @@
         </w:rPr>
         <w:t xml:space="preserve">evelopment </w:t>
       </w:r>
-      <w:proofErr w:type="gramStart"/>
       <w:r>
         <w:rPr>
           <w:rFonts w:ascii="Ubuntu Light" w:hAnsi="Ubuntu Light"/>
@@ -7389,14 +7277,7 @@
         <w:rPr>
           <w:rFonts w:ascii="Ubuntu Light" w:hAnsi="Ubuntu Light"/>
         </w:rPr>
-        <w:t>ith</w:t>
-      </w:r>
-      <w:proofErr w:type="gramEnd"/>
-      <w:r>
-        <w:rPr>
-          <w:rFonts w:ascii="Ubuntu Light" w:hAnsi="Ubuntu Light"/>
-        </w:rPr>
-        <w:t xml:space="preserve"> Selenium C#</w:t>
+        <w:t>ith Selenium C#</w:t>
       </w:r>
       <w:r>
         <w:rPr>
@@ -7593,21 +7474,7 @@
         <w:rPr>
           <w:rFonts w:ascii="Ubuntu Light" w:hAnsi="Ubuntu Light"/>
         </w:rPr>
-        <w:t xml:space="preserve">Build An App </w:t>
-      </w:r>
-      <w:proofErr w:type="gramStart"/>
-      <w:r>
-        <w:rPr>
-          <w:rFonts w:ascii="Ubuntu Light" w:hAnsi="Ubuntu Light"/>
-        </w:rPr>
-        <w:t>With</w:t>
-      </w:r>
-      <w:proofErr w:type="gramEnd"/>
-      <w:r>
-        <w:rPr>
-          <w:rFonts w:ascii="Ubuntu Light" w:hAnsi="Ubuntu Light"/>
-        </w:rPr>
-        <w:t xml:space="preserve"> ASP.NET Core And Angular From Scratch</w:t>
+        <w:t>Build An App With ASP.NET Core And Angular From Scratch</w:t>
       </w:r>
       <w:r>
         <w:rPr>
@@ -7653,21 +7520,7 @@
         <w:rPr>
           <w:rFonts w:ascii="Ubuntu Light" w:hAnsi="Ubuntu Light"/>
         </w:rPr>
-        <w:t xml:space="preserve">Build Responsive </w:t>
-      </w:r>
-      <w:proofErr w:type="gramStart"/>
-      <w:r>
-        <w:rPr>
-          <w:rFonts w:ascii="Ubuntu Light" w:hAnsi="Ubuntu Light"/>
-        </w:rPr>
-        <w:t>Real World</w:t>
-      </w:r>
-      <w:proofErr w:type="gramEnd"/>
-      <w:r>
-        <w:rPr>
-          <w:rFonts w:ascii="Ubuntu Light" w:hAnsi="Ubuntu Light"/>
-        </w:rPr>
-        <w:t xml:space="preserve"> Websites With HTML5 And CSS3 (</w:t>
+        <w:t>Build Responsive Real World Websites With HTML5 And CSS3 (</w:t>
       </w:r>
       <w:r>
         <w:rPr>
@@ -7779,7 +7632,6 @@
         </w:rPr>
         <w:t xml:space="preserve"> Core </w:t>
       </w:r>
-      <w:proofErr w:type="gramStart"/>
       <w:r>
         <w:rPr>
           <w:rFonts w:ascii="Ubuntu Light" w:hAnsi="Ubuntu Light"/>
@@ -7790,14 +7642,7 @@
         <w:rPr>
           <w:rFonts w:ascii="Ubuntu Light" w:hAnsi="Ubuntu Light"/>
         </w:rPr>
-        <w:t>nd</w:t>
-      </w:r>
-      <w:proofErr w:type="gramEnd"/>
-      <w:r>
-        <w:rPr>
-          <w:rFonts w:ascii="Ubuntu Light" w:hAnsi="Ubuntu Light"/>
-        </w:rPr>
-        <w:t xml:space="preserve"> React</w:t>
+        <w:t>nd React</w:t>
       </w:r>
       <w:r>
         <w:rPr>
@@ -7901,21 +7746,7 @@
         <w:rPr>
           <w:rFonts w:ascii="Ubuntu Light" w:hAnsi="Ubuntu Light"/>
         </w:rPr>
-        <w:t xml:space="preserve">C# Console </w:t>
-      </w:r>
-      <w:proofErr w:type="gramStart"/>
-      <w:r>
-        <w:rPr>
-          <w:rFonts w:ascii="Ubuntu Light" w:hAnsi="Ubuntu Light"/>
-        </w:rPr>
-        <w:t>And</w:t>
-      </w:r>
-      <w:proofErr w:type="gramEnd"/>
-      <w:r>
-        <w:rPr>
-          <w:rFonts w:ascii="Ubuntu Light" w:hAnsi="Ubuntu Light"/>
-        </w:rPr>
-        <w:t xml:space="preserve"> Windows Forms Development With LINQ </w:t>
+        <w:t xml:space="preserve">C# Console And Windows Forms Development With LINQ </w:t>
       </w:r>
       <w:r>
         <w:rPr>
@@ -8063,21 +7894,7 @@
         <w:rPr>
           <w:rFonts w:ascii="Ubuntu Light" w:hAnsi="Ubuntu Light"/>
         </w:rPr>
-        <w:t xml:space="preserve">The Complete 2021 Flutter Development Camp </w:t>
-      </w:r>
-      <w:proofErr w:type="gramStart"/>
-      <w:r>
-        <w:rPr>
-          <w:rFonts w:ascii="Ubuntu Light" w:hAnsi="Ubuntu Light"/>
-        </w:rPr>
-        <w:t>With</w:t>
-      </w:r>
-      <w:proofErr w:type="gramEnd"/>
-      <w:r>
-        <w:rPr>
-          <w:rFonts w:ascii="Ubuntu Light" w:hAnsi="Ubuntu Light"/>
-        </w:rPr>
-        <w:t xml:space="preserve"> Dart (</w:t>
+        <w:t>The Complete 2021 Flutter Development Camp With Dart (</w:t>
       </w:r>
       <w:r>
         <w:rPr>
@@ -8591,21 +8408,7 @@
         <w:rPr>
           <w:rFonts w:ascii="Ubuntu Light" w:hAnsi="Ubuntu Light"/>
         </w:rPr>
-        <w:t xml:space="preserve">Complete Penetration Testing </w:t>
-      </w:r>
-      <w:proofErr w:type="gramStart"/>
-      <w:r>
-        <w:rPr>
-          <w:rFonts w:ascii="Ubuntu Light" w:hAnsi="Ubuntu Light"/>
-        </w:rPr>
-        <w:t>And</w:t>
-      </w:r>
-      <w:proofErr w:type="gramEnd"/>
-      <w:r>
-        <w:rPr>
-          <w:rFonts w:ascii="Ubuntu Light" w:hAnsi="Ubuntu Light"/>
-        </w:rPr>
-        <w:t xml:space="preserve"> Ethical Hacking Bootcamp (</w:t>
+        <w:t>Complete Penetration Testing And Ethical Hacking Bootcamp (</w:t>
       </w:r>
       <w:r>
         <w:rPr>
@@ -8741,21 +8544,7 @@
         <w:rPr>
           <w:rFonts w:ascii="Ubuntu Light" w:hAnsi="Ubuntu Light"/>
         </w:rPr>
-        <w:t xml:space="preserve">The Complete Python Hacking Course: Beginner </w:t>
-      </w:r>
-      <w:proofErr w:type="gramStart"/>
-      <w:r>
-        <w:rPr>
-          <w:rFonts w:ascii="Ubuntu Light" w:hAnsi="Ubuntu Light"/>
-        </w:rPr>
-        <w:t>To</w:t>
-      </w:r>
-      <w:proofErr w:type="gramEnd"/>
-      <w:r>
-        <w:rPr>
-          <w:rFonts w:ascii="Ubuntu Light" w:hAnsi="Ubuntu Light"/>
-        </w:rPr>
-        <w:t xml:space="preserve"> Advanced (</w:t>
+        <w:t>The Complete Python Hacking Course: Beginner To Advanced (</w:t>
       </w:r>
       <w:r>
         <w:rPr>
@@ -8796,21 +8585,7 @@
         <w:rPr>
           <w:rFonts w:ascii="Ubuntu Light" w:hAnsi="Ubuntu Light"/>
         </w:rPr>
-        <w:t xml:space="preserve">Complete TensorFlow 2 And </w:t>
-      </w:r>
-      <w:proofErr w:type="spellStart"/>
-      <w:r>
-        <w:rPr>
-          <w:rFonts w:ascii="Ubuntu Light" w:hAnsi="Ubuntu Light"/>
-        </w:rPr>
-        <w:t>Keras</w:t>
-      </w:r>
-      <w:proofErr w:type="spellEnd"/>
-      <w:r>
-        <w:rPr>
-          <w:rFonts w:ascii="Ubuntu Light" w:hAnsi="Ubuntu Light"/>
-        </w:rPr>
-        <w:t xml:space="preserve"> Deep Learning Bootcamp (</w:t>
+        <w:t>Complete TensorFlow 2 And Keras Deep Learning Bootcamp (</w:t>
       </w:r>
       <w:r>
         <w:rPr>
@@ -8851,49 +8626,7 @@
         <w:rPr>
           <w:rFonts w:ascii="Ubuntu Light" w:hAnsi="Ubuntu Light"/>
         </w:rPr>
-        <w:t xml:space="preserve">Complete Web API In .NET 5 Consumed </w:t>
-      </w:r>
-      <w:proofErr w:type="gramStart"/>
-      <w:r>
-        <w:rPr>
-          <w:rFonts w:ascii="Ubuntu Light" w:hAnsi="Ubuntu Light"/>
-        </w:rPr>
-        <w:t>With</w:t>
-      </w:r>
-      <w:proofErr w:type="gramEnd"/>
-      <w:r>
-        <w:rPr>
-          <w:rFonts w:ascii="Ubuntu Light" w:hAnsi="Ubuntu Light"/>
-        </w:rPr>
-        <w:t xml:space="preserve"> </w:t>
-      </w:r>
-      <w:proofErr w:type="spellStart"/>
-      <w:r>
-        <w:rPr>
-          <w:rFonts w:ascii="Ubuntu Light" w:hAnsi="Ubuntu Light"/>
-        </w:rPr>
-        <w:t>Blazor</w:t>
-      </w:r>
-      <w:proofErr w:type="spellEnd"/>
-      <w:r>
-        <w:rPr>
-          <w:rFonts w:ascii="Ubuntu Light" w:hAnsi="Ubuntu Light"/>
-        </w:rPr>
-        <w:t xml:space="preserve"> </w:t>
-      </w:r>
-      <w:proofErr w:type="spellStart"/>
-      <w:r>
-        <w:rPr>
-          <w:rFonts w:ascii="Ubuntu Light" w:hAnsi="Ubuntu Light"/>
-        </w:rPr>
-        <w:t>WebAssembly</w:t>
-      </w:r>
-      <w:proofErr w:type="spellEnd"/>
-      <w:r>
-        <w:rPr>
-          <w:rFonts w:ascii="Ubuntu Light" w:hAnsi="Ubuntu Light"/>
-        </w:rPr>
-        <w:t xml:space="preserve"> (</w:t>
+        <w:t>Complete Web API In .NET 5 Consumed With Blazor WebAssembly (</w:t>
       </w:r>
       <w:r>
         <w:rPr>
@@ -8980,7 +8713,6 @@
         </w:rPr>
         <w:t xml:space="preserve">Data Warehouse Concepts: Basic </w:t>
       </w:r>
-      <w:proofErr w:type="gramStart"/>
       <w:r>
         <w:rPr>
           <w:rFonts w:ascii="Ubuntu Light" w:hAnsi="Ubuntu Light"/>
@@ -8991,14 +8723,7 @@
         <w:rPr>
           <w:rFonts w:ascii="Ubuntu Light" w:hAnsi="Ubuntu Light"/>
         </w:rPr>
-        <w:t>o</w:t>
-      </w:r>
-      <w:proofErr w:type="gramEnd"/>
-      <w:r>
-        <w:rPr>
-          <w:rFonts w:ascii="Ubuntu Light" w:hAnsi="Ubuntu Light"/>
-        </w:rPr>
-        <w:t xml:space="preserve"> Advanced</w:t>
+        <w:t>o Advanced</w:t>
       </w:r>
       <w:r>
         <w:rPr>
@@ -9049,7 +8774,6 @@
         </w:rPr>
         <w:t xml:space="preserve">Docker Container </w:t>
       </w:r>
-      <w:proofErr w:type="gramStart"/>
       <w:r>
         <w:rPr>
           <w:rFonts w:ascii="Ubuntu Light" w:hAnsi="Ubuntu Light"/>
@@ -9060,14 +8784,7 @@
         <w:rPr>
           <w:rFonts w:ascii="Ubuntu Light" w:hAnsi="Ubuntu Light"/>
         </w:rPr>
-        <w:t>nd</w:t>
-      </w:r>
-      <w:proofErr w:type="gramEnd"/>
-      <w:r>
-        <w:rPr>
-          <w:rFonts w:ascii="Ubuntu Light" w:hAnsi="Ubuntu Light"/>
-        </w:rPr>
-        <w:t xml:space="preserve"> Microservices Orchestration Masterclass</w:t>
+        <w:t>nd Microservices Orchestration Masterclass</w:t>
       </w:r>
       <w:r>
         <w:rPr>
@@ -9120,21 +8837,7 @@
         <w:rPr>
           <w:rFonts w:ascii="Ubuntu Light" w:hAnsi="Ubuntu Light"/>
         </w:rPr>
-        <w:t xml:space="preserve">Docker Mastery </w:t>
-      </w:r>
-      <w:proofErr w:type="gramStart"/>
-      <w:r>
-        <w:rPr>
-          <w:rFonts w:ascii="Ubuntu Light" w:hAnsi="Ubuntu Light"/>
-        </w:rPr>
-        <w:t>With</w:t>
-      </w:r>
-      <w:proofErr w:type="gramEnd"/>
-      <w:r>
-        <w:rPr>
-          <w:rFonts w:ascii="Ubuntu Light" w:hAnsi="Ubuntu Light"/>
-        </w:rPr>
-        <w:t xml:space="preserve"> Kubernetes And Docker Swarm </w:t>
+        <w:t xml:space="preserve">Docker Mastery With Kubernetes And Docker Swarm </w:t>
       </w:r>
       <w:r>
         <w:rPr>
@@ -9184,21 +8887,7 @@
         <w:rPr>
           <w:rFonts w:ascii="Ubuntu Light" w:hAnsi="Ubuntu Light"/>
         </w:rPr>
-        <w:t xml:space="preserve">Double Your Coding Speed </w:t>
-      </w:r>
-      <w:proofErr w:type="gramStart"/>
-      <w:r>
-        <w:rPr>
-          <w:rFonts w:ascii="Ubuntu Light" w:hAnsi="Ubuntu Light"/>
-        </w:rPr>
-        <w:t>With</w:t>
-      </w:r>
-      <w:proofErr w:type="gramEnd"/>
-      <w:r>
-        <w:rPr>
-          <w:rFonts w:ascii="Ubuntu Light" w:hAnsi="Ubuntu Light"/>
-        </w:rPr>
-        <w:t xml:space="preserve"> Visual Studio And ReSharper</w:t>
+        <w:t>Double Your Coding Speed With Visual Studio And ReSharper</w:t>
       </w:r>
       <w:r>
         <w:rPr>
@@ -9302,28 +8991,7 @@
         <w:rPr>
           <w:rFonts w:ascii="Ubuntu Light" w:hAnsi="Ubuntu Light"/>
         </w:rPr>
-        <w:t xml:space="preserve">Elegant Automation Frameworks </w:t>
-      </w:r>
-      <w:proofErr w:type="gramStart"/>
-      <w:r>
-        <w:rPr>
-          <w:rFonts w:ascii="Ubuntu Light" w:hAnsi="Ubuntu Light"/>
-        </w:rPr>
-        <w:t>With</w:t>
-      </w:r>
-      <w:proofErr w:type="gramEnd"/>
-      <w:r>
-        <w:rPr>
-          <w:rFonts w:ascii="Ubuntu Light" w:hAnsi="Ubuntu Light"/>
-        </w:rPr>
-        <w:t xml:space="preserve"> Python And </w:t>
-      </w:r>
-      <w:proofErr w:type="spellStart"/>
-      <w:r>
-        <w:rPr>
-          <w:rFonts w:ascii="Ubuntu Light" w:hAnsi="Ubuntu Light"/>
-        </w:rPr>
-        <w:t>Py</w:t>
+        <w:t>Elegant Automation Frameworks With Python And Py</w:t>
       </w:r>
       <w:r>
         <w:rPr>
@@ -9337,7 +9005,6 @@
         </w:rPr>
         <w:t>est</w:t>
       </w:r>
-      <w:proofErr w:type="spellEnd"/>
       <w:r>
         <w:rPr>
           <w:rFonts w:ascii="Ubuntu Light" w:hAnsi="Ubuntu Light"/>
@@ -9385,21 +9052,7 @@
         <w:rPr>
           <w:rFonts w:ascii="Ubuntu Light" w:hAnsi="Ubuntu Light"/>
         </w:rPr>
-        <w:t xml:space="preserve">Elegant Browser Automation </w:t>
-      </w:r>
-      <w:proofErr w:type="gramStart"/>
-      <w:r>
-        <w:rPr>
-          <w:rFonts w:ascii="Ubuntu Light" w:hAnsi="Ubuntu Light"/>
-        </w:rPr>
-        <w:t>With</w:t>
-      </w:r>
-      <w:proofErr w:type="gramEnd"/>
-      <w:r>
-        <w:rPr>
-          <w:rFonts w:ascii="Ubuntu Light" w:hAnsi="Ubuntu Light"/>
-        </w:rPr>
-        <w:t xml:space="preserve"> Python And Selenium</w:t>
+        <w:t>Elegant Browser Automation With Python And Selenium</w:t>
       </w:r>
       <w:r>
         <w:rPr>
@@ -9445,21 +9098,7 @@
         <w:rPr>
           <w:rFonts w:ascii="Ubuntu Light" w:hAnsi="Ubuntu Light"/>
         </w:rPr>
-        <w:t xml:space="preserve">End-To-End ASP.NET Core 3.1 API And </w:t>
-      </w:r>
-      <w:proofErr w:type="spellStart"/>
-      <w:r>
-        <w:rPr>
-          <w:rFonts w:ascii="Ubuntu Light" w:hAnsi="Ubuntu Light"/>
-        </w:rPr>
-        <w:t>Blazor</w:t>
-      </w:r>
-      <w:proofErr w:type="spellEnd"/>
-      <w:r>
-        <w:rPr>
-          <w:rFonts w:ascii="Ubuntu Light" w:hAnsi="Ubuntu Light"/>
-        </w:rPr>
-        <w:t xml:space="preserve"> Development (</w:t>
+        <w:t>End-To-End ASP.NET Core 3.1 API And Blazor Development (</w:t>
       </w:r>
       <w:r>
         <w:rPr>
@@ -9524,21 +9163,7 @@
         <w:rPr>
           <w:rFonts w:ascii="Ubuntu Light" w:hAnsi="Ubuntu Light"/>
         </w:rPr>
-        <w:t xml:space="preserve">End Test Automation </w:t>
-      </w:r>
-      <w:proofErr w:type="gramStart"/>
-      <w:r>
-        <w:rPr>
-          <w:rFonts w:ascii="Ubuntu Light" w:hAnsi="Ubuntu Light"/>
-        </w:rPr>
-        <w:t>With</w:t>
-      </w:r>
-      <w:proofErr w:type="gramEnd"/>
-      <w:r>
-        <w:rPr>
-          <w:rFonts w:ascii="Ubuntu Light" w:hAnsi="Ubuntu Light"/>
-        </w:rPr>
-        <w:t xml:space="preserve"> Playwright</w:t>
+        <w:t>End Test Automation With Playwright</w:t>
       </w:r>
       <w:r>
         <w:rPr>
@@ -9585,21 +9210,7 @@
         <w:rPr>
           <w:rFonts w:ascii="Ubuntu Light" w:hAnsi="Ubuntu Light"/>
         </w:rPr>
-        <w:t xml:space="preserve">Entity Framework </w:t>
-      </w:r>
-      <w:proofErr w:type="gramStart"/>
-      <w:r>
-        <w:rPr>
-          <w:rFonts w:ascii="Ubuntu Light" w:hAnsi="Ubuntu Light"/>
-        </w:rPr>
-        <w:t>In</w:t>
-      </w:r>
-      <w:proofErr w:type="gramEnd"/>
-      <w:r>
-        <w:rPr>
-          <w:rFonts w:ascii="Ubuntu Light" w:hAnsi="Ubuntu Light"/>
-        </w:rPr>
-        <w:t xml:space="preserve"> Depth: The Complete Guide (</w:t>
+        <w:t>Entity Framework In Depth: The Complete Guide (</w:t>
       </w:r>
       <w:r>
         <w:rPr>
@@ -9640,21 +9251,7 @@
         <w:rPr>
           <w:rFonts w:ascii="Ubuntu Light" w:hAnsi="Ubuntu Light"/>
         </w:rPr>
-        <w:t xml:space="preserve">Ethical Hacking: Beginner </w:t>
-      </w:r>
-      <w:proofErr w:type="gramStart"/>
-      <w:r>
-        <w:rPr>
-          <w:rFonts w:ascii="Ubuntu Light" w:hAnsi="Ubuntu Light"/>
-        </w:rPr>
-        <w:t>To</w:t>
-      </w:r>
-      <w:proofErr w:type="gramEnd"/>
-      <w:r>
-        <w:rPr>
-          <w:rFonts w:ascii="Ubuntu Light" w:hAnsi="Ubuntu Light"/>
-        </w:rPr>
-        <w:t xml:space="preserve"> Advanced (</w:t>
+        <w:t>Ethical Hacking: Beginner To Advanced (</w:t>
       </w:r>
       <w:r>
         <w:rPr>
@@ -9696,21 +9293,7 @@
         <w:rPr>
           <w:rFonts w:ascii="Ubuntu Light" w:hAnsi="Ubuntu Light"/>
         </w:rPr>
-        <w:t xml:space="preserve">F# From </w:t>
-      </w:r>
-      <w:proofErr w:type="gramStart"/>
-      <w:r>
-        <w:rPr>
-          <w:rFonts w:ascii="Ubuntu Light" w:hAnsi="Ubuntu Light"/>
-        </w:rPr>
-        <w:t>The</w:t>
-      </w:r>
-      <w:proofErr w:type="gramEnd"/>
-      <w:r>
-        <w:rPr>
-          <w:rFonts w:ascii="Ubuntu Light" w:hAnsi="Ubuntu Light"/>
-        </w:rPr>
-        <w:t xml:space="preserve"> Ground Up (</w:t>
+        <w:t>F# From The Ground Up (</w:t>
       </w:r>
       <w:r>
         <w:rPr>
@@ -9836,22 +9419,7 @@
         <w:rPr>
           <w:rFonts w:ascii="Ubuntu Light" w:hAnsi="Ubuntu Light"/>
         </w:rPr>
-        <w:lastRenderedPageBreak/>
-        <w:t xml:space="preserve">Git Complete: The Definitive, Step-By-Step Guide </w:t>
-      </w:r>
-      <w:proofErr w:type="gramStart"/>
-      <w:r>
-        <w:rPr>
-          <w:rFonts w:ascii="Ubuntu Light" w:hAnsi="Ubuntu Light"/>
-        </w:rPr>
-        <w:t>To</w:t>
-      </w:r>
-      <w:proofErr w:type="gramEnd"/>
-      <w:r>
-        <w:rPr>
-          <w:rFonts w:ascii="Ubuntu Light" w:hAnsi="Ubuntu Light"/>
-        </w:rPr>
-        <w:t xml:space="preserve"> Git (</w:t>
+        <w:t>Git Complete: The Definitive, Step-By-Step Guide To Git (</w:t>
       </w:r>
       <w:r>
         <w:rPr>
@@ -9891,19 +9459,11 @@
           <w:rFonts w:ascii="Ubuntu Light" w:hAnsi="Ubuntu Light"/>
         </w:rPr>
       </w:pPr>
-      <w:proofErr w:type="spellStart"/>
-      <w:r>
-        <w:rPr>
-          <w:rFonts w:ascii="Ubuntu Light" w:hAnsi="Ubuntu Light"/>
-        </w:rPr>
-        <w:t>IGSoC</w:t>
-      </w:r>
-      <w:proofErr w:type="spellEnd"/>
-      <w:r>
-        <w:rPr>
-          <w:rFonts w:ascii="Ubuntu Light" w:hAnsi="Ubuntu Light"/>
-        </w:rPr>
-        <w:t xml:space="preserve"> </w:t>
+      <w:r>
+        <w:rPr>
+          <w:rFonts w:ascii="Ubuntu Light" w:hAnsi="Ubuntu Light"/>
+        </w:rPr>
+        <w:t xml:space="preserve">IGSoC </w:t>
       </w:r>
       <w:r>
         <w:rPr>
@@ -9923,7 +9483,6 @@
         </w:rPr>
         <w:t xml:space="preserve">ecurity </w:t>
       </w:r>
-      <w:proofErr w:type="gramStart"/>
       <w:r>
         <w:rPr>
           <w:rFonts w:ascii="Ubuntu Light" w:hAnsi="Ubuntu Light"/>
@@ -9934,14 +9493,7 @@
         <w:rPr>
           <w:rFonts w:ascii="Ubuntu Light" w:hAnsi="Ubuntu Light"/>
         </w:rPr>
-        <w:t>nd</w:t>
-      </w:r>
-      <w:proofErr w:type="gramEnd"/>
-      <w:r>
-        <w:rPr>
-          <w:rFonts w:ascii="Ubuntu Light" w:hAnsi="Ubuntu Light"/>
-        </w:rPr>
-        <w:t xml:space="preserve"> </w:t>
+        <w:t xml:space="preserve">nd </w:t>
       </w:r>
       <w:r>
         <w:rPr>
@@ -10011,6 +9563,7 @@
         <w:rPr>
           <w:rFonts w:ascii="Ubuntu Light" w:hAnsi="Ubuntu Light"/>
         </w:rPr>
+        <w:lastRenderedPageBreak/>
         <w:t>Intermediate Unity C# (</w:t>
       </w:r>
       <w:r>
@@ -10097,21 +9650,7 @@
         <w:rPr>
           <w:rFonts w:ascii="Ubuntu Light" w:hAnsi="Ubuntu Light"/>
         </w:rPr>
-        <w:t xml:space="preserve">Learn Assembly Language </w:t>
-      </w:r>
-      <w:proofErr w:type="gramStart"/>
-      <w:r>
-        <w:rPr>
-          <w:rFonts w:ascii="Ubuntu Light" w:hAnsi="Ubuntu Light"/>
-        </w:rPr>
-        <w:t>By</w:t>
-      </w:r>
-      <w:proofErr w:type="gramEnd"/>
-      <w:r>
-        <w:rPr>
-          <w:rFonts w:ascii="Ubuntu Light" w:hAnsi="Ubuntu Light"/>
-        </w:rPr>
-        <w:t xml:space="preserve"> Making Games For The Atari 2600 (</w:t>
+        <w:t>Learn Assembly Language By Making Games For The Atari 2600 (</w:t>
       </w:r>
       <w:r>
         <w:rPr>
@@ -10195,21 +9734,7 @@
         <w:rPr>
           <w:rFonts w:ascii="Ubuntu Light" w:hAnsi="Ubuntu Light"/>
         </w:rPr>
-        <w:t xml:space="preserve">Learn Python &amp; Ethical Hacking </w:t>
-      </w:r>
-      <w:proofErr w:type="gramStart"/>
-      <w:r>
-        <w:rPr>
-          <w:rFonts w:ascii="Ubuntu Light" w:hAnsi="Ubuntu Light"/>
-        </w:rPr>
-        <w:t>From</w:t>
-      </w:r>
-      <w:proofErr w:type="gramEnd"/>
-      <w:r>
-        <w:rPr>
-          <w:rFonts w:ascii="Ubuntu Light" w:hAnsi="Ubuntu Light"/>
-        </w:rPr>
-        <w:t xml:space="preserve"> Scratch (</w:t>
+        <w:t>Learn Python &amp; Ethical Hacking From Scratch (</w:t>
       </w:r>
       <w:r>
         <w:rPr>
@@ -10253,21 +9778,7 @@
         <w:rPr>
           <w:rFonts w:ascii="Ubuntu Light" w:hAnsi="Ubuntu Light"/>
         </w:rPr>
-        <w:t xml:space="preserve">Learn RESTful APIs </w:t>
-      </w:r>
-      <w:proofErr w:type="gramStart"/>
-      <w:r>
-        <w:rPr>
-          <w:rFonts w:ascii="Ubuntu Light" w:hAnsi="Ubuntu Light"/>
-        </w:rPr>
-        <w:t>With</w:t>
-      </w:r>
-      <w:proofErr w:type="gramEnd"/>
-      <w:r>
-        <w:rPr>
-          <w:rFonts w:ascii="Ubuntu Light" w:hAnsi="Ubuntu Light"/>
-        </w:rPr>
-        <w:t xml:space="preserve"> .NET Core (</w:t>
+        <w:t>Learn RESTful APIs With .NET Core (</w:t>
       </w:r>
       <w:r>
         <w:rPr>
@@ -10718,21 +10229,7 @@
         <w:rPr>
           <w:rFonts w:ascii="Ubuntu Light" w:hAnsi="Ubuntu Light"/>
         </w:rPr>
-        <w:t xml:space="preserve">Parallel Test Execution </w:t>
-      </w:r>
-      <w:proofErr w:type="gramStart"/>
-      <w:r>
-        <w:rPr>
-          <w:rFonts w:ascii="Ubuntu Light" w:hAnsi="Ubuntu Light"/>
-        </w:rPr>
-        <w:t>With</w:t>
-      </w:r>
-      <w:proofErr w:type="gramEnd"/>
-      <w:r>
-        <w:rPr>
-          <w:rFonts w:ascii="Ubuntu Light" w:hAnsi="Ubuntu Light"/>
-        </w:rPr>
-        <w:t xml:space="preserve"> Selenium</w:t>
+        <w:t>Parallel Test Execution With Selenium</w:t>
       </w:r>
       <w:r>
         <w:rPr>
@@ -10827,35 +10324,7 @@
         <w:rPr>
           <w:rFonts w:ascii="Ubuntu Light" w:hAnsi="Ubuntu Light"/>
         </w:rPr>
-        <w:t xml:space="preserve">Programming In </w:t>
-      </w:r>
-      <w:proofErr w:type="spellStart"/>
-      <w:r>
-        <w:rPr>
-          <w:rFonts w:ascii="Ubuntu Light" w:hAnsi="Ubuntu Light"/>
-        </w:rPr>
-        <w:t>Blazor</w:t>
-      </w:r>
-      <w:proofErr w:type="spellEnd"/>
-      <w:r>
-        <w:rPr>
-          <w:rFonts w:ascii="Ubuntu Light" w:hAnsi="Ubuntu Light"/>
-        </w:rPr>
-        <w:t xml:space="preserve"> </w:t>
-      </w:r>
-      <w:proofErr w:type="gramStart"/>
-      <w:r>
-        <w:rPr>
-          <w:rFonts w:ascii="Ubuntu Light" w:hAnsi="Ubuntu Light"/>
-        </w:rPr>
-        <w:t>With</w:t>
-      </w:r>
-      <w:proofErr w:type="gramEnd"/>
-      <w:r>
-        <w:rPr>
-          <w:rFonts w:ascii="Ubuntu Light" w:hAnsi="Ubuntu Light"/>
-        </w:rPr>
-        <w:t xml:space="preserve"> ASP.NET Core 3.2 (</w:t>
+        <w:t>Programming In Blazor With ASP.NET Core 3.2 (</w:t>
       </w:r>
       <w:r>
         <w:rPr>
@@ -10970,21 +10439,7 @@
         <w:rPr>
           <w:rFonts w:ascii="Ubuntu Light" w:hAnsi="Ubuntu Light"/>
         </w:rPr>
-        <w:t xml:space="preserve">Selenium WebDriver Masterclass </w:t>
-      </w:r>
-      <w:proofErr w:type="gramStart"/>
-      <w:r>
-        <w:rPr>
-          <w:rFonts w:ascii="Ubuntu Light" w:hAnsi="Ubuntu Light"/>
-        </w:rPr>
-        <w:t>With</w:t>
-      </w:r>
-      <w:proofErr w:type="gramEnd"/>
-      <w:r>
-        <w:rPr>
-          <w:rFonts w:ascii="Ubuntu Light" w:hAnsi="Ubuntu Light"/>
-        </w:rPr>
-        <w:t xml:space="preserve"> C#</w:t>
+        <w:t>Selenium WebDriver Masterclass With C#</w:t>
       </w:r>
       <w:r>
         <w:rPr>
@@ -11030,21 +10485,7 @@
         <w:rPr>
           <w:rFonts w:ascii="Ubuntu Light" w:hAnsi="Ubuntu Light"/>
         </w:rPr>
-        <w:t xml:space="preserve">Selenium WebDriver </w:t>
-      </w:r>
-      <w:proofErr w:type="gramStart"/>
-      <w:r>
-        <w:rPr>
-          <w:rFonts w:ascii="Ubuntu Light" w:hAnsi="Ubuntu Light"/>
-        </w:rPr>
-        <w:t>With</w:t>
-      </w:r>
-      <w:proofErr w:type="gramEnd"/>
-      <w:r>
-        <w:rPr>
-          <w:rFonts w:ascii="Ubuntu Light" w:hAnsi="Ubuntu Light"/>
-        </w:rPr>
-        <w:t xml:space="preserve"> Docker, Jenkins &amp; AWS (</w:t>
+        <w:t>Selenium WebDriver With Docker, Jenkins &amp; AWS (</w:t>
       </w:r>
       <w:r>
         <w:rPr>
@@ -11138,21 +10579,7 @@
         <w:rPr>
           <w:rFonts w:ascii="Ubuntu Light" w:hAnsi="Ubuntu Light"/>
         </w:rPr>
-        <w:t xml:space="preserve">TensorFlow 2.0: Deep Learning </w:t>
-      </w:r>
-      <w:proofErr w:type="gramStart"/>
-      <w:r>
-        <w:rPr>
-          <w:rFonts w:ascii="Ubuntu Light" w:hAnsi="Ubuntu Light"/>
-        </w:rPr>
-        <w:t>And</w:t>
-      </w:r>
-      <w:proofErr w:type="gramEnd"/>
-      <w:r>
-        <w:rPr>
-          <w:rFonts w:ascii="Ubuntu Light" w:hAnsi="Ubuntu Light"/>
-        </w:rPr>
-        <w:t xml:space="preserve"> Artificial Intelligence (</w:t>
+        <w:t>TensorFlow 2.0: Deep Learning And Artificial Intelligence (</w:t>
       </w:r>
       <w:r>
         <w:rPr>
@@ -11337,21 +10764,7 @@
         <w:rPr>
           <w:rFonts w:ascii="Ubuntu Light" w:hAnsi="Ubuntu Light"/>
         </w:rPr>
-        <w:t xml:space="preserve">Understanding Docker </w:t>
-      </w:r>
-      <w:proofErr w:type="gramStart"/>
-      <w:r>
-        <w:rPr>
-          <w:rFonts w:ascii="Ubuntu Light" w:hAnsi="Ubuntu Light"/>
-        </w:rPr>
-        <w:t>And</w:t>
-      </w:r>
-      <w:proofErr w:type="gramEnd"/>
-      <w:r>
-        <w:rPr>
-          <w:rFonts w:ascii="Ubuntu Light" w:hAnsi="Ubuntu Light"/>
-        </w:rPr>
-        <w:t xml:space="preserve"> Using It For Selenium Automation</w:t>
+        <w:t>Understanding Docker And Using It For Selenium Automation</w:t>
       </w:r>
       <w:r>
         <w:rPr>
@@ -11588,7 +11001,6 @@
             </w:rPr>
           </w:pPr>
           <w:hyperlink r:id="rId2" w:history="1">
-            <w:proofErr w:type="spellStart"/>
             <w:r>
               <w:rPr>
                 <w:rStyle w:val="Hyperlink"/>
@@ -11598,7 +11010,6 @@
               </w:rPr>
               <w:t>vlood</w:t>
             </w:r>
-            <w:proofErr w:type="spellEnd"/>
           </w:hyperlink>
         </w:p>
       </w:tc>

</xml_diff>